<commit_message>
feat: add logout/login functions, add header/footer components
</commit_message>
<xml_diff>
--- a/Evaluation criteria.docx
+++ b/Evaluation criteria.docx
@@ -17,8 +17,6 @@
           <w:lang w:val="en-US" w:eastAsia="ru-RU"/>
         </w:rPr>
       </w:pPr>
-      <w:bookmarkStart w:id="0" w:name="_GoBack"/>
-      <w:bookmarkEnd w:id="0"/>
       <w:r>
         <w:rPr>
           <w:rFonts w:ascii="Segoe UI" w:eastAsia="Times New Roman" w:hAnsi="Segoe UI" w:cs="Segoe UI"/>
@@ -135,9 +133,8 @@
           <w:color w:val="24292F"/>
           <w:sz w:val="24"/>
           <w:szCs w:val="24"/>
-          <w:lang w:eastAsia="ru-RU"/>
-        </w:rPr>
-        <w:object w:dxaOrig="1440" w:dyaOrig="1440" w14:anchorId="16BB17CB">
+        </w:rPr>
+        <w:object w:dxaOrig="225" w:dyaOrig="225" w14:anchorId="16BB17CB">
           <v:shapetype id="_x0000_t75" coordsize="21600,21600" o:spt="75" o:preferrelative="t" path="m@4@5l@4@11@9@11@9@5xe" filled="f" stroked="f">
             <v:stroke joinstyle="miter"/>
             <v:formulas>
@@ -157,10 +154,10 @@
             <v:path o:extrusionok="f" gradientshapeok="t" o:connecttype="rect"/>
             <o:lock v:ext="edit" aspectratio="t"/>
           </v:shapetype>
-          <v:shape id="_x0000_i1123" type="#_x0000_t75" style="width:20.25pt;height:18pt" o:ole="">
+          <v:shape id="_x0000_i1108" type="#_x0000_t75" style="width:20.25pt;height:18pt" o:ole="">
             <v:imagedata r:id="rId5" o:title=""/>
           </v:shape>
-          <w:control r:id="rId6" w:name="DefaultOcxName" w:shapeid="_x0000_i1123"/>
+          <w:control r:id="rId6" w:name="DefaultOcxName" w:shapeid="_x0000_i1108"/>
         </w:object>
       </w:r>
       <w:r>
@@ -208,13 +205,12 @@
           <w:color w:val="24292F"/>
           <w:sz w:val="24"/>
           <w:szCs w:val="24"/>
-          <w:lang w:eastAsia="ru-RU"/>
-        </w:rPr>
-        <w:object w:dxaOrig="1440" w:dyaOrig="1440" w14:anchorId="228C828A">
-          <v:shape id="_x0000_i1122" type="#_x0000_t75" style="width:20.25pt;height:18pt" o:ole="">
+        </w:rPr>
+        <w:object w:dxaOrig="225" w:dyaOrig="225" w14:anchorId="228C828A">
+          <v:shape id="_x0000_i1111" type="#_x0000_t75" style="width:20.25pt;height:18pt" o:ole="">
             <v:imagedata r:id="rId5" o:title=""/>
           </v:shape>
-          <w:control r:id="rId7" w:name="DefaultOcxName1" w:shapeid="_x0000_i1122"/>
+          <w:control r:id="rId7" w:name="DefaultOcxName1" w:shapeid="_x0000_i1111"/>
         </w:object>
       </w:r>
       <w:r>
@@ -225,29 +221,7 @@
           <w:szCs w:val="24"/>
           <w:lang w:val="en-US" w:eastAsia="ru-RU"/>
         </w:rPr>
-        <w:t xml:space="preserve"> In the upper right </w:t>
-      </w:r>
-      <w:proofErr w:type="gramStart"/>
-      <w:r>
-        <w:rPr>
-          <w:rFonts w:ascii="Segoe UI" w:eastAsia="Times New Roman" w:hAnsi="Segoe UI" w:cs="Segoe UI"/>
-          <w:color w:val="24292F"/>
-          <w:sz w:val="24"/>
-          <w:szCs w:val="24"/>
-          <w:lang w:val="en-US" w:eastAsia="ru-RU"/>
-        </w:rPr>
-        <w:t>corner</w:t>
-      </w:r>
-      <w:proofErr w:type="gramEnd"/>
-      <w:r>
-        <w:rPr>
-          <w:rFonts w:ascii="Segoe UI" w:eastAsia="Times New Roman" w:hAnsi="Segoe UI" w:cs="Segoe UI"/>
-          <w:color w:val="24292F"/>
-          <w:sz w:val="24"/>
-          <w:szCs w:val="24"/>
-          <w:lang w:val="en-US" w:eastAsia="ru-RU"/>
-        </w:rPr>
-        <w:t xml:space="preserve"> there are 2 buttons: login and sign up. </w:t>
+        <w:t> In the upper right corner there are 2 buttons: login and sign up. </w:t>
       </w:r>
       <w:r>
         <w:rPr>
@@ -284,13 +258,12 @@
           <w:color w:val="24292F"/>
           <w:sz w:val="24"/>
           <w:szCs w:val="24"/>
-          <w:lang w:eastAsia="ru-RU"/>
-        </w:rPr>
-        <w:object w:dxaOrig="1440" w:dyaOrig="1440" w14:anchorId="0378C007">
-          <v:shape id="_x0000_i1121" type="#_x0000_t75" style="width:20.25pt;height:18pt" o:ole="">
+        </w:rPr>
+        <w:object w:dxaOrig="225" w:dyaOrig="225" w14:anchorId="0378C007">
+          <v:shape id="_x0000_i1114" type="#_x0000_t75" style="width:20.25pt;height:18pt" o:ole="">
             <v:imagedata r:id="rId5" o:title=""/>
           </v:shape>
-          <w:control r:id="rId8" w:name="DefaultOcxName2" w:shapeid="_x0000_i1121"/>
+          <w:control r:id="rId8" w:name="DefaultOcxName2" w:shapeid="_x0000_i1114"/>
         </w:object>
       </w:r>
       <w:r>
@@ -338,13 +311,12 @@
           <w:color w:val="24292F"/>
           <w:sz w:val="24"/>
           <w:szCs w:val="24"/>
-          <w:lang w:eastAsia="ru-RU"/>
-        </w:rPr>
-        <w:object w:dxaOrig="1440" w:dyaOrig="1440" w14:anchorId="4A6B827E">
-          <v:shape id="_x0000_i1120" type="#_x0000_t75" style="width:20.25pt;height:18pt" o:ole="">
+        </w:rPr>
+        <w:object w:dxaOrig="225" w:dyaOrig="225" w14:anchorId="4A6B827E">
+          <v:shape id="_x0000_i1117" type="#_x0000_t75" style="width:20.25pt;height:18pt" o:ole="">
             <v:imagedata r:id="rId5" o:title=""/>
           </v:shape>
-          <w:control r:id="rId9" w:name="DefaultOcxName3" w:shapeid="_x0000_i1120"/>
+          <w:control r:id="rId9" w:name="DefaultOcxName3" w:shapeid="_x0000_i1117"/>
         </w:object>
       </w:r>
       <w:r>
@@ -392,13 +364,12 @@
           <w:color w:val="24292F"/>
           <w:sz w:val="24"/>
           <w:szCs w:val="24"/>
-          <w:lang w:eastAsia="ru-RU"/>
-        </w:rPr>
-        <w:object w:dxaOrig="1440" w:dyaOrig="1440" w14:anchorId="1979ED39">
-          <v:shape id="_x0000_i1119" type="#_x0000_t75" style="width:20.25pt;height:18pt" o:ole="">
+        </w:rPr>
+        <w:object w:dxaOrig="225" w:dyaOrig="225" w14:anchorId="1979ED39">
+          <v:shape id="_x0000_i1120" type="#_x0000_t75" style="width:20.25pt;height:18pt" o:ole="">
             <v:imagedata r:id="rId5" o:title=""/>
           </v:shape>
-          <w:control r:id="rId10" w:name="DefaultOcxName4" w:shapeid="_x0000_i1119"/>
+          <w:control r:id="rId10" w:name="DefaultOcxName4" w:shapeid="_x0000_i1120"/>
         </w:object>
       </w:r>
       <w:r>
@@ -439,7 +410,6 @@
           <w:lang w:eastAsia="ru-RU"/>
         </w:rPr>
       </w:pPr>
-      <w:proofErr w:type="spellStart"/>
       <w:r>
         <w:rPr>
           <w:rFonts w:ascii="Segoe UI" w:eastAsia="Times New Roman" w:hAnsi="Segoe UI" w:cs="Segoe UI"/>
@@ -450,113 +420,8 @@
           <w:szCs w:val="30"/>
           <w:lang w:eastAsia="ru-RU"/>
         </w:rPr>
-        <w:t>Login</w:t>
-      </w:r>
-      <w:proofErr w:type="spellEnd"/>
-      <w:r>
-        <w:rPr>
-          <w:rFonts w:ascii="Segoe UI" w:eastAsia="Times New Roman" w:hAnsi="Segoe UI" w:cs="Segoe UI"/>
-          <w:b/>
-          <w:bCs/>
-          <w:color w:val="24292F"/>
-          <w:sz w:val="30"/>
-          <w:szCs w:val="30"/>
-          <w:lang w:eastAsia="ru-RU"/>
-        </w:rPr>
-        <w:t xml:space="preserve"> / </w:t>
-      </w:r>
-      <w:proofErr w:type="spellStart"/>
-      <w:r>
-        <w:rPr>
-          <w:rFonts w:ascii="Segoe UI" w:eastAsia="Times New Roman" w:hAnsi="Segoe UI" w:cs="Segoe UI"/>
-          <w:b/>
-          <w:bCs/>
-          <w:color w:val="24292F"/>
-          <w:sz w:val="30"/>
-          <w:szCs w:val="30"/>
-          <w:lang w:eastAsia="ru-RU"/>
-        </w:rPr>
-        <w:t>Sign</w:t>
-      </w:r>
-      <w:proofErr w:type="spellEnd"/>
-      <w:r>
-        <w:rPr>
-          <w:rFonts w:ascii="Segoe UI" w:eastAsia="Times New Roman" w:hAnsi="Segoe UI" w:cs="Segoe UI"/>
-          <w:b/>
-          <w:bCs/>
-          <w:color w:val="24292F"/>
-          <w:sz w:val="30"/>
-          <w:szCs w:val="30"/>
-          <w:lang w:eastAsia="ru-RU"/>
-        </w:rPr>
-        <w:t xml:space="preserve"> </w:t>
-      </w:r>
-      <w:proofErr w:type="spellStart"/>
-      <w:r>
-        <w:rPr>
-          <w:rFonts w:ascii="Segoe UI" w:eastAsia="Times New Roman" w:hAnsi="Segoe UI" w:cs="Segoe UI"/>
-          <w:b/>
-          <w:bCs/>
-          <w:color w:val="24292F"/>
-          <w:sz w:val="30"/>
-          <w:szCs w:val="30"/>
-          <w:lang w:eastAsia="ru-RU"/>
-        </w:rPr>
-        <w:t>up</w:t>
-      </w:r>
-      <w:proofErr w:type="spellEnd"/>
-      <w:r>
-        <w:rPr>
-          <w:rFonts w:ascii="Segoe UI" w:eastAsia="Times New Roman" w:hAnsi="Segoe UI" w:cs="Segoe UI"/>
-          <w:b/>
-          <w:bCs/>
-          <w:color w:val="24292F"/>
-          <w:sz w:val="30"/>
-          <w:szCs w:val="30"/>
-          <w:lang w:eastAsia="ru-RU"/>
-        </w:rPr>
-        <w:t xml:space="preserve"> - </w:t>
-      </w:r>
-      <w:proofErr w:type="spellStart"/>
-      <w:r>
-        <w:rPr>
-          <w:rFonts w:ascii="Segoe UI" w:eastAsia="Times New Roman" w:hAnsi="Segoe UI" w:cs="Segoe UI"/>
-          <w:b/>
-          <w:bCs/>
-          <w:color w:val="24292F"/>
-          <w:sz w:val="30"/>
-          <w:szCs w:val="30"/>
-          <w:lang w:eastAsia="ru-RU"/>
-        </w:rPr>
-        <w:t>max</w:t>
-      </w:r>
-      <w:proofErr w:type="spellEnd"/>
-      <w:r>
-        <w:rPr>
-          <w:rFonts w:ascii="Segoe UI" w:eastAsia="Times New Roman" w:hAnsi="Segoe UI" w:cs="Segoe UI"/>
-          <w:b/>
-          <w:bCs/>
-          <w:color w:val="24292F"/>
-          <w:sz w:val="30"/>
-          <w:szCs w:val="30"/>
-          <w:lang w:eastAsia="ru-RU"/>
-        </w:rPr>
-        <w:t xml:space="preserve"> 80 </w:t>
-      </w:r>
-      <w:proofErr w:type="spellStart"/>
-      <w:r>
-        <w:rPr>
-          <w:rFonts w:ascii="Segoe UI" w:eastAsia="Times New Roman" w:hAnsi="Segoe UI" w:cs="Segoe UI"/>
-          <w:b/>
-          <w:bCs/>
-          <w:color w:val="24292F"/>
-          <w:sz w:val="30"/>
-          <w:szCs w:val="30"/>
-          <w:lang w:eastAsia="ru-RU"/>
-        </w:rPr>
-        <w:t>points</w:t>
-      </w:r>
-      <w:proofErr w:type="spellEnd"/>
+        <w:t>Login / Sign up - max 80 points</w:t>
+      </w:r>
     </w:p>
     <w:p>
       <w:pPr>
@@ -580,13 +445,12 @@
           <w:color w:val="24292F"/>
           <w:sz w:val="24"/>
           <w:szCs w:val="24"/>
-          <w:lang w:eastAsia="ru-RU"/>
-        </w:rPr>
-        <w:object w:dxaOrig="1440" w:dyaOrig="1440" w14:anchorId="758E6830">
-          <v:shape id="_x0000_i1118" type="#_x0000_t75" style="width:20.25pt;height:18pt" o:ole="">
+        </w:rPr>
+        <w:object w:dxaOrig="225" w:dyaOrig="225" w14:anchorId="758E6830">
+          <v:shape id="_x0000_i1123" type="#_x0000_t75" style="width:20.25pt;height:18pt" o:ole="">
             <v:imagedata r:id="rId5" o:title=""/>
           </v:shape>
-          <w:control r:id="rId11" w:name="DefaultOcxName5" w:shapeid="_x0000_i1118"/>
+          <w:control r:id="rId11" w:name="DefaultOcxName5" w:shapeid="_x0000_i1123"/>
         </w:object>
       </w:r>
       <w:r>
@@ -634,13 +498,12 @@
           <w:color w:val="24292F"/>
           <w:sz w:val="24"/>
           <w:szCs w:val="24"/>
-          <w:lang w:eastAsia="ru-RU"/>
-        </w:rPr>
-        <w:object w:dxaOrig="1440" w:dyaOrig="1440" w14:anchorId="733FFA63">
-          <v:shape id="_x0000_i1117" type="#_x0000_t75" style="width:20.25pt;height:18pt" o:ole="">
+        </w:rPr>
+        <w:object w:dxaOrig="225" w:dyaOrig="225" w14:anchorId="733FFA63">
+          <v:shape id="_x0000_i1126" type="#_x0000_t75" style="width:20.25pt;height:18pt" o:ole="">
             <v:imagedata r:id="rId5" o:title=""/>
           </v:shape>
-          <w:control r:id="rId12" w:name="DefaultOcxName6" w:shapeid="_x0000_i1117"/>
+          <w:control r:id="rId12" w:name="DefaultOcxName6" w:shapeid="_x0000_i1126"/>
         </w:object>
       </w:r>
       <w:r>
@@ -688,13 +551,12 @@
           <w:color w:val="24292F"/>
           <w:sz w:val="24"/>
           <w:szCs w:val="24"/>
-          <w:lang w:eastAsia="ru-RU"/>
-        </w:rPr>
-        <w:object w:dxaOrig="1440" w:dyaOrig="1440" w14:anchorId="78759907">
-          <v:shape id="_x0000_i1116" type="#_x0000_t75" style="width:20.25pt;height:18pt" o:ole="">
+        </w:rPr>
+        <w:object w:dxaOrig="225" w:dyaOrig="225" w14:anchorId="78759907">
+          <v:shape id="_x0000_i1129" type="#_x0000_t75" style="width:20.25pt;height:18pt" o:ole="">
             <v:imagedata r:id="rId5" o:title=""/>
           </v:shape>
-          <w:control r:id="rId13" w:name="DefaultOcxName7" w:shapeid="_x0000_i1116"/>
+          <w:control r:id="rId13" w:name="DefaultOcxName7" w:shapeid="_x0000_i1129"/>
         </w:object>
       </w:r>
       <w:r>
@@ -735,7 +597,6 @@
           <w:lang w:eastAsia="ru-RU"/>
         </w:rPr>
       </w:pPr>
-      <w:proofErr w:type="spellStart"/>
       <w:r>
         <w:rPr>
           <w:rFonts w:ascii="Segoe UI" w:eastAsia="Times New Roman" w:hAnsi="Segoe UI" w:cs="Segoe UI"/>
@@ -746,87 +607,8 @@
           <w:szCs w:val="30"/>
           <w:lang w:eastAsia="ru-RU"/>
         </w:rPr>
-        <w:t>Main</w:t>
-      </w:r>
-      <w:proofErr w:type="spellEnd"/>
-      <w:r>
-        <w:rPr>
-          <w:rFonts w:ascii="Segoe UI" w:eastAsia="Times New Roman" w:hAnsi="Segoe UI" w:cs="Segoe UI"/>
-          <w:b/>
-          <w:bCs/>
-          <w:color w:val="24292F"/>
-          <w:sz w:val="30"/>
-          <w:szCs w:val="30"/>
-          <w:lang w:eastAsia="ru-RU"/>
-        </w:rPr>
-        <w:t xml:space="preserve"> </w:t>
-      </w:r>
-      <w:proofErr w:type="spellStart"/>
-      <w:r>
-        <w:rPr>
-          <w:rFonts w:ascii="Segoe UI" w:eastAsia="Times New Roman" w:hAnsi="Segoe UI" w:cs="Segoe UI"/>
-          <w:b/>
-          <w:bCs/>
-          <w:color w:val="24292F"/>
-          <w:sz w:val="30"/>
-          <w:szCs w:val="30"/>
-          <w:lang w:eastAsia="ru-RU"/>
-        </w:rPr>
-        <w:t>route</w:t>
-      </w:r>
-      <w:proofErr w:type="spellEnd"/>
-      <w:r>
-        <w:rPr>
-          <w:rFonts w:ascii="Segoe UI" w:eastAsia="Times New Roman" w:hAnsi="Segoe UI" w:cs="Segoe UI"/>
-          <w:b/>
-          <w:bCs/>
-          <w:color w:val="24292F"/>
-          <w:sz w:val="30"/>
-          <w:szCs w:val="30"/>
-          <w:lang w:eastAsia="ru-RU"/>
-        </w:rPr>
-        <w:t xml:space="preserve"> - </w:t>
-      </w:r>
-      <w:proofErr w:type="spellStart"/>
-      <w:r>
-        <w:rPr>
-          <w:rFonts w:ascii="Segoe UI" w:eastAsia="Times New Roman" w:hAnsi="Segoe UI" w:cs="Segoe UI"/>
-          <w:b/>
-          <w:bCs/>
-          <w:color w:val="24292F"/>
-          <w:sz w:val="30"/>
-          <w:szCs w:val="30"/>
-          <w:lang w:eastAsia="ru-RU"/>
-        </w:rPr>
-        <w:t>max</w:t>
-      </w:r>
-      <w:proofErr w:type="spellEnd"/>
-      <w:r>
-        <w:rPr>
-          <w:rFonts w:ascii="Segoe UI" w:eastAsia="Times New Roman" w:hAnsi="Segoe UI" w:cs="Segoe UI"/>
-          <w:b/>
-          <w:bCs/>
-          <w:color w:val="24292F"/>
-          <w:sz w:val="30"/>
-          <w:szCs w:val="30"/>
-          <w:lang w:eastAsia="ru-RU"/>
-        </w:rPr>
-        <w:t xml:space="preserve"> 100 </w:t>
-      </w:r>
-      <w:proofErr w:type="spellStart"/>
-      <w:r>
-        <w:rPr>
-          <w:rFonts w:ascii="Segoe UI" w:eastAsia="Times New Roman" w:hAnsi="Segoe UI" w:cs="Segoe UI"/>
-          <w:b/>
-          <w:bCs/>
-          <w:color w:val="24292F"/>
-          <w:sz w:val="30"/>
-          <w:szCs w:val="30"/>
-          <w:lang w:eastAsia="ru-RU"/>
-        </w:rPr>
-        <w:t>points</w:t>
-      </w:r>
-      <w:proofErr w:type="spellEnd"/>
+        <w:t>Main route - max 100 points</w:t>
+      </w:r>
     </w:p>
     <w:p>
       <w:pPr>
@@ -850,13 +632,12 @@
           <w:color w:val="24292F"/>
           <w:sz w:val="24"/>
           <w:szCs w:val="24"/>
-          <w:lang w:eastAsia="ru-RU"/>
-        </w:rPr>
-        <w:object w:dxaOrig="1440" w:dyaOrig="1440" w14:anchorId="527CA57E">
-          <v:shape id="_x0000_i1115" type="#_x0000_t75" style="width:20.25pt;height:18pt" o:ole="">
+        </w:rPr>
+        <w:object w:dxaOrig="225" w:dyaOrig="225" w14:anchorId="527CA57E">
+          <v:shape id="_x0000_i1132" type="#_x0000_t75" style="width:20.25pt;height:18pt" o:ole="">
             <v:imagedata r:id="rId5" o:title=""/>
           </v:shape>
-          <w:control r:id="rId14" w:name="DefaultOcxName8" w:shapeid="_x0000_i1115"/>
+          <w:control r:id="rId14" w:name="DefaultOcxName8" w:shapeid="_x0000_i1132"/>
         </w:object>
       </w:r>
       <w:r>
@@ -867,51 +648,7 @@
           <w:szCs w:val="24"/>
           <w:lang w:eastAsia="ru-RU"/>
         </w:rPr>
-        <w:t xml:space="preserve"> Board </w:t>
-      </w:r>
-      <w:proofErr w:type="spellStart"/>
-      <w:r>
-        <w:rPr>
-          <w:rFonts w:ascii="Segoe UI" w:eastAsia="Times New Roman" w:hAnsi="Segoe UI" w:cs="Segoe UI"/>
-          <w:color w:val="24292F"/>
-          <w:sz w:val="24"/>
-          <w:szCs w:val="24"/>
-          <w:lang w:eastAsia="ru-RU"/>
-        </w:rPr>
-        <w:t>creation</w:t>
-      </w:r>
-      <w:proofErr w:type="spellEnd"/>
-      <w:r>
-        <w:rPr>
-          <w:rFonts w:ascii="Segoe UI" w:eastAsia="Times New Roman" w:hAnsi="Segoe UI" w:cs="Segoe UI"/>
-          <w:color w:val="24292F"/>
-          <w:sz w:val="24"/>
-          <w:szCs w:val="24"/>
-          <w:lang w:eastAsia="ru-RU"/>
-        </w:rPr>
-        <w:t xml:space="preserve"> </w:t>
-      </w:r>
-      <w:proofErr w:type="spellStart"/>
-      <w:r>
-        <w:rPr>
-          <w:rFonts w:ascii="Segoe UI" w:eastAsia="Times New Roman" w:hAnsi="Segoe UI" w:cs="Segoe UI"/>
-          <w:color w:val="24292F"/>
-          <w:sz w:val="24"/>
-          <w:szCs w:val="24"/>
-          <w:lang w:eastAsia="ru-RU"/>
-        </w:rPr>
-        <w:t>functionality</w:t>
-      </w:r>
-      <w:proofErr w:type="spellEnd"/>
-      <w:r>
-        <w:rPr>
-          <w:rFonts w:ascii="Segoe UI" w:eastAsia="Times New Roman" w:hAnsi="Segoe UI" w:cs="Segoe UI"/>
-          <w:color w:val="24292F"/>
-          <w:sz w:val="24"/>
-          <w:szCs w:val="24"/>
-          <w:lang w:eastAsia="ru-RU"/>
-        </w:rPr>
-        <w:t> </w:t>
+        <w:t> Board creation functionality </w:t>
       </w:r>
       <w:r>
         <w:rPr>
@@ -923,22 +660,8 @@
           <w:szCs w:val="24"/>
           <w:lang w:eastAsia="ru-RU"/>
         </w:rPr>
-        <w:t xml:space="preserve">20 </w:t>
-      </w:r>
-      <w:proofErr w:type="spellStart"/>
-      <w:r>
-        <w:rPr>
-          <w:rFonts w:ascii="Segoe UI" w:eastAsia="Times New Roman" w:hAnsi="Segoe UI" w:cs="Segoe UI"/>
-          <w:b/>
-          <w:bCs/>
-          <w:color w:val="24292F"/>
-          <w:sz w:val="24"/>
-          <w:szCs w:val="24"/>
-          <w:lang w:eastAsia="ru-RU"/>
-        </w:rPr>
-        <w:t>points</w:t>
-      </w:r>
-      <w:proofErr w:type="spellEnd"/>
+        <w:t>20 points</w:t>
+      </w:r>
     </w:p>
     <w:p>
       <w:pPr>
@@ -962,13 +685,12 @@
           <w:color w:val="24292F"/>
           <w:sz w:val="24"/>
           <w:szCs w:val="24"/>
-          <w:lang w:eastAsia="ru-RU"/>
-        </w:rPr>
-        <w:object w:dxaOrig="1440" w:dyaOrig="1440" w14:anchorId="12E5A7AC">
-          <v:shape id="_x0000_i1114" type="#_x0000_t75" style="width:20.25pt;height:18pt" o:ole="">
+        </w:rPr>
+        <w:object w:dxaOrig="225" w:dyaOrig="225" w14:anchorId="12E5A7AC">
+          <v:shape id="_x0000_i1135" type="#_x0000_t75" style="width:20.25pt;height:18pt" o:ole="">
             <v:imagedata r:id="rId5" o:title=""/>
           </v:shape>
-          <w:control r:id="rId15" w:name="DefaultOcxName9" w:shapeid="_x0000_i1114"/>
+          <w:control r:id="rId15" w:name="DefaultOcxName9" w:shapeid="_x0000_i1135"/>
         </w:object>
       </w:r>
       <w:r>
@@ -1016,13 +738,12 @@
           <w:color w:val="24292F"/>
           <w:sz w:val="24"/>
           <w:szCs w:val="24"/>
-          <w:lang w:eastAsia="ru-RU"/>
-        </w:rPr>
-        <w:object w:dxaOrig="1440" w:dyaOrig="1440" w14:anchorId="0F5E1D3F">
-          <v:shape id="_x0000_i1113" type="#_x0000_t75" style="width:20.25pt;height:18pt" o:ole="">
+        </w:rPr>
+        <w:object w:dxaOrig="225" w:dyaOrig="225" w14:anchorId="0F5E1D3F">
+          <v:shape id="_x0000_i1138" type="#_x0000_t75" style="width:20.25pt;height:18pt" o:ole="">
             <v:imagedata r:id="rId5" o:title=""/>
           </v:shape>
-          <w:control r:id="rId16" w:name="DefaultOcxName10" w:shapeid="_x0000_i1113"/>
+          <w:control r:id="rId16" w:name="DefaultOcxName10" w:shapeid="_x0000_i1138"/>
         </w:object>
       </w:r>
       <w:r>
@@ -1033,53 +754,8 @@
           <w:szCs w:val="24"/>
           <w:lang w:val="en-US" w:eastAsia="ru-RU"/>
         </w:rPr>
-        <w:t xml:space="preserve"> Each board in the list is displayed with a small preview of available information (title, description, </w:t>
-      </w:r>
-      <w:proofErr w:type="spellStart"/>
-      <w:r>
-        <w:rPr>
-          <w:rFonts w:ascii="Segoe UI" w:eastAsia="Times New Roman" w:hAnsi="Segoe UI" w:cs="Segoe UI"/>
-          <w:color w:val="24292F"/>
-          <w:sz w:val="24"/>
-          <w:szCs w:val="24"/>
-          <w:lang w:val="en-US" w:eastAsia="ru-RU"/>
-        </w:rPr>
-        <w:t>etc</w:t>
-      </w:r>
-      <w:proofErr w:type="spellEnd"/>
-      <w:r>
-        <w:rPr>
-          <w:rFonts w:ascii="Segoe UI" w:eastAsia="Times New Roman" w:hAnsi="Segoe UI" w:cs="Segoe UI"/>
-          <w:color w:val="24292F"/>
-          <w:sz w:val="24"/>
-          <w:szCs w:val="24"/>
-          <w:lang w:val="en-US" w:eastAsia="ru-RU"/>
-        </w:rPr>
-        <w:t xml:space="preserve">). By clicking an </w:t>
-      </w:r>
-      <w:proofErr w:type="gramStart"/>
-      <w:r>
-        <w:rPr>
-          <w:rFonts w:ascii="Segoe UI" w:eastAsia="Times New Roman" w:hAnsi="Segoe UI" w:cs="Segoe UI"/>
-          <w:color w:val="24292F"/>
-          <w:sz w:val="24"/>
-          <w:szCs w:val="24"/>
-          <w:lang w:val="en-US" w:eastAsia="ru-RU"/>
-        </w:rPr>
-        <w:t>element</w:t>
-      </w:r>
-      <w:proofErr w:type="gramEnd"/>
-      <w:r>
-        <w:rPr>
-          <w:rFonts w:ascii="Segoe UI" w:eastAsia="Times New Roman" w:hAnsi="Segoe UI" w:cs="Segoe UI"/>
-          <w:color w:val="24292F"/>
-          <w:sz w:val="24"/>
-          <w:szCs w:val="24"/>
-          <w:lang w:val="en-US" w:eastAsia="ru-RU"/>
-        </w:rPr>
-        <w:t xml:space="preserve"> the user navigates to the board item (Board route). </w:t>
-      </w:r>
-      <w:proofErr w:type="spellStart"/>
+        <w:t xml:space="preserve"> Each board in the list is displayed with a small preview of available information (title, description, etc). By clicking an element the user navigates to the board item (Board route). </w:t>
+      </w:r>
       <w:r>
         <w:rPr>
           <w:rFonts w:ascii="Segoe UI" w:eastAsia="Times New Roman" w:hAnsi="Segoe UI" w:cs="Segoe UI"/>
@@ -1088,128 +764,7 @@
           <w:szCs w:val="24"/>
           <w:lang w:eastAsia="ru-RU"/>
         </w:rPr>
-        <w:t>There's</w:t>
-      </w:r>
-      <w:proofErr w:type="spellEnd"/>
-      <w:r>
-        <w:rPr>
-          <w:rFonts w:ascii="Segoe UI" w:eastAsia="Times New Roman" w:hAnsi="Segoe UI" w:cs="Segoe UI"/>
-          <w:color w:val="24292F"/>
-          <w:sz w:val="24"/>
-          <w:szCs w:val="24"/>
-          <w:lang w:eastAsia="ru-RU"/>
-        </w:rPr>
-        <w:t xml:space="preserve"> </w:t>
-      </w:r>
-      <w:proofErr w:type="spellStart"/>
-      <w:r>
-        <w:rPr>
-          <w:rFonts w:ascii="Segoe UI" w:eastAsia="Times New Roman" w:hAnsi="Segoe UI" w:cs="Segoe UI"/>
-          <w:color w:val="24292F"/>
-          <w:sz w:val="24"/>
-          <w:szCs w:val="24"/>
-          <w:lang w:eastAsia="ru-RU"/>
-        </w:rPr>
-        <w:t>also</w:t>
-      </w:r>
-      <w:proofErr w:type="spellEnd"/>
-      <w:r>
-        <w:rPr>
-          <w:rFonts w:ascii="Segoe UI" w:eastAsia="Times New Roman" w:hAnsi="Segoe UI" w:cs="Segoe UI"/>
-          <w:color w:val="24292F"/>
-          <w:sz w:val="24"/>
-          <w:szCs w:val="24"/>
-          <w:lang w:eastAsia="ru-RU"/>
-        </w:rPr>
-        <w:t xml:space="preserve"> a </w:t>
-      </w:r>
-      <w:proofErr w:type="spellStart"/>
-      <w:r>
-        <w:rPr>
-          <w:rFonts w:ascii="Segoe UI" w:eastAsia="Times New Roman" w:hAnsi="Segoe UI" w:cs="Segoe UI"/>
-          <w:color w:val="24292F"/>
-          <w:sz w:val="24"/>
-          <w:szCs w:val="24"/>
-          <w:lang w:eastAsia="ru-RU"/>
-        </w:rPr>
-        <w:t>button</w:t>
-      </w:r>
-      <w:proofErr w:type="spellEnd"/>
-      <w:r>
-        <w:rPr>
-          <w:rFonts w:ascii="Segoe UI" w:eastAsia="Times New Roman" w:hAnsi="Segoe UI" w:cs="Segoe UI"/>
-          <w:color w:val="24292F"/>
-          <w:sz w:val="24"/>
-          <w:szCs w:val="24"/>
-          <w:lang w:eastAsia="ru-RU"/>
-        </w:rPr>
-        <w:t xml:space="preserve"> </w:t>
-      </w:r>
-      <w:proofErr w:type="spellStart"/>
-      <w:r>
-        <w:rPr>
-          <w:rFonts w:ascii="Segoe UI" w:eastAsia="Times New Roman" w:hAnsi="Segoe UI" w:cs="Segoe UI"/>
-          <w:color w:val="24292F"/>
-          <w:sz w:val="24"/>
-          <w:szCs w:val="24"/>
-          <w:lang w:eastAsia="ru-RU"/>
-        </w:rPr>
-        <w:t>for</w:t>
-      </w:r>
-      <w:proofErr w:type="spellEnd"/>
-      <w:r>
-        <w:rPr>
-          <w:rFonts w:ascii="Segoe UI" w:eastAsia="Times New Roman" w:hAnsi="Segoe UI" w:cs="Segoe UI"/>
-          <w:color w:val="24292F"/>
-          <w:sz w:val="24"/>
-          <w:szCs w:val="24"/>
-          <w:lang w:eastAsia="ru-RU"/>
-        </w:rPr>
-        <w:t xml:space="preserve"> </w:t>
-      </w:r>
-      <w:proofErr w:type="spellStart"/>
-      <w:r>
-        <w:rPr>
-          <w:rFonts w:ascii="Segoe UI" w:eastAsia="Times New Roman" w:hAnsi="Segoe UI" w:cs="Segoe UI"/>
-          <w:color w:val="24292F"/>
-          <w:sz w:val="24"/>
-          <w:szCs w:val="24"/>
-          <w:lang w:eastAsia="ru-RU"/>
-        </w:rPr>
-        <w:t>board</w:t>
-      </w:r>
-      <w:proofErr w:type="spellEnd"/>
-      <w:r>
-        <w:rPr>
-          <w:rFonts w:ascii="Segoe UI" w:eastAsia="Times New Roman" w:hAnsi="Segoe UI" w:cs="Segoe UI"/>
-          <w:color w:val="24292F"/>
-          <w:sz w:val="24"/>
-          <w:szCs w:val="24"/>
-          <w:lang w:eastAsia="ru-RU"/>
-        </w:rPr>
-        <w:t xml:space="preserve"> </w:t>
-      </w:r>
-      <w:proofErr w:type="spellStart"/>
-      <w:r>
-        <w:rPr>
-          <w:rFonts w:ascii="Segoe UI" w:eastAsia="Times New Roman" w:hAnsi="Segoe UI" w:cs="Segoe UI"/>
-          <w:color w:val="24292F"/>
-          <w:sz w:val="24"/>
-          <w:szCs w:val="24"/>
-          <w:lang w:eastAsia="ru-RU"/>
-        </w:rPr>
-        <w:t>deletion</w:t>
-      </w:r>
-      <w:proofErr w:type="spellEnd"/>
-      <w:r>
-        <w:rPr>
-          <w:rFonts w:ascii="Segoe UI" w:eastAsia="Times New Roman" w:hAnsi="Segoe UI" w:cs="Segoe UI"/>
-          <w:color w:val="24292F"/>
-          <w:sz w:val="24"/>
-          <w:szCs w:val="24"/>
-          <w:lang w:eastAsia="ru-RU"/>
-        </w:rPr>
-        <w:t>. </w:t>
+        <w:t>There's also a button for board deletion. </w:t>
       </w:r>
       <w:r>
         <w:rPr>
@@ -1221,22 +776,8 @@
           <w:szCs w:val="24"/>
           <w:lang w:eastAsia="ru-RU"/>
         </w:rPr>
-        <w:t xml:space="preserve">10 </w:t>
-      </w:r>
-      <w:proofErr w:type="spellStart"/>
-      <w:r>
-        <w:rPr>
-          <w:rFonts w:ascii="Segoe UI" w:eastAsia="Times New Roman" w:hAnsi="Segoe UI" w:cs="Segoe UI"/>
-          <w:b/>
-          <w:bCs/>
-          <w:color w:val="24292F"/>
-          <w:sz w:val="24"/>
-          <w:szCs w:val="24"/>
-          <w:lang w:eastAsia="ru-RU"/>
-        </w:rPr>
-        <w:t>points</w:t>
-      </w:r>
-      <w:proofErr w:type="spellEnd"/>
+        <w:t>10 points</w:t>
+      </w:r>
     </w:p>
     <w:p>
       <w:pPr>
@@ -1260,13 +801,12 @@
           <w:color w:val="24292F"/>
           <w:sz w:val="24"/>
           <w:szCs w:val="24"/>
-          <w:lang w:eastAsia="ru-RU"/>
-        </w:rPr>
-        <w:object w:dxaOrig="1440" w:dyaOrig="1440" w14:anchorId="2894B05D">
-          <v:shape id="_x0000_i1112" type="#_x0000_t75" style="width:20.25pt;height:18pt" o:ole="">
+        </w:rPr>
+        <w:object w:dxaOrig="225" w:dyaOrig="225" w14:anchorId="2894B05D">
+          <v:shape id="_x0000_i1141" type="#_x0000_t75" style="width:20.25pt;height:18pt" o:ole="">
             <v:imagedata r:id="rId5" o:title=""/>
           </v:shape>
-          <w:control r:id="rId17" w:name="DefaultOcxName11" w:shapeid="_x0000_i1112"/>
+          <w:control r:id="rId17" w:name="DefaultOcxName11" w:shapeid="_x0000_i1141"/>
         </w:object>
       </w:r>
       <w:r>
@@ -1289,22 +829,8 @@
           <w:szCs w:val="24"/>
           <w:lang w:eastAsia="ru-RU"/>
         </w:rPr>
-        <w:t xml:space="preserve">10 </w:t>
-      </w:r>
-      <w:proofErr w:type="spellStart"/>
-      <w:r>
-        <w:rPr>
-          <w:rFonts w:ascii="Segoe UI" w:eastAsia="Times New Roman" w:hAnsi="Segoe UI" w:cs="Segoe UI"/>
-          <w:b/>
-          <w:bCs/>
-          <w:color w:val="24292F"/>
-          <w:sz w:val="24"/>
-          <w:szCs w:val="24"/>
-          <w:lang w:eastAsia="ru-RU"/>
-        </w:rPr>
-        <w:t>points</w:t>
-      </w:r>
-      <w:proofErr w:type="spellEnd"/>
+        <w:t>10 points</w:t>
+      </w:r>
     </w:p>
     <w:p>
       <w:pPr>
@@ -1328,13 +854,12 @@
           <w:color w:val="24292F"/>
           <w:sz w:val="24"/>
           <w:szCs w:val="24"/>
-          <w:lang w:eastAsia="ru-RU"/>
-        </w:rPr>
-        <w:object w:dxaOrig="1440" w:dyaOrig="1440" w14:anchorId="6B3E9548">
-          <v:shape id="_x0000_i1111" type="#_x0000_t75" style="width:20.25pt;height:18pt" o:ole="">
+        </w:rPr>
+        <w:object w:dxaOrig="225" w:dyaOrig="225" w14:anchorId="6B3E9548">
+          <v:shape id="_x0000_i1144" type="#_x0000_t75" style="width:20.25pt;height:18pt" o:ole="">
             <v:imagedata r:id="rId5" o:title=""/>
           </v:shape>
-          <w:control r:id="rId18" w:name="DefaultOcxName12" w:shapeid="_x0000_i1111"/>
+          <w:control r:id="rId18" w:name="DefaultOcxName12" w:shapeid="_x0000_i1144"/>
         </w:object>
       </w:r>
       <w:r>
@@ -1382,13 +907,12 @@
           <w:color w:val="24292F"/>
           <w:sz w:val="24"/>
           <w:szCs w:val="24"/>
-          <w:lang w:eastAsia="ru-RU"/>
-        </w:rPr>
-        <w:object w:dxaOrig="1440" w:dyaOrig="1440" w14:anchorId="5AF1DF85">
-          <v:shape id="_x0000_i1110" type="#_x0000_t75" style="width:20.25pt;height:18pt" o:ole="">
+        </w:rPr>
+        <w:object w:dxaOrig="225" w:dyaOrig="225" w14:anchorId="5AF1DF85">
+          <v:shape id="_x0000_i1147" type="#_x0000_t75" style="width:20.25pt;height:18pt" o:ole="">
             <v:imagedata r:id="rId5" o:title=""/>
           </v:shape>
-          <w:control r:id="rId19" w:name="DefaultOcxName13" w:shapeid="_x0000_i1110"/>
+          <w:control r:id="rId19" w:name="DefaultOcxName13" w:shapeid="_x0000_i1147"/>
         </w:object>
       </w:r>
       <w:r>
@@ -1439,74 +963,8 @@
           <w:szCs w:val="30"/>
           <w:lang w:eastAsia="ru-RU"/>
         </w:rPr>
-        <w:t xml:space="preserve">Board </w:t>
-      </w:r>
-      <w:proofErr w:type="spellStart"/>
-      <w:r>
-        <w:rPr>
-          <w:rFonts w:ascii="Segoe UI" w:eastAsia="Times New Roman" w:hAnsi="Segoe UI" w:cs="Segoe UI"/>
-          <w:b/>
-          <w:bCs/>
-          <w:color w:val="24292F"/>
-          <w:sz w:val="30"/>
-          <w:szCs w:val="30"/>
-          <w:lang w:eastAsia="ru-RU"/>
-        </w:rPr>
-        <w:t>route</w:t>
-      </w:r>
-      <w:proofErr w:type="spellEnd"/>
-      <w:r>
-        <w:rPr>
-          <w:rFonts w:ascii="Segoe UI" w:eastAsia="Times New Roman" w:hAnsi="Segoe UI" w:cs="Segoe UI"/>
-          <w:b/>
-          <w:bCs/>
-          <w:color w:val="24292F"/>
-          <w:sz w:val="30"/>
-          <w:szCs w:val="30"/>
-          <w:lang w:eastAsia="ru-RU"/>
-        </w:rPr>
-        <w:t xml:space="preserve"> - </w:t>
-      </w:r>
-      <w:proofErr w:type="spellStart"/>
-      <w:r>
-        <w:rPr>
-          <w:rFonts w:ascii="Segoe UI" w:eastAsia="Times New Roman" w:hAnsi="Segoe UI" w:cs="Segoe UI"/>
-          <w:b/>
-          <w:bCs/>
-          <w:color w:val="24292F"/>
-          <w:sz w:val="30"/>
-          <w:szCs w:val="30"/>
-          <w:lang w:eastAsia="ru-RU"/>
-        </w:rPr>
-        <w:t>max</w:t>
-      </w:r>
-      <w:proofErr w:type="spellEnd"/>
-      <w:r>
-        <w:rPr>
-          <w:rFonts w:ascii="Segoe UI" w:eastAsia="Times New Roman" w:hAnsi="Segoe UI" w:cs="Segoe UI"/>
-          <w:b/>
-          <w:bCs/>
-          <w:color w:val="24292F"/>
-          <w:sz w:val="30"/>
-          <w:szCs w:val="30"/>
-          <w:lang w:eastAsia="ru-RU"/>
-        </w:rPr>
-        <w:t xml:space="preserve"> 260 </w:t>
-      </w:r>
-      <w:proofErr w:type="spellStart"/>
-      <w:r>
-        <w:rPr>
-          <w:rFonts w:ascii="Segoe UI" w:eastAsia="Times New Roman" w:hAnsi="Segoe UI" w:cs="Segoe UI"/>
-          <w:b/>
-          <w:bCs/>
-          <w:color w:val="24292F"/>
-          <w:sz w:val="30"/>
-          <w:szCs w:val="30"/>
-          <w:lang w:eastAsia="ru-RU"/>
-        </w:rPr>
-        <w:t>points</w:t>
-      </w:r>
-      <w:proofErr w:type="spellEnd"/>
+        <w:t>Board route - max 260 points</w:t>
+      </w:r>
     </w:p>
     <w:p>
       <w:pPr>
@@ -1530,14 +988,13 @@
           <w:color w:val="24292F"/>
           <w:sz w:val="24"/>
           <w:szCs w:val="24"/>
-          <w:lang w:eastAsia="ru-RU"/>
         </w:rPr>
         <w:lastRenderedPageBreak/>
-        <w:object w:dxaOrig="1440" w:dyaOrig="1440" w14:anchorId="0C18CE9B">
-          <v:shape id="_x0000_i1109" type="#_x0000_t75" style="width:20.25pt;height:18pt" o:ole="">
+        <w:object w:dxaOrig="225" w:dyaOrig="225" w14:anchorId="0C18CE9B">
+          <v:shape id="_x0000_i1150" type="#_x0000_t75" style="width:20.25pt;height:18pt" o:ole="">
             <v:imagedata r:id="rId5" o:title=""/>
           </v:shape>
-          <w:control r:id="rId20" w:name="DefaultOcxName14" w:shapeid="_x0000_i1109"/>
+          <w:control r:id="rId20" w:name="DefaultOcxName14" w:shapeid="_x0000_i1150"/>
         </w:object>
       </w:r>
       <w:r>
@@ -1585,13 +1042,12 @@
           <w:color w:val="24292F"/>
           <w:sz w:val="24"/>
           <w:szCs w:val="24"/>
-          <w:lang w:eastAsia="ru-RU"/>
-        </w:rPr>
-        <w:object w:dxaOrig="1440" w:dyaOrig="1440" w14:anchorId="2EBAC941">
-          <v:shape id="_x0000_i1108" type="#_x0000_t75" style="width:20.25pt;height:18pt" o:ole="">
+        </w:rPr>
+        <w:object w:dxaOrig="225" w:dyaOrig="225" w14:anchorId="2EBAC941">
+          <v:shape id="_x0000_i1153" type="#_x0000_t75" style="width:20.25pt;height:18pt" o:ole="">
             <v:imagedata r:id="rId5" o:title=""/>
           </v:shape>
-          <w:control r:id="rId21" w:name="DefaultOcxName15" w:shapeid="_x0000_i1108"/>
+          <w:control r:id="rId21" w:name="DefaultOcxName15" w:shapeid="_x0000_i1153"/>
         </w:object>
       </w:r>
       <w:r>
@@ -1639,13 +1095,12 @@
           <w:color w:val="24292F"/>
           <w:sz w:val="24"/>
           <w:szCs w:val="24"/>
-          <w:lang w:eastAsia="ru-RU"/>
-        </w:rPr>
-        <w:object w:dxaOrig="1440" w:dyaOrig="1440" w14:anchorId="4EC79E40">
-          <v:shape id="_x0000_i1107" type="#_x0000_t75" style="width:20.25pt;height:18pt" o:ole="">
+        </w:rPr>
+        <w:object w:dxaOrig="225" w:dyaOrig="225" w14:anchorId="4EC79E40">
+          <v:shape id="_x0000_i1156" type="#_x0000_t75" style="width:20.25pt;height:18pt" o:ole="">
             <v:imagedata r:id="rId5" o:title=""/>
           </v:shape>
-          <w:control r:id="rId22" w:name="DefaultOcxName16" w:shapeid="_x0000_i1107"/>
+          <w:control r:id="rId22" w:name="DefaultOcxName16" w:shapeid="_x0000_i1156"/>
         </w:object>
       </w:r>
       <w:r>
@@ -1693,13 +1148,12 @@
           <w:color w:val="24292F"/>
           <w:sz w:val="24"/>
           <w:szCs w:val="24"/>
-          <w:lang w:eastAsia="ru-RU"/>
-        </w:rPr>
-        <w:object w:dxaOrig="1440" w:dyaOrig="1440" w14:anchorId="5B0EDCB5">
-          <v:shape id="_x0000_i1106" type="#_x0000_t75" style="width:20.25pt;height:18pt" o:ole="">
+        </w:rPr>
+        <w:object w:dxaOrig="225" w:dyaOrig="225" w14:anchorId="5B0EDCB5">
+          <v:shape id="_x0000_i1159" type="#_x0000_t75" style="width:20.25pt;height:18pt" o:ole="">
             <v:imagedata r:id="rId5" o:title=""/>
           </v:shape>
-          <w:control r:id="rId23" w:name="DefaultOcxName17" w:shapeid="_x0000_i1106"/>
+          <w:control r:id="rId23" w:name="DefaultOcxName17" w:shapeid="_x0000_i1159"/>
         </w:object>
       </w:r>
       <w:r>
@@ -1747,13 +1201,12 @@
           <w:color w:val="24292F"/>
           <w:sz w:val="24"/>
           <w:szCs w:val="24"/>
-          <w:lang w:eastAsia="ru-RU"/>
-        </w:rPr>
-        <w:object w:dxaOrig="1440" w:dyaOrig="1440" w14:anchorId="6435F553">
-          <v:shape id="_x0000_i1105" type="#_x0000_t75" style="width:20.25pt;height:18pt" o:ole="">
+        </w:rPr>
+        <w:object w:dxaOrig="225" w:dyaOrig="225" w14:anchorId="6435F553">
+          <v:shape id="_x0000_i1162" type="#_x0000_t75" style="width:20.25pt;height:18pt" o:ole="">
             <v:imagedata r:id="rId5" o:title=""/>
           </v:shape>
-          <w:control r:id="rId24" w:name="DefaultOcxName18" w:shapeid="_x0000_i1105"/>
+          <w:control r:id="rId24" w:name="DefaultOcxName18" w:shapeid="_x0000_i1162"/>
         </w:object>
       </w:r>
       <w:r>
@@ -1801,13 +1254,12 @@
           <w:color w:val="24292F"/>
           <w:sz w:val="24"/>
           <w:szCs w:val="24"/>
-          <w:lang w:eastAsia="ru-RU"/>
-        </w:rPr>
-        <w:object w:dxaOrig="1440" w:dyaOrig="1440" w14:anchorId="05116EBC">
-          <v:shape id="_x0000_i1104" type="#_x0000_t75" style="width:20.25pt;height:18pt" o:ole="">
+        </w:rPr>
+        <w:object w:dxaOrig="225" w:dyaOrig="225" w14:anchorId="05116EBC">
+          <v:shape id="_x0000_i1165" type="#_x0000_t75" style="width:20.25pt;height:18pt" o:ole="">
             <v:imagedata r:id="rId5" o:title=""/>
           </v:shape>
-          <w:control r:id="rId25" w:name="DefaultOcxName19" w:shapeid="_x0000_i1104"/>
+          <w:control r:id="rId25" w:name="DefaultOcxName19" w:shapeid="_x0000_i1165"/>
         </w:object>
       </w:r>
       <w:r>
@@ -1830,22 +1282,8 @@
           <w:szCs w:val="24"/>
           <w:lang w:eastAsia="ru-RU"/>
         </w:rPr>
-        <w:t xml:space="preserve">30 </w:t>
-      </w:r>
-      <w:proofErr w:type="spellStart"/>
-      <w:r>
-        <w:rPr>
-          <w:rFonts w:ascii="Segoe UI" w:eastAsia="Times New Roman" w:hAnsi="Segoe UI" w:cs="Segoe UI"/>
-          <w:b/>
-          <w:bCs/>
-          <w:color w:val="24292F"/>
-          <w:sz w:val="24"/>
-          <w:szCs w:val="24"/>
-          <w:lang w:eastAsia="ru-RU"/>
-        </w:rPr>
-        <w:t>points</w:t>
-      </w:r>
-      <w:proofErr w:type="spellEnd"/>
+        <w:t>30 points</w:t>
+      </w:r>
     </w:p>
     <w:p>
       <w:pPr>
@@ -1869,13 +1307,12 @@
           <w:color w:val="24292F"/>
           <w:sz w:val="24"/>
           <w:szCs w:val="24"/>
-          <w:lang w:eastAsia="ru-RU"/>
-        </w:rPr>
-        <w:object w:dxaOrig="1440" w:dyaOrig="1440" w14:anchorId="08D1E643">
-          <v:shape id="_x0000_i1103" type="#_x0000_t75" style="width:20.25pt;height:18pt" o:ole="">
+        </w:rPr>
+        <w:object w:dxaOrig="225" w:dyaOrig="225" w14:anchorId="08D1E643">
+          <v:shape id="_x0000_i1168" type="#_x0000_t75" style="width:20.25pt;height:18pt" o:ole="">
             <v:imagedata r:id="rId5" o:title=""/>
           </v:shape>
-          <w:control r:id="rId26" w:name="DefaultOcxName20" w:shapeid="_x0000_i1103"/>
+          <w:control r:id="rId26" w:name="DefaultOcxName20" w:shapeid="_x0000_i1168"/>
         </w:object>
       </w:r>
       <w:r>
@@ -1898,22 +1335,8 @@
           <w:szCs w:val="24"/>
           <w:lang w:eastAsia="ru-RU"/>
         </w:rPr>
-        <w:t xml:space="preserve">30 </w:t>
-      </w:r>
-      <w:proofErr w:type="spellStart"/>
-      <w:r>
-        <w:rPr>
-          <w:rFonts w:ascii="Segoe UI" w:eastAsia="Times New Roman" w:hAnsi="Segoe UI" w:cs="Segoe UI"/>
-          <w:b/>
-          <w:bCs/>
-          <w:color w:val="24292F"/>
-          <w:sz w:val="24"/>
-          <w:szCs w:val="24"/>
-          <w:lang w:eastAsia="ru-RU"/>
-        </w:rPr>
-        <w:t>points</w:t>
-      </w:r>
-      <w:proofErr w:type="spellEnd"/>
+        <w:t>30 points</w:t>
+      </w:r>
     </w:p>
     <w:p>
       <w:pPr>
@@ -1937,13 +1360,12 @@
           <w:color w:val="24292F"/>
           <w:sz w:val="24"/>
           <w:szCs w:val="24"/>
-          <w:lang w:eastAsia="ru-RU"/>
-        </w:rPr>
-        <w:object w:dxaOrig="1440" w:dyaOrig="1440" w14:anchorId="777B4226">
-          <v:shape id="_x0000_i1102" type="#_x0000_t75" style="width:20.25pt;height:18pt" o:ole="">
+        </w:rPr>
+        <w:object w:dxaOrig="225" w:dyaOrig="225" w14:anchorId="777B4226">
+          <v:shape id="_x0000_i1171" type="#_x0000_t75" style="width:20.25pt;height:18pt" o:ole="">
             <v:imagedata r:id="rId5" o:title=""/>
           </v:shape>
-          <w:control r:id="rId27" w:name="DefaultOcxName21" w:shapeid="_x0000_i1102"/>
+          <w:control r:id="rId27" w:name="DefaultOcxName21" w:shapeid="_x0000_i1171"/>
         </w:object>
       </w:r>
       <w:r>
@@ -1966,22 +1388,8 @@
           <w:szCs w:val="24"/>
           <w:lang w:eastAsia="ru-RU"/>
         </w:rPr>
-        <w:t xml:space="preserve">50 </w:t>
-      </w:r>
-      <w:proofErr w:type="spellStart"/>
-      <w:r>
-        <w:rPr>
-          <w:rFonts w:ascii="Segoe UI" w:eastAsia="Times New Roman" w:hAnsi="Segoe UI" w:cs="Segoe UI"/>
-          <w:b/>
-          <w:bCs/>
-          <w:color w:val="24292F"/>
-          <w:sz w:val="24"/>
-          <w:szCs w:val="24"/>
-          <w:lang w:eastAsia="ru-RU"/>
-        </w:rPr>
-        <w:t>points</w:t>
-      </w:r>
-      <w:proofErr w:type="spellEnd"/>
+        <w:t>50 points</w:t>
+      </w:r>
     </w:p>
     <w:p>
       <w:pPr>
@@ -2005,13 +1413,12 @@
           <w:color w:val="24292F"/>
           <w:sz w:val="24"/>
           <w:szCs w:val="24"/>
-          <w:lang w:eastAsia="ru-RU"/>
-        </w:rPr>
-        <w:object w:dxaOrig="1440" w:dyaOrig="1440" w14:anchorId="4EA59348">
-          <v:shape id="_x0000_i1101" type="#_x0000_t75" style="width:20.25pt;height:18pt" o:ole="">
+        </w:rPr>
+        <w:object w:dxaOrig="225" w:dyaOrig="225" w14:anchorId="4EA59348">
+          <v:shape id="_x0000_i1174" type="#_x0000_t75" style="width:20.25pt;height:18pt" o:ole="">
             <v:imagedata r:id="rId5" o:title=""/>
           </v:shape>
-          <w:control r:id="rId28" w:name="DefaultOcxName22" w:shapeid="_x0000_i1101"/>
+          <w:control r:id="rId28" w:name="DefaultOcxName22" w:shapeid="_x0000_i1174"/>
         </w:object>
       </w:r>
       <w:r>
@@ -2034,22 +1441,8 @@
           <w:szCs w:val="24"/>
           <w:lang w:eastAsia="ru-RU"/>
         </w:rPr>
-        <w:t xml:space="preserve">30 </w:t>
-      </w:r>
-      <w:proofErr w:type="spellStart"/>
-      <w:r>
-        <w:rPr>
-          <w:rFonts w:ascii="Segoe UI" w:eastAsia="Times New Roman" w:hAnsi="Segoe UI" w:cs="Segoe UI"/>
-          <w:b/>
-          <w:bCs/>
-          <w:color w:val="24292F"/>
-          <w:sz w:val="24"/>
-          <w:szCs w:val="24"/>
-          <w:lang w:eastAsia="ru-RU"/>
-        </w:rPr>
-        <w:t>points</w:t>
-      </w:r>
-      <w:proofErr w:type="spellEnd"/>
+        <w:t>30 points</w:t>
+      </w:r>
     </w:p>
     <w:p>
       <w:pPr>
@@ -2064,22 +1457,21 @@
           <w:color w:val="24292F"/>
           <w:sz w:val="24"/>
           <w:szCs w:val="24"/>
-          <w:lang w:eastAsia="ru-RU"/>
-        </w:rPr>
-      </w:pPr>
-      <w:r>
-        <w:rPr>
-          <w:rFonts w:ascii="Segoe UI" w:eastAsia="Times New Roman" w:hAnsi="Segoe UI" w:cs="Segoe UI"/>
-          <w:color w:val="24292F"/>
-          <w:sz w:val="24"/>
-          <w:szCs w:val="24"/>
-          <w:lang w:eastAsia="ru-RU"/>
-        </w:rPr>
-        <w:object w:dxaOrig="1440" w:dyaOrig="1440" w14:anchorId="41100527">
-          <v:shape id="_x0000_i1100" type="#_x0000_t75" style="width:20.25pt;height:18pt" o:ole="">
+          <w:lang w:val="en-US" w:eastAsia="ru-RU"/>
+        </w:rPr>
+      </w:pPr>
+      <w:r>
+        <w:rPr>
+          <w:rFonts w:ascii="Segoe UI" w:eastAsia="Times New Roman" w:hAnsi="Segoe UI" w:cs="Segoe UI"/>
+          <w:color w:val="24292F"/>
+          <w:sz w:val="24"/>
+          <w:szCs w:val="24"/>
+        </w:rPr>
+        <w:object w:dxaOrig="225" w:dyaOrig="225" w14:anchorId="41100527">
+          <v:shape id="_x0000_i1177" type="#_x0000_t75" style="width:20.25pt;height:18pt" o:ole="">
             <v:imagedata r:id="rId5" o:title=""/>
           </v:shape>
-          <w:control r:id="rId29" w:name="DefaultOcxName23" w:shapeid="_x0000_i1100"/>
+          <w:control r:id="rId29" w:name="DefaultOcxName23" w:shapeid="_x0000_i1177"/>
         </w:object>
       </w:r>
       <w:r>
@@ -2098,97 +1490,9 @@
           <w:color w:val="24292F"/>
           <w:sz w:val="24"/>
           <w:szCs w:val="24"/>
-          <w:lang w:eastAsia="ru-RU"/>
-        </w:rPr>
-        <w:t xml:space="preserve">On </w:t>
-      </w:r>
-      <w:proofErr w:type="spellStart"/>
-      <w:r>
-        <w:rPr>
-          <w:rFonts w:ascii="Segoe UI" w:eastAsia="Times New Roman" w:hAnsi="Segoe UI" w:cs="Segoe UI"/>
-          <w:color w:val="24292F"/>
-          <w:sz w:val="24"/>
-          <w:szCs w:val="24"/>
-          <w:lang w:eastAsia="ru-RU"/>
-        </w:rPr>
-        <w:t>click</w:t>
-      </w:r>
-      <w:proofErr w:type="spellEnd"/>
-      <w:r>
-        <w:rPr>
-          <w:rFonts w:ascii="Segoe UI" w:eastAsia="Times New Roman" w:hAnsi="Segoe UI" w:cs="Segoe UI"/>
-          <w:color w:val="24292F"/>
-          <w:sz w:val="24"/>
-          <w:szCs w:val="24"/>
-          <w:lang w:eastAsia="ru-RU"/>
-        </w:rPr>
-        <w:t xml:space="preserve">: </w:t>
-      </w:r>
-      <w:proofErr w:type="spellStart"/>
-      <w:r>
-        <w:rPr>
-          <w:rFonts w:ascii="Segoe UI" w:eastAsia="Times New Roman" w:hAnsi="Segoe UI" w:cs="Segoe UI"/>
-          <w:color w:val="24292F"/>
-          <w:sz w:val="24"/>
-          <w:szCs w:val="24"/>
-          <w:lang w:eastAsia="ru-RU"/>
-        </w:rPr>
-        <w:t>confirmation</w:t>
-      </w:r>
-      <w:proofErr w:type="spellEnd"/>
-      <w:r>
-        <w:rPr>
-          <w:rFonts w:ascii="Segoe UI" w:eastAsia="Times New Roman" w:hAnsi="Segoe UI" w:cs="Segoe UI"/>
-          <w:color w:val="24292F"/>
-          <w:sz w:val="24"/>
-          <w:szCs w:val="24"/>
-          <w:lang w:eastAsia="ru-RU"/>
-        </w:rPr>
-        <w:t xml:space="preserve"> </w:t>
-      </w:r>
-      <w:proofErr w:type="spellStart"/>
-      <w:r>
-        <w:rPr>
-          <w:rFonts w:ascii="Segoe UI" w:eastAsia="Times New Roman" w:hAnsi="Segoe UI" w:cs="Segoe UI"/>
-          <w:color w:val="24292F"/>
-          <w:sz w:val="24"/>
-          <w:szCs w:val="24"/>
-          <w:lang w:eastAsia="ru-RU"/>
-        </w:rPr>
-        <w:t>modal</w:t>
-      </w:r>
-      <w:proofErr w:type="spellEnd"/>
-      <w:r>
-        <w:rPr>
-          <w:rFonts w:ascii="Segoe UI" w:eastAsia="Times New Roman" w:hAnsi="Segoe UI" w:cs="Segoe UI"/>
-          <w:color w:val="24292F"/>
-          <w:sz w:val="24"/>
-          <w:szCs w:val="24"/>
-          <w:lang w:eastAsia="ru-RU"/>
-        </w:rPr>
-        <w:t xml:space="preserve"> -&gt; </w:t>
-      </w:r>
-      <w:proofErr w:type="spellStart"/>
-      <w:r>
-        <w:rPr>
-          <w:rFonts w:ascii="Segoe UI" w:eastAsia="Times New Roman" w:hAnsi="Segoe UI" w:cs="Segoe UI"/>
-          <w:color w:val="24292F"/>
-          <w:sz w:val="24"/>
-          <w:szCs w:val="24"/>
-          <w:lang w:eastAsia="ru-RU"/>
-        </w:rPr>
-        <w:t>delete</w:t>
-      </w:r>
-      <w:proofErr w:type="spellEnd"/>
-      <w:r>
-        <w:rPr>
-          <w:rFonts w:ascii="Segoe UI" w:eastAsia="Times New Roman" w:hAnsi="Segoe UI" w:cs="Segoe UI"/>
-          <w:color w:val="24292F"/>
-          <w:sz w:val="24"/>
-          <w:szCs w:val="24"/>
-          <w:lang w:eastAsia="ru-RU"/>
-        </w:rPr>
-        <w:t>. </w:t>
+          <w:lang w:val="en-US" w:eastAsia="ru-RU"/>
+        </w:rPr>
+        <w:t>On click: confirmation modal -&gt; delete. </w:t>
       </w:r>
       <w:r>
         <w:rPr>
@@ -2198,24 +1502,10 @@
           <w:color w:val="24292F"/>
           <w:sz w:val="24"/>
           <w:szCs w:val="24"/>
-          <w:lang w:eastAsia="ru-RU"/>
-        </w:rPr>
-        <w:t xml:space="preserve">10 </w:t>
-      </w:r>
-      <w:proofErr w:type="spellStart"/>
-      <w:r>
-        <w:rPr>
-          <w:rFonts w:ascii="Segoe UI" w:eastAsia="Times New Roman" w:hAnsi="Segoe UI" w:cs="Segoe UI"/>
-          <w:b/>
-          <w:bCs/>
-          <w:color w:val="24292F"/>
-          <w:sz w:val="24"/>
-          <w:szCs w:val="24"/>
-          <w:lang w:eastAsia="ru-RU"/>
-        </w:rPr>
-        <w:t>points</w:t>
-      </w:r>
-      <w:proofErr w:type="spellEnd"/>
+          <w:lang w:val="en-US" w:eastAsia="ru-RU"/>
+        </w:rPr>
+        <w:t>10 points</w:t>
+      </w:r>
     </w:p>
     <w:p>
       <w:pPr>
@@ -2239,13 +1529,12 @@
           <w:color w:val="24292F"/>
           <w:sz w:val="24"/>
           <w:szCs w:val="24"/>
-          <w:lang w:eastAsia="ru-RU"/>
-        </w:rPr>
-        <w:object w:dxaOrig="1440" w:dyaOrig="1440" w14:anchorId="1EA27466">
-          <v:shape id="_x0000_i1099" type="#_x0000_t75" style="width:20.25pt;height:18pt" o:ole="">
+        </w:rPr>
+        <w:object w:dxaOrig="225" w:dyaOrig="225" w14:anchorId="1EA27466">
+          <v:shape id="_x0000_i1180" type="#_x0000_t75" style="width:20.25pt;height:18pt" o:ole="">
             <v:imagedata r:id="rId5" o:title=""/>
           </v:shape>
-          <w:control r:id="rId30" w:name="DefaultOcxName24" w:shapeid="_x0000_i1099"/>
+          <w:control r:id="rId30" w:name="DefaultOcxName24" w:shapeid="_x0000_i1180"/>
         </w:object>
       </w:r>
       <w:r>
@@ -2256,29 +1545,7 @@
           <w:szCs w:val="24"/>
           <w:lang w:val="en-US" w:eastAsia="ru-RU"/>
         </w:rPr>
-        <w:t xml:space="preserve"> The top of a column should always display the column title. By clicking the </w:t>
-      </w:r>
-      <w:proofErr w:type="gramStart"/>
-      <w:r>
-        <w:rPr>
-          <w:rFonts w:ascii="Segoe UI" w:eastAsia="Times New Roman" w:hAnsi="Segoe UI" w:cs="Segoe UI"/>
-          <w:color w:val="24292F"/>
-          <w:sz w:val="24"/>
-          <w:szCs w:val="24"/>
-          <w:lang w:val="en-US" w:eastAsia="ru-RU"/>
-        </w:rPr>
-        <w:t>title</w:t>
-      </w:r>
-      <w:proofErr w:type="gramEnd"/>
-      <w:r>
-        <w:rPr>
-          <w:rFonts w:ascii="Segoe UI" w:eastAsia="Times New Roman" w:hAnsi="Segoe UI" w:cs="Segoe UI"/>
-          <w:color w:val="24292F"/>
-          <w:sz w:val="24"/>
-          <w:szCs w:val="24"/>
-          <w:lang w:val="en-US" w:eastAsia="ru-RU"/>
-        </w:rPr>
-        <w:t xml:space="preserve"> the test should turn into a form with cancel and submit buttons. After typing a text into the input and clicking the submit button the tile of the column should be updated. </w:t>
+        <w:t> The top of a column should always display the column title. By clicking the title the test should turn into a form with cancel and submit buttons. After typing a text into the input and clicking the submit button the tile of the column should be updated. </w:t>
       </w:r>
       <w:r>
         <w:rPr>
@@ -2290,22 +1557,8 @@
           <w:szCs w:val="24"/>
           <w:lang w:eastAsia="ru-RU"/>
         </w:rPr>
-        <w:t xml:space="preserve">20 </w:t>
-      </w:r>
-      <w:proofErr w:type="spellStart"/>
-      <w:r>
-        <w:rPr>
-          <w:rFonts w:ascii="Segoe UI" w:eastAsia="Times New Roman" w:hAnsi="Segoe UI" w:cs="Segoe UI"/>
-          <w:b/>
-          <w:bCs/>
-          <w:color w:val="24292F"/>
-          <w:sz w:val="24"/>
-          <w:szCs w:val="24"/>
-          <w:lang w:eastAsia="ru-RU"/>
-        </w:rPr>
-        <w:t>points</w:t>
-      </w:r>
-      <w:proofErr w:type="spellEnd"/>
+        <w:t>20 points</w:t>
+      </w:r>
     </w:p>
     <w:p>
       <w:pPr>
@@ -2320,22 +1573,21 @@
           <w:color w:val="24292F"/>
           <w:sz w:val="24"/>
           <w:szCs w:val="24"/>
-          <w:lang w:eastAsia="ru-RU"/>
-        </w:rPr>
-      </w:pPr>
-      <w:r>
-        <w:rPr>
-          <w:rFonts w:ascii="Segoe UI" w:eastAsia="Times New Roman" w:hAnsi="Segoe UI" w:cs="Segoe UI"/>
-          <w:color w:val="24292F"/>
-          <w:sz w:val="24"/>
-          <w:szCs w:val="24"/>
-          <w:lang w:eastAsia="ru-RU"/>
-        </w:rPr>
-        <w:object w:dxaOrig="1440" w:dyaOrig="1440" w14:anchorId="59582E9E">
-          <v:shape id="_x0000_i1098" type="#_x0000_t75" style="width:20.25pt;height:18pt" o:ole="">
+          <w:lang w:val="en-US" w:eastAsia="ru-RU"/>
+        </w:rPr>
+      </w:pPr>
+      <w:r>
+        <w:rPr>
+          <w:rFonts w:ascii="Segoe UI" w:eastAsia="Times New Roman" w:hAnsi="Segoe UI" w:cs="Segoe UI"/>
+          <w:color w:val="24292F"/>
+          <w:sz w:val="24"/>
+          <w:szCs w:val="24"/>
+        </w:rPr>
+        <w:object w:dxaOrig="225" w:dyaOrig="225" w14:anchorId="59582E9E">
+          <v:shape id="_x0000_i1183" type="#_x0000_t75" style="width:20.25pt;height:18pt" o:ole="">
             <v:imagedata r:id="rId5" o:title=""/>
           </v:shape>
-          <w:control r:id="rId31" w:name="DefaultOcxName25" w:shapeid="_x0000_i1098"/>
+          <w:control r:id="rId31" w:name="DefaultOcxName25" w:shapeid="_x0000_i1183"/>
         </w:object>
       </w:r>
       <w:r>
@@ -2354,141 +1606,9 @@
           <w:color w:val="24292F"/>
           <w:sz w:val="24"/>
           <w:szCs w:val="24"/>
-          <w:lang w:eastAsia="ru-RU"/>
-        </w:rPr>
-        <w:t xml:space="preserve">By </w:t>
-      </w:r>
-      <w:proofErr w:type="spellStart"/>
-      <w:r>
-        <w:rPr>
-          <w:rFonts w:ascii="Segoe UI" w:eastAsia="Times New Roman" w:hAnsi="Segoe UI" w:cs="Segoe UI"/>
-          <w:color w:val="24292F"/>
-          <w:sz w:val="24"/>
-          <w:szCs w:val="24"/>
-          <w:lang w:eastAsia="ru-RU"/>
-        </w:rPr>
-        <w:t>clicking</w:t>
-      </w:r>
-      <w:proofErr w:type="spellEnd"/>
-      <w:r>
-        <w:rPr>
-          <w:rFonts w:ascii="Segoe UI" w:eastAsia="Times New Roman" w:hAnsi="Segoe UI" w:cs="Segoe UI"/>
-          <w:color w:val="24292F"/>
-          <w:sz w:val="24"/>
-          <w:szCs w:val="24"/>
-          <w:lang w:eastAsia="ru-RU"/>
-        </w:rPr>
-        <w:t xml:space="preserve"> -&gt; </w:t>
-      </w:r>
-      <w:proofErr w:type="spellStart"/>
-      <w:r>
-        <w:rPr>
-          <w:rFonts w:ascii="Segoe UI" w:eastAsia="Times New Roman" w:hAnsi="Segoe UI" w:cs="Segoe UI"/>
-          <w:color w:val="24292F"/>
-          <w:sz w:val="24"/>
-          <w:szCs w:val="24"/>
-          <w:lang w:eastAsia="ru-RU"/>
-        </w:rPr>
-        <w:t>confirmation</w:t>
-      </w:r>
-      <w:proofErr w:type="spellEnd"/>
-      <w:r>
-        <w:rPr>
-          <w:rFonts w:ascii="Segoe UI" w:eastAsia="Times New Roman" w:hAnsi="Segoe UI" w:cs="Segoe UI"/>
-          <w:color w:val="24292F"/>
-          <w:sz w:val="24"/>
-          <w:szCs w:val="24"/>
-          <w:lang w:eastAsia="ru-RU"/>
-        </w:rPr>
-        <w:t xml:space="preserve"> </w:t>
-      </w:r>
-      <w:proofErr w:type="spellStart"/>
-      <w:r>
-        <w:rPr>
-          <w:rFonts w:ascii="Segoe UI" w:eastAsia="Times New Roman" w:hAnsi="Segoe UI" w:cs="Segoe UI"/>
-          <w:color w:val="24292F"/>
-          <w:sz w:val="24"/>
-          <w:szCs w:val="24"/>
-          <w:lang w:eastAsia="ru-RU"/>
-        </w:rPr>
-        <w:t>modal</w:t>
-      </w:r>
-      <w:proofErr w:type="spellEnd"/>
-      <w:r>
-        <w:rPr>
-          <w:rFonts w:ascii="Segoe UI" w:eastAsia="Times New Roman" w:hAnsi="Segoe UI" w:cs="Segoe UI"/>
-          <w:color w:val="24292F"/>
-          <w:sz w:val="24"/>
-          <w:szCs w:val="24"/>
-          <w:lang w:eastAsia="ru-RU"/>
-        </w:rPr>
-        <w:t xml:space="preserve"> -&gt; </w:t>
-      </w:r>
-      <w:proofErr w:type="spellStart"/>
-      <w:r>
-        <w:rPr>
-          <w:rFonts w:ascii="Segoe UI" w:eastAsia="Times New Roman" w:hAnsi="Segoe UI" w:cs="Segoe UI"/>
-          <w:color w:val="24292F"/>
-          <w:sz w:val="24"/>
-          <w:szCs w:val="24"/>
-          <w:lang w:eastAsia="ru-RU"/>
-        </w:rPr>
-        <w:t>when</w:t>
-      </w:r>
-      <w:proofErr w:type="spellEnd"/>
-      <w:r>
-        <w:rPr>
-          <w:rFonts w:ascii="Segoe UI" w:eastAsia="Times New Roman" w:hAnsi="Segoe UI" w:cs="Segoe UI"/>
-          <w:color w:val="24292F"/>
-          <w:sz w:val="24"/>
-          <w:szCs w:val="24"/>
-          <w:lang w:eastAsia="ru-RU"/>
-        </w:rPr>
-        <w:t xml:space="preserve"> </w:t>
-      </w:r>
-      <w:proofErr w:type="spellStart"/>
-      <w:r>
-        <w:rPr>
-          <w:rFonts w:ascii="Segoe UI" w:eastAsia="Times New Roman" w:hAnsi="Segoe UI" w:cs="Segoe UI"/>
-          <w:color w:val="24292F"/>
-          <w:sz w:val="24"/>
-          <w:szCs w:val="24"/>
-          <w:lang w:eastAsia="ru-RU"/>
-        </w:rPr>
-        <w:t>approving</w:t>
-      </w:r>
-      <w:proofErr w:type="spellEnd"/>
-      <w:r>
-        <w:rPr>
-          <w:rFonts w:ascii="Segoe UI" w:eastAsia="Times New Roman" w:hAnsi="Segoe UI" w:cs="Segoe UI"/>
-          <w:color w:val="24292F"/>
-          <w:sz w:val="24"/>
-          <w:szCs w:val="24"/>
-          <w:lang w:eastAsia="ru-RU"/>
-        </w:rPr>
-        <w:t xml:space="preserve"> -&gt; </w:t>
-      </w:r>
-      <w:proofErr w:type="spellStart"/>
-      <w:r>
-        <w:rPr>
-          <w:rFonts w:ascii="Segoe UI" w:eastAsia="Times New Roman" w:hAnsi="Segoe UI" w:cs="Segoe UI"/>
-          <w:color w:val="24292F"/>
-          <w:sz w:val="24"/>
-          <w:szCs w:val="24"/>
-          <w:lang w:eastAsia="ru-RU"/>
-        </w:rPr>
-        <w:t>deleting</w:t>
-      </w:r>
-      <w:proofErr w:type="spellEnd"/>
-      <w:r>
-        <w:rPr>
-          <w:rFonts w:ascii="Segoe UI" w:eastAsia="Times New Roman" w:hAnsi="Segoe UI" w:cs="Segoe UI"/>
-          <w:color w:val="24292F"/>
-          <w:sz w:val="24"/>
-          <w:szCs w:val="24"/>
-          <w:lang w:eastAsia="ru-RU"/>
-        </w:rPr>
-        <w:t>. </w:t>
+          <w:lang w:val="en-US" w:eastAsia="ru-RU"/>
+        </w:rPr>
+        <w:t>By clicking -&gt; confirmation modal -&gt; when approving -&gt; deleting. </w:t>
       </w:r>
       <w:r>
         <w:rPr>
@@ -2498,24 +1618,10 @@
           <w:color w:val="24292F"/>
           <w:sz w:val="24"/>
           <w:szCs w:val="24"/>
-          <w:lang w:eastAsia="ru-RU"/>
-        </w:rPr>
-        <w:t xml:space="preserve">10 </w:t>
-      </w:r>
-      <w:proofErr w:type="spellStart"/>
-      <w:r>
-        <w:rPr>
-          <w:rFonts w:ascii="Segoe UI" w:eastAsia="Times New Roman" w:hAnsi="Segoe UI" w:cs="Segoe UI"/>
-          <w:b/>
-          <w:bCs/>
-          <w:color w:val="24292F"/>
-          <w:sz w:val="24"/>
-          <w:szCs w:val="24"/>
-          <w:lang w:eastAsia="ru-RU"/>
-        </w:rPr>
-        <w:t>points</w:t>
-      </w:r>
-      <w:proofErr w:type="spellEnd"/>
+          <w:lang w:val="en-US" w:eastAsia="ru-RU"/>
+        </w:rPr>
+        <w:t>10 points</w:t>
+      </w:r>
     </w:p>
     <w:p>
       <w:pPr>
@@ -2542,74 +1648,8 @@
           <w:szCs w:val="30"/>
           <w:lang w:eastAsia="ru-RU"/>
         </w:rPr>
-        <w:t xml:space="preserve">General </w:t>
-      </w:r>
-      <w:proofErr w:type="spellStart"/>
-      <w:r>
-        <w:rPr>
-          <w:rFonts w:ascii="Segoe UI" w:eastAsia="Times New Roman" w:hAnsi="Segoe UI" w:cs="Segoe UI"/>
-          <w:b/>
-          <w:bCs/>
-          <w:color w:val="24292F"/>
-          <w:sz w:val="30"/>
-          <w:szCs w:val="30"/>
-          <w:lang w:eastAsia="ru-RU"/>
-        </w:rPr>
-        <w:t>requirements</w:t>
-      </w:r>
-      <w:proofErr w:type="spellEnd"/>
-      <w:r>
-        <w:rPr>
-          <w:rFonts w:ascii="Segoe UI" w:eastAsia="Times New Roman" w:hAnsi="Segoe UI" w:cs="Segoe UI"/>
-          <w:b/>
-          <w:bCs/>
-          <w:color w:val="24292F"/>
-          <w:sz w:val="30"/>
-          <w:szCs w:val="30"/>
-          <w:lang w:eastAsia="ru-RU"/>
-        </w:rPr>
-        <w:t xml:space="preserve"> - </w:t>
-      </w:r>
-      <w:proofErr w:type="spellStart"/>
-      <w:r>
-        <w:rPr>
-          <w:rFonts w:ascii="Segoe UI" w:eastAsia="Times New Roman" w:hAnsi="Segoe UI" w:cs="Segoe UI"/>
-          <w:b/>
-          <w:bCs/>
-          <w:color w:val="24292F"/>
-          <w:sz w:val="30"/>
-          <w:szCs w:val="30"/>
-          <w:lang w:eastAsia="ru-RU"/>
-        </w:rPr>
-        <w:t>max</w:t>
-      </w:r>
-      <w:proofErr w:type="spellEnd"/>
-      <w:r>
-        <w:rPr>
-          <w:rFonts w:ascii="Segoe UI" w:eastAsia="Times New Roman" w:hAnsi="Segoe UI" w:cs="Segoe UI"/>
-          <w:b/>
-          <w:bCs/>
-          <w:color w:val="24292F"/>
-          <w:sz w:val="30"/>
-          <w:szCs w:val="30"/>
-          <w:lang w:eastAsia="ru-RU"/>
-        </w:rPr>
-        <w:t xml:space="preserve"> 80 </w:t>
-      </w:r>
-      <w:proofErr w:type="spellStart"/>
-      <w:r>
-        <w:rPr>
-          <w:rFonts w:ascii="Segoe UI" w:eastAsia="Times New Roman" w:hAnsi="Segoe UI" w:cs="Segoe UI"/>
-          <w:b/>
-          <w:bCs/>
-          <w:color w:val="24292F"/>
-          <w:sz w:val="30"/>
-          <w:szCs w:val="30"/>
-          <w:lang w:eastAsia="ru-RU"/>
-        </w:rPr>
-        <w:t>points</w:t>
-      </w:r>
-      <w:proofErr w:type="spellEnd"/>
+        <w:t>General requirements - max 80 points</w:t>
+      </w:r>
     </w:p>
     <w:p>
       <w:pPr>
@@ -2624,22 +1664,21 @@
           <w:color w:val="24292F"/>
           <w:sz w:val="24"/>
           <w:szCs w:val="24"/>
-          <w:lang w:eastAsia="ru-RU"/>
-        </w:rPr>
-      </w:pPr>
-      <w:r>
-        <w:rPr>
-          <w:rFonts w:ascii="Segoe UI" w:eastAsia="Times New Roman" w:hAnsi="Segoe UI" w:cs="Segoe UI"/>
-          <w:color w:val="24292F"/>
-          <w:sz w:val="24"/>
-          <w:szCs w:val="24"/>
-          <w:lang w:eastAsia="ru-RU"/>
-        </w:rPr>
-        <w:object w:dxaOrig="1440" w:dyaOrig="1440" w14:anchorId="27013AC4">
-          <v:shape id="_x0000_i1097" type="#_x0000_t75" style="width:20.25pt;height:18pt" o:ole="">
+          <w:lang w:val="en-US" w:eastAsia="ru-RU"/>
+        </w:rPr>
+      </w:pPr>
+      <w:r>
+        <w:rPr>
+          <w:rFonts w:ascii="Segoe UI" w:eastAsia="Times New Roman" w:hAnsi="Segoe UI" w:cs="Segoe UI"/>
+          <w:color w:val="24292F"/>
+          <w:sz w:val="24"/>
+          <w:szCs w:val="24"/>
+        </w:rPr>
+        <w:object w:dxaOrig="225" w:dyaOrig="225" w14:anchorId="27013AC4">
+          <v:shape id="_x0000_i1186" type="#_x0000_t75" style="width:20.25pt;height:18pt" o:ole="">
             <v:imagedata r:id="rId5" o:title=""/>
           </v:shape>
-          <w:control r:id="rId32" w:name="DefaultOcxName26" w:shapeid="_x0000_i1097"/>
+          <w:control r:id="rId32" w:name="DefaultOcxName26" w:shapeid="_x0000_i1186"/>
         </w:object>
       </w:r>
       <w:r>
@@ -2650,29 +1689,7 @@
           <w:szCs w:val="24"/>
           <w:lang w:val="en-US" w:eastAsia="ru-RU"/>
         </w:rPr>
-        <w:t xml:space="preserve"> Backend error handling - (Not found, unhandled rejection, </w:t>
-      </w:r>
-      <w:proofErr w:type="spellStart"/>
-      <w:r>
-        <w:rPr>
-          <w:rFonts w:ascii="Segoe UI" w:eastAsia="Times New Roman" w:hAnsi="Segoe UI" w:cs="Segoe UI"/>
-          <w:color w:val="24292F"/>
-          <w:sz w:val="24"/>
-          <w:szCs w:val="24"/>
-          <w:lang w:val="en-US" w:eastAsia="ru-RU"/>
-        </w:rPr>
-        <w:t>etc</w:t>
-      </w:r>
-      <w:proofErr w:type="spellEnd"/>
-      <w:r>
-        <w:rPr>
-          <w:rFonts w:ascii="Segoe UI" w:eastAsia="Times New Roman" w:hAnsi="Segoe UI" w:cs="Segoe UI"/>
-          <w:color w:val="24292F"/>
-          <w:sz w:val="24"/>
-          <w:szCs w:val="24"/>
-          <w:lang w:val="en-US" w:eastAsia="ru-RU"/>
-        </w:rPr>
-        <w:t>) should be performed in a user-friendly way (toast, pop-up or anything else you implement). </w:t>
+        <w:t> Backend error handling - (Not found, unhandled rejection, etc) should be performed in a user-friendly way (toast, pop-up or anything else you implement). </w:t>
       </w:r>
       <w:r>
         <w:rPr>
@@ -2682,24 +1699,10 @@
           <w:color w:val="24292F"/>
           <w:sz w:val="24"/>
           <w:szCs w:val="24"/>
-          <w:lang w:eastAsia="ru-RU"/>
-        </w:rPr>
-        <w:t xml:space="preserve">50 </w:t>
-      </w:r>
-      <w:proofErr w:type="spellStart"/>
-      <w:r>
-        <w:rPr>
-          <w:rFonts w:ascii="Segoe UI" w:eastAsia="Times New Roman" w:hAnsi="Segoe UI" w:cs="Segoe UI"/>
-          <w:b/>
-          <w:bCs/>
-          <w:color w:val="24292F"/>
-          <w:sz w:val="24"/>
-          <w:szCs w:val="24"/>
-          <w:lang w:eastAsia="ru-RU"/>
-        </w:rPr>
-        <w:t>points</w:t>
-      </w:r>
-      <w:proofErr w:type="spellEnd"/>
+          <w:lang w:val="en-US" w:eastAsia="ru-RU"/>
+        </w:rPr>
+        <w:t>50 points</w:t>
+      </w:r>
     </w:p>
     <w:p>
       <w:pPr>
@@ -2723,13 +1726,12 @@
           <w:color w:val="24292F"/>
           <w:sz w:val="24"/>
           <w:szCs w:val="24"/>
-          <w:lang w:eastAsia="ru-RU"/>
-        </w:rPr>
-        <w:object w:dxaOrig="1440" w:dyaOrig="1440" w14:anchorId="75384319">
-          <v:shape id="_x0000_i1096" type="#_x0000_t75" style="width:20.25pt;height:18pt" o:ole="">
+        </w:rPr>
+        <w:object w:dxaOrig="225" w:dyaOrig="225" w14:anchorId="75384319">
+          <v:shape id="_x0000_i1189" type="#_x0000_t75" style="width:20.25pt;height:18pt" o:ole="">
             <v:imagedata r:id="rId5" o:title=""/>
           </v:shape>
-          <w:control r:id="rId33" w:name="DefaultOcxName27" w:shapeid="_x0000_i1096"/>
+          <w:control r:id="rId33" w:name="DefaultOcxName27" w:shapeid="_x0000_i1189"/>
         </w:object>
       </w:r>
       <w:r>
@@ -2740,29 +1742,7 @@
           <w:szCs w:val="24"/>
           <w:lang w:eastAsia="ru-RU"/>
         </w:rPr>
-        <w:t> </w:t>
-      </w:r>
-      <w:proofErr w:type="spellStart"/>
-      <w:r>
-        <w:rPr>
-          <w:rFonts w:ascii="Segoe UI" w:eastAsia="Times New Roman" w:hAnsi="Segoe UI" w:cs="Segoe UI"/>
-          <w:color w:val="24292F"/>
-          <w:sz w:val="24"/>
-          <w:szCs w:val="24"/>
-          <w:lang w:eastAsia="ru-RU"/>
-        </w:rPr>
-        <w:t>Localization</w:t>
-      </w:r>
-      <w:proofErr w:type="spellEnd"/>
-      <w:r>
-        <w:rPr>
-          <w:rFonts w:ascii="Segoe UI" w:eastAsia="Times New Roman" w:hAnsi="Segoe UI" w:cs="Segoe UI"/>
-          <w:color w:val="24292F"/>
-          <w:sz w:val="24"/>
-          <w:szCs w:val="24"/>
-          <w:lang w:eastAsia="ru-RU"/>
-        </w:rPr>
-        <w:t> </w:t>
+        <w:t> Localization </w:t>
       </w:r>
       <w:r>
         <w:rPr>
@@ -2774,22 +1754,8 @@
           <w:szCs w:val="24"/>
           <w:lang w:eastAsia="ru-RU"/>
         </w:rPr>
-        <w:t xml:space="preserve">20 </w:t>
-      </w:r>
-      <w:proofErr w:type="spellStart"/>
-      <w:r>
-        <w:rPr>
-          <w:rFonts w:ascii="Segoe UI" w:eastAsia="Times New Roman" w:hAnsi="Segoe UI" w:cs="Segoe UI"/>
-          <w:b/>
-          <w:bCs/>
-          <w:color w:val="24292F"/>
-          <w:sz w:val="24"/>
-          <w:szCs w:val="24"/>
-          <w:lang w:eastAsia="ru-RU"/>
-        </w:rPr>
-        <w:t>points</w:t>
-      </w:r>
-      <w:proofErr w:type="spellEnd"/>
+        <w:t>20 points</w:t>
+      </w:r>
     </w:p>
     <w:p>
       <w:pPr>
@@ -2813,13 +1779,12 @@
           <w:color w:val="24292F"/>
           <w:sz w:val="24"/>
           <w:szCs w:val="24"/>
-          <w:lang w:eastAsia="ru-RU"/>
-        </w:rPr>
-        <w:object w:dxaOrig="1440" w:dyaOrig="1440" w14:anchorId="0A730461">
-          <v:shape id="_x0000_i1095" type="#_x0000_t75" style="width:20.25pt;height:18pt" o:ole="">
+        </w:rPr>
+        <w:object w:dxaOrig="225" w:dyaOrig="225" w14:anchorId="0A730461">
+          <v:shape id="_x0000_i1192" type="#_x0000_t75" style="width:20.25pt;height:18pt" o:ole="">
             <v:imagedata r:id="rId5" o:title=""/>
           </v:shape>
-          <w:control r:id="rId34" w:name="DefaultOcxName28" w:shapeid="_x0000_i1095"/>
+          <w:control r:id="rId34" w:name="DefaultOcxName28" w:shapeid="_x0000_i1192"/>
         </w:object>
       </w:r>
       <w:r>
@@ -2860,7 +1825,6 @@
           <w:lang w:eastAsia="ru-RU"/>
         </w:rPr>
       </w:pPr>
-      <w:proofErr w:type="spellStart"/>
       <w:r>
         <w:rPr>
           <w:rFonts w:ascii="Segoe UI" w:eastAsia="Times New Roman" w:hAnsi="Segoe UI" w:cs="Segoe UI"/>
@@ -2871,61 +1835,8 @@
           <w:szCs w:val="30"/>
           <w:lang w:eastAsia="ru-RU"/>
         </w:rPr>
-        <w:t>Additiona</w:t>
-      </w:r>
-      <w:proofErr w:type="spellEnd"/>
-      <w:r>
-        <w:rPr>
-          <w:rFonts w:ascii="Segoe UI" w:eastAsia="Times New Roman" w:hAnsi="Segoe UI" w:cs="Segoe UI"/>
-          <w:b/>
-          <w:bCs/>
-          <w:color w:val="24292F"/>
-          <w:sz w:val="30"/>
-          <w:szCs w:val="30"/>
-          <w:lang w:eastAsia="ru-RU"/>
-        </w:rPr>
-        <w:t xml:space="preserve"> </w:t>
-      </w:r>
-      <w:proofErr w:type="spellStart"/>
-      <w:r>
-        <w:rPr>
-          <w:rFonts w:ascii="Segoe UI" w:eastAsia="Times New Roman" w:hAnsi="Segoe UI" w:cs="Segoe UI"/>
-          <w:b/>
-          <w:bCs/>
-          <w:color w:val="24292F"/>
-          <w:sz w:val="30"/>
-          <w:szCs w:val="30"/>
-          <w:lang w:eastAsia="ru-RU"/>
-        </w:rPr>
-        <w:t>functionality</w:t>
-      </w:r>
-      <w:proofErr w:type="spellEnd"/>
-      <w:r>
-        <w:rPr>
-          <w:rFonts w:ascii="Segoe UI" w:eastAsia="Times New Roman" w:hAnsi="Segoe UI" w:cs="Segoe UI"/>
-          <w:b/>
-          <w:bCs/>
-          <w:color w:val="24292F"/>
-          <w:sz w:val="30"/>
-          <w:szCs w:val="30"/>
-          <w:lang w:eastAsia="ru-RU"/>
-        </w:rPr>
-        <w:t xml:space="preserve"> - 30 </w:t>
-      </w:r>
-      <w:proofErr w:type="spellStart"/>
-      <w:r>
-        <w:rPr>
-          <w:rFonts w:ascii="Segoe UI" w:eastAsia="Times New Roman" w:hAnsi="Segoe UI" w:cs="Segoe UI"/>
-          <w:b/>
-          <w:bCs/>
-          <w:color w:val="24292F"/>
-          <w:sz w:val="30"/>
-          <w:szCs w:val="30"/>
-          <w:lang w:eastAsia="ru-RU"/>
-        </w:rPr>
-        <w:t>points</w:t>
-      </w:r>
-      <w:proofErr w:type="spellEnd"/>
+        <w:t>Additiona functionality - 30 points</w:t>
+      </w:r>
     </w:p>
     <w:p>
       <w:pPr>
@@ -2949,13 +1860,12 @@
           <w:color w:val="24292F"/>
           <w:sz w:val="24"/>
           <w:szCs w:val="24"/>
-          <w:lang w:eastAsia="ru-RU"/>
-        </w:rPr>
-        <w:object w:dxaOrig="1440" w:dyaOrig="1440" w14:anchorId="797BBF19">
-          <v:shape id="_x0000_i1094" type="#_x0000_t75" style="width:20.25pt;height:18pt" o:ole="">
+        </w:rPr>
+        <w:object w:dxaOrig="225" w:dyaOrig="225" w14:anchorId="797BBF19">
+          <v:shape id="_x0000_i1195" type="#_x0000_t75" style="width:20.25pt;height:18pt" o:ole="">
             <v:imagedata r:id="rId5" o:title=""/>
           </v:shape>
-          <w:control r:id="rId35" w:name="DefaultOcxName29" w:shapeid="_x0000_i1094"/>
+          <w:control r:id="rId35" w:name="DefaultOcxName29" w:shapeid="_x0000_i1195"/>
         </w:object>
       </w:r>
       <w:r>
@@ -2996,7 +1906,6 @@
           <w:lang w:eastAsia="ru-RU"/>
         </w:rPr>
       </w:pPr>
-      <w:proofErr w:type="spellStart"/>
       <w:r>
         <w:rPr>
           <w:rFonts w:ascii="Segoe UI" w:eastAsia="Times New Roman" w:hAnsi="Segoe UI" w:cs="Segoe UI"/>
@@ -3009,7 +1918,6 @@
         </w:rPr>
         <w:t>Penalties</w:t>
       </w:r>
-      <w:proofErr w:type="spellEnd"/>
     </w:p>
     <w:p>
       <w:pPr>
@@ -3033,13 +1941,12 @@
           <w:color w:val="24292F"/>
           <w:sz w:val="24"/>
           <w:szCs w:val="24"/>
-          <w:lang w:eastAsia="ru-RU"/>
-        </w:rPr>
-        <w:object w:dxaOrig="1440" w:dyaOrig="1440" w14:anchorId="1B5F1553">
-          <v:shape id="_x0000_i1093" type="#_x0000_t75" style="width:20.25pt;height:18pt" o:ole="">
+        </w:rPr>
+        <w:object w:dxaOrig="225" w:dyaOrig="225" w14:anchorId="1B5F1553">
+          <v:shape id="_x0000_i1198" type="#_x0000_t75" style="width:20.25pt;height:18pt" o:ole="">
             <v:imagedata r:id="rId5" o:title=""/>
           </v:shape>
-          <w:control r:id="rId36" w:name="DefaultOcxName30" w:shapeid="_x0000_i1093"/>
+          <w:control r:id="rId36" w:name="DefaultOcxName30" w:shapeid="_x0000_i1198"/>
         </w:object>
       </w:r>
       <w:r>
@@ -3087,13 +1994,12 @@
           <w:color w:val="24292F"/>
           <w:sz w:val="24"/>
           <w:szCs w:val="24"/>
-          <w:lang w:eastAsia="ru-RU"/>
-        </w:rPr>
-        <w:object w:dxaOrig="1440" w:dyaOrig="1440" w14:anchorId="29C1D2B7">
-          <v:shape id="_x0000_i1092" type="#_x0000_t75" style="width:20.25pt;height:18pt" o:ole="">
+        </w:rPr>
+        <w:object w:dxaOrig="225" w:dyaOrig="225" w14:anchorId="29C1D2B7">
+          <v:shape id="_x0000_i1201" type="#_x0000_t75" style="width:20.25pt;height:18pt" o:ole="">
             <v:imagedata r:id="rId5" o:title=""/>
           </v:shape>
-          <w:control r:id="rId37" w:name="DefaultOcxName31" w:shapeid="_x0000_i1092"/>
+          <w:control r:id="rId37" w:name="DefaultOcxName31" w:shapeid="_x0000_i1201"/>
         </w:object>
       </w:r>
       <w:r>
@@ -3141,13 +2047,12 @@
           <w:color w:val="24292F"/>
           <w:sz w:val="24"/>
           <w:szCs w:val="24"/>
-          <w:lang w:eastAsia="ru-RU"/>
-        </w:rPr>
-        <w:object w:dxaOrig="1440" w:dyaOrig="1440" w14:anchorId="0BBD8DDA">
-          <v:shape id="_x0000_i1091" type="#_x0000_t75" style="width:20.25pt;height:18pt" o:ole="">
+        </w:rPr>
+        <w:object w:dxaOrig="225" w:dyaOrig="225" w14:anchorId="0BBD8DDA">
+          <v:shape id="_x0000_i1204" type="#_x0000_t75" style="width:20.25pt;height:18pt" o:ole="">
             <v:imagedata r:id="rId5" o:title=""/>
           </v:shape>
-          <w:control r:id="rId38" w:name="DefaultOcxName32" w:shapeid="_x0000_i1091"/>
+          <w:control r:id="rId38" w:name="DefaultOcxName32" w:shapeid="_x0000_i1204"/>
         </w:object>
       </w:r>
       <w:r>
@@ -3229,11 +2134,11 @@
           <w:rFonts w:ascii="Segoe UI" w:hAnsi="Segoe UI" w:cs="Segoe UI"/>
           <w:color w:val="24292F"/>
         </w:rPr>
-        <w:object w:dxaOrig="1440" w:dyaOrig="1440" w14:anchorId="5F1149DE">
-          <v:shape id="_x0000_i1223" type="#_x0000_t75" style="width:20.25pt;height:18pt" o:ole="">
+        <w:object w:dxaOrig="225" w:dyaOrig="225" w14:anchorId="5F1149DE">
+          <v:shape id="_x0000_i1207" type="#_x0000_t75" style="width:20.25pt;height:18pt" o:ole="">
             <v:imagedata r:id="rId5" o:title=""/>
           </v:shape>
-          <w:control r:id="rId39" w:name="DefaultOcxName34" w:shapeid="_x0000_i1223"/>
+          <w:control r:id="rId39" w:name="DefaultOcxName34" w:shapeid="_x0000_i1207"/>
         </w:object>
       </w:r>
       <w:r>
@@ -3271,11 +2176,11 @@
           <w:rFonts w:ascii="Segoe UI" w:hAnsi="Segoe UI" w:cs="Segoe UI"/>
           <w:color w:val="24292F"/>
         </w:rPr>
-        <w:object w:dxaOrig="1440" w:dyaOrig="1440" w14:anchorId="354BA9A2">
-          <v:shape id="_x0000_i1222" type="#_x0000_t75" style="width:20.25pt;height:18pt" o:ole="">
+        <w:object w:dxaOrig="225" w:dyaOrig="225" w14:anchorId="354BA9A2">
+          <v:shape id="_x0000_i1210" type="#_x0000_t75" style="width:20.25pt;height:18pt" o:ole="">
             <v:imagedata r:id="rId5" o:title=""/>
           </v:shape>
-          <w:control r:id="rId40" w:name="DefaultOcxName110" w:shapeid="_x0000_i1222"/>
+          <w:control r:id="rId40" w:name="DefaultOcxName110" w:shapeid="_x0000_i1210"/>
         </w:object>
       </w:r>
       <w:r>
@@ -3316,11 +2221,11 @@
           <w:color w:val="24292F"/>
           <w:highlight w:val="lightGray"/>
         </w:rPr>
-        <w:object w:dxaOrig="1440" w:dyaOrig="1440" w14:anchorId="32B7797A">
-          <v:shape id="_x0000_i1238" type="#_x0000_t75" style="width:20.25pt;height:18pt" o:ole="">
+        <w:object w:dxaOrig="225" w:dyaOrig="225" w14:anchorId="32B7797A">
+          <v:shape id="_x0000_i1213" type="#_x0000_t75" style="width:20.25pt;height:18pt" o:ole="">
             <v:imagedata r:id="rId41" o:title=""/>
           </v:shape>
-          <w:control r:id="rId42" w:name="DefaultOcxName210" w:shapeid="_x0000_i1238"/>
+          <w:control r:id="rId42" w:name="DefaultOcxName210" w:shapeid="_x0000_i1213"/>
         </w:object>
       </w:r>
       <w:r>
@@ -3366,11 +2271,11 @@
           <w:color w:val="24292F"/>
           <w:highlight w:val="lightGray"/>
         </w:rPr>
-        <w:object w:dxaOrig="1440" w:dyaOrig="1440" w14:anchorId="43BC1E0E">
-          <v:shape id="_x0000_i1239" type="#_x0000_t75" style="width:20.25pt;height:18pt" o:ole="">
+        <w:object w:dxaOrig="225" w:dyaOrig="225" w14:anchorId="43BC1E0E">
+          <v:shape id="_x0000_i1216" type="#_x0000_t75" style="width:20.25pt;height:18pt" o:ole="">
             <v:imagedata r:id="rId41" o:title=""/>
           </v:shape>
-          <w:control r:id="rId43" w:name="DefaultOcxName33" w:shapeid="_x0000_i1239"/>
+          <w:control r:id="rId43" w:name="DefaultOcxName33" w:shapeid="_x0000_i1216"/>
         </w:object>
       </w:r>
       <w:r>
@@ -3412,7 +2317,7 @@
           <w:rFonts w:ascii="Segoe UI" w:hAnsi="Segoe UI" w:cs="Segoe UI"/>
           <w:color w:val="24292F"/>
         </w:rPr>
-        <w:object w:dxaOrig="1440" w:dyaOrig="1440" w14:anchorId="22D9C5AC">
+        <w:object w:dxaOrig="225" w:dyaOrig="225" w14:anchorId="22D9C5AC">
           <v:shape id="_x0000_i1219" type="#_x0000_t75" style="width:20.25pt;height:18pt" o:ole="">
             <v:imagedata r:id="rId5" o:title=""/>
           </v:shape>
@@ -3475,11 +2380,11 @@
           <w:rFonts w:ascii="Segoe UI" w:hAnsi="Segoe UI" w:cs="Segoe UI"/>
           <w:color w:val="24292F"/>
         </w:rPr>
-        <w:object w:dxaOrig="1440" w:dyaOrig="1440" w14:anchorId="17810F02">
-          <v:shape id="_x0000_i1218" type="#_x0000_t75" style="width:20.25pt;height:18pt" o:ole="">
+        <w:object w:dxaOrig="225" w:dyaOrig="225" w14:anchorId="17810F02">
+          <v:shape id="_x0000_i1222" type="#_x0000_t75" style="width:20.25pt;height:18pt" o:ole="">
             <v:imagedata r:id="rId5" o:title=""/>
           </v:shape>
-          <w:control r:id="rId45" w:name="DefaultOcxName51" w:shapeid="_x0000_i1218"/>
+          <w:control r:id="rId45" w:name="DefaultOcxName51" w:shapeid="_x0000_i1222"/>
         </w:object>
       </w:r>
       <w:r>
@@ -3517,17 +2422,18 @@
           <w:rFonts w:ascii="Segoe UI" w:hAnsi="Segoe UI" w:cs="Segoe UI"/>
           <w:color w:val="24292F"/>
         </w:rPr>
-        <w:object w:dxaOrig="1440" w:dyaOrig="1440" w14:anchorId="4D298A0E">
-          <v:shape id="_x0000_i1217" type="#_x0000_t75" style="width:20.25pt;height:18pt" o:ole="">
-            <v:imagedata r:id="rId5" o:title=""/>
+        <w:object w:dxaOrig="225" w:dyaOrig="225" w14:anchorId="4D298A0E">
+          <v:shape id="_x0000_i1305" type="#_x0000_t75" style="width:20.25pt;height:18pt" o:ole="">
+            <v:imagedata r:id="rId46" o:title=""/>
           </v:shape>
-          <w:control r:id="rId46" w:name="DefaultOcxName61" w:shapeid="_x0000_i1217"/>
+          <w:control r:id="rId47" w:name="DefaultOcxName61" w:shapeid="_x0000_i1305"/>
         </w:object>
       </w:r>
       <w:r>
         <w:rPr>
           <w:rFonts w:ascii="Segoe UI" w:hAnsi="Segoe UI" w:cs="Segoe UI"/>
           <w:color w:val="24292F"/>
+          <w:highlight w:val="darkGreen"/>
         </w:rPr>
         <w:t>Поля формы должны быть реализованы в соответствии с внутренним API. Должна быть реализована валидация. </w:t>
       </w:r>
@@ -3536,6 +2442,7 @@
           <w:rStyle w:val="a4"/>
           <w:rFonts w:ascii="Segoe UI" w:hAnsi="Segoe UI" w:cs="Segoe UI"/>
           <w:color w:val="24292F"/>
+          <w:highlight w:val="darkGreen"/>
         </w:rPr>
         <w:t>50 баллов</w:t>
       </w:r>
@@ -3559,17 +2466,18 @@
           <w:rFonts w:ascii="Segoe UI" w:hAnsi="Segoe UI" w:cs="Segoe UI"/>
           <w:color w:val="24292F"/>
         </w:rPr>
-        <w:object w:dxaOrig="1440" w:dyaOrig="1440" w14:anchorId="4DA21C1E">
-          <v:shape id="_x0000_i1216" type="#_x0000_t75" style="width:20.25pt;height:18pt" o:ole="">
-            <v:imagedata r:id="rId5" o:title=""/>
+        <w:object w:dxaOrig="225" w:dyaOrig="225" w14:anchorId="4DA21C1E">
+          <v:shape id="_x0000_i1306" type="#_x0000_t75" style="width:20.25pt;height:18pt" o:ole="">
+            <v:imagedata r:id="rId46" o:title=""/>
           </v:shape>
-          <w:control r:id="rId47" w:name="DefaultOcxName71" w:shapeid="_x0000_i1216"/>
+          <w:control r:id="rId48" w:name="DefaultOcxName71" w:shapeid="_x0000_i1306"/>
         </w:object>
       </w:r>
       <w:r>
         <w:rPr>
           <w:rFonts w:ascii="Segoe UI" w:hAnsi="Segoe UI" w:cs="Segoe UI"/>
           <w:color w:val="24292F"/>
+          <w:highlight w:val="darkGreen"/>
         </w:rPr>
         <w:t>При успешном входе пользователь должен быть перенаправлен на «Основной маршрут» </w:t>
       </w:r>
@@ -3578,6 +2486,7 @@
           <w:rStyle w:val="a4"/>
           <w:rFonts w:ascii="Segoe UI" w:hAnsi="Segoe UI" w:cs="Segoe UI"/>
           <w:color w:val="24292F"/>
+          <w:highlight w:val="darkGreen"/>
         </w:rPr>
         <w:t>10 баллов</w:t>
       </w:r>
@@ -3622,11 +2531,11 @@
           <w:rFonts w:ascii="Segoe UI" w:hAnsi="Segoe UI" w:cs="Segoe UI"/>
           <w:color w:val="24292F"/>
         </w:rPr>
-        <w:object w:dxaOrig="1440" w:dyaOrig="1440" w14:anchorId="5F1D8D5A">
-          <v:shape id="_x0000_i1215" type="#_x0000_t75" style="width:20.25pt;height:18pt" o:ole="">
+        <w:object w:dxaOrig="225" w:dyaOrig="225" w14:anchorId="5F1D8D5A">
+          <v:shape id="_x0000_i1231" type="#_x0000_t75" style="width:20.25pt;height:18pt" o:ole="">
             <v:imagedata r:id="rId5" o:title=""/>
           </v:shape>
-          <w:control r:id="rId48" w:name="DefaultOcxName81" w:shapeid="_x0000_i1215"/>
+          <w:control r:id="rId49" w:name="DefaultOcxName81" w:shapeid="_x0000_i1231"/>
         </w:object>
       </w:r>
       <w:r>
@@ -3664,11 +2573,11 @@
           <w:rFonts w:ascii="Segoe UI" w:hAnsi="Segoe UI" w:cs="Segoe UI"/>
           <w:color w:val="24292F"/>
         </w:rPr>
-        <w:object w:dxaOrig="1440" w:dyaOrig="1440" w14:anchorId="0BC4A977">
-          <v:shape id="_x0000_i1214" type="#_x0000_t75" style="width:20.25pt;height:18pt" o:ole="">
+        <w:object w:dxaOrig="225" w:dyaOrig="225" w14:anchorId="0BC4A977">
+          <v:shape id="_x0000_i1234" type="#_x0000_t75" style="width:20.25pt;height:18pt" o:ole="">
             <v:imagedata r:id="rId5" o:title=""/>
           </v:shape>
-          <w:control r:id="rId49" w:name="DefaultOcxName91" w:shapeid="_x0000_i1214"/>
+          <w:control r:id="rId50" w:name="DefaultOcxName91" w:shapeid="_x0000_i1234"/>
         </w:object>
       </w:r>
       <w:r>
@@ -3706,11 +2615,11 @@
           <w:rFonts w:ascii="Segoe UI" w:hAnsi="Segoe UI" w:cs="Segoe UI"/>
           <w:color w:val="24292F"/>
         </w:rPr>
-        <w:object w:dxaOrig="1440" w:dyaOrig="1440" w14:anchorId="12A5DFB3">
-          <v:shape id="_x0000_i1213" type="#_x0000_t75" style="width:20.25pt;height:18pt" o:ole="">
+        <w:object w:dxaOrig="225" w:dyaOrig="225" w14:anchorId="12A5DFB3">
+          <v:shape id="_x0000_i1237" type="#_x0000_t75" style="width:20.25pt;height:18pt" o:ole="">
             <v:imagedata r:id="rId5" o:title=""/>
           </v:shape>
-          <w:control r:id="rId50" w:name="DefaultOcxName101" w:shapeid="_x0000_i1213"/>
+          <w:control r:id="rId51" w:name="DefaultOcxName101" w:shapeid="_x0000_i1237"/>
         </w:object>
       </w:r>
       <w:r>
@@ -3748,11 +2657,11 @@
           <w:rFonts w:ascii="Segoe UI" w:hAnsi="Segoe UI" w:cs="Segoe UI"/>
           <w:color w:val="24292F"/>
         </w:rPr>
-        <w:object w:dxaOrig="1440" w:dyaOrig="1440" w14:anchorId="0083829D">
-          <v:shape id="_x0000_i1212" type="#_x0000_t75" style="width:20.25pt;height:18pt" o:ole="">
+        <w:object w:dxaOrig="225" w:dyaOrig="225" w14:anchorId="0083829D">
+          <v:shape id="_x0000_i1240" type="#_x0000_t75" style="width:20.25pt;height:18pt" o:ole="">
             <v:imagedata r:id="rId5" o:title=""/>
           </v:shape>
-          <w:control r:id="rId51" w:name="DefaultOcxName111" w:shapeid="_x0000_i1212"/>
+          <w:control r:id="rId52" w:name="DefaultOcxName111" w:shapeid="_x0000_i1240"/>
         </w:object>
       </w:r>
       <w:r>
@@ -3790,11 +2699,11 @@
           <w:rFonts w:ascii="Segoe UI" w:hAnsi="Segoe UI" w:cs="Segoe UI"/>
           <w:color w:val="24292F"/>
         </w:rPr>
-        <w:object w:dxaOrig="1440" w:dyaOrig="1440" w14:anchorId="5036776F">
-          <v:shape id="_x0000_i1211" type="#_x0000_t75" style="width:20.25pt;height:18pt" o:ole="">
+        <w:object w:dxaOrig="225" w:dyaOrig="225" w14:anchorId="5036776F">
+          <v:shape id="_x0000_i1243" type="#_x0000_t75" style="width:20.25pt;height:18pt" o:ole="">
             <v:imagedata r:id="rId5" o:title=""/>
           </v:shape>
-          <w:control r:id="rId52" w:name="DefaultOcxName121" w:shapeid="_x0000_i1211"/>
+          <w:control r:id="rId53" w:name="DefaultOcxName121" w:shapeid="_x0000_i1243"/>
         </w:object>
       </w:r>
       <w:r>
@@ -3832,11 +2741,11 @@
           <w:rFonts w:ascii="Segoe UI" w:hAnsi="Segoe UI" w:cs="Segoe UI"/>
           <w:color w:val="24292F"/>
         </w:rPr>
-        <w:object w:dxaOrig="1440" w:dyaOrig="1440" w14:anchorId="5490B238">
-          <v:shape id="_x0000_i1210" type="#_x0000_t75" style="width:20.25pt;height:18pt" o:ole="">
+        <w:object w:dxaOrig="225" w:dyaOrig="225" w14:anchorId="5490B238">
+          <v:shape id="_x0000_i1246" type="#_x0000_t75" style="width:20.25pt;height:18pt" o:ole="">
             <v:imagedata r:id="rId5" o:title=""/>
           </v:shape>
-          <w:control r:id="rId53" w:name="DefaultOcxName131" w:shapeid="_x0000_i1210"/>
+          <w:control r:id="rId54" w:name="DefaultOcxName131" w:shapeid="_x0000_i1246"/>
         </w:object>
       </w:r>
       <w:r>
@@ -3895,11 +2804,11 @@
           <w:rFonts w:ascii="Segoe UI" w:hAnsi="Segoe UI" w:cs="Segoe UI"/>
           <w:color w:val="24292F"/>
         </w:rPr>
-        <w:object w:dxaOrig="1440" w:dyaOrig="1440" w14:anchorId="4E11EBEE">
-          <v:shape id="_x0000_i1209" type="#_x0000_t75" style="width:20.25pt;height:18pt" o:ole="">
+        <w:object w:dxaOrig="225" w:dyaOrig="225" w14:anchorId="4E11EBEE">
+          <v:shape id="_x0000_i1249" type="#_x0000_t75" style="width:20.25pt;height:18pt" o:ole="">
             <v:imagedata r:id="rId5" o:title=""/>
           </v:shape>
-          <w:control r:id="rId54" w:name="DefaultOcxName141" w:shapeid="_x0000_i1209"/>
+          <w:control r:id="rId55" w:name="DefaultOcxName141" w:shapeid="_x0000_i1249"/>
         </w:object>
       </w:r>
       <w:r>
@@ -3938,11 +2847,11 @@
           <w:color w:val="24292F"/>
         </w:rPr>
         <w:lastRenderedPageBreak/>
-        <w:object w:dxaOrig="1440" w:dyaOrig="1440" w14:anchorId="2094DE48">
-          <v:shape id="_x0000_i1208" type="#_x0000_t75" style="width:20.25pt;height:18pt" o:ole="">
+        <w:object w:dxaOrig="225" w:dyaOrig="225" w14:anchorId="2094DE48">
+          <v:shape id="_x0000_i1252" type="#_x0000_t75" style="width:20.25pt;height:18pt" o:ole="">
             <v:imagedata r:id="rId5" o:title=""/>
           </v:shape>
-          <w:control r:id="rId55" w:name="DefaultOcxName151" w:shapeid="_x0000_i1208"/>
+          <w:control r:id="rId56" w:name="DefaultOcxName151" w:shapeid="_x0000_i1252"/>
         </w:object>
       </w:r>
       <w:r>
@@ -3980,11 +2889,11 @@
           <w:rFonts w:ascii="Segoe UI" w:hAnsi="Segoe UI" w:cs="Segoe UI"/>
           <w:color w:val="24292F"/>
         </w:rPr>
-        <w:object w:dxaOrig="1440" w:dyaOrig="1440" w14:anchorId="0A203B50">
-          <v:shape id="_x0000_i1207" type="#_x0000_t75" style="width:20.25pt;height:18pt" o:ole="">
+        <w:object w:dxaOrig="225" w:dyaOrig="225" w14:anchorId="0A203B50">
+          <v:shape id="_x0000_i1255" type="#_x0000_t75" style="width:20.25pt;height:18pt" o:ole="">
             <v:imagedata r:id="rId5" o:title=""/>
           </v:shape>
-          <w:control r:id="rId56" w:name="DefaultOcxName161" w:shapeid="_x0000_i1207"/>
+          <w:control r:id="rId57" w:name="DefaultOcxName161" w:shapeid="_x0000_i1255"/>
         </w:object>
       </w:r>
       <w:r>
@@ -4022,11 +2931,11 @@
           <w:rFonts w:ascii="Segoe UI" w:hAnsi="Segoe UI" w:cs="Segoe UI"/>
           <w:color w:val="24292F"/>
         </w:rPr>
-        <w:object w:dxaOrig="1440" w:dyaOrig="1440" w14:anchorId="119026A9">
-          <v:shape id="_x0000_i1206" type="#_x0000_t75" style="width:20.25pt;height:18pt" o:ole="">
+        <w:object w:dxaOrig="225" w:dyaOrig="225" w14:anchorId="119026A9">
+          <v:shape id="_x0000_i1258" type="#_x0000_t75" style="width:20.25pt;height:18pt" o:ole="">
             <v:imagedata r:id="rId5" o:title=""/>
           </v:shape>
-          <w:control r:id="rId57" w:name="DefaultOcxName171" w:shapeid="_x0000_i1206"/>
+          <w:control r:id="rId58" w:name="DefaultOcxName171" w:shapeid="_x0000_i1258"/>
         </w:object>
       </w:r>
       <w:r>
@@ -4064,11 +2973,11 @@
           <w:rFonts w:ascii="Segoe UI" w:hAnsi="Segoe UI" w:cs="Segoe UI"/>
           <w:color w:val="24292F"/>
         </w:rPr>
-        <w:object w:dxaOrig="1440" w:dyaOrig="1440" w14:anchorId="6227D684">
-          <v:shape id="_x0000_i1205" type="#_x0000_t75" style="width:20.25pt;height:18pt" o:ole="">
+        <w:object w:dxaOrig="225" w:dyaOrig="225" w14:anchorId="6227D684">
+          <v:shape id="_x0000_i1261" type="#_x0000_t75" style="width:20.25pt;height:18pt" o:ole="">
             <v:imagedata r:id="rId5" o:title=""/>
           </v:shape>
-          <w:control r:id="rId58" w:name="DefaultOcxName181" w:shapeid="_x0000_i1205"/>
+          <w:control r:id="rId59" w:name="DefaultOcxName181" w:shapeid="_x0000_i1261"/>
         </w:object>
       </w:r>
       <w:r>
@@ -4110,11 +3019,11 @@
           <w:color w:val="24292F"/>
           <w:highlight w:val="lightGray"/>
         </w:rPr>
-        <w:object w:dxaOrig="1440" w:dyaOrig="1440" w14:anchorId="2D5D7DD7">
-          <v:shape id="_x0000_i1235" type="#_x0000_t75" style="width:20.25pt;height:18pt" o:ole="">
+        <w:object w:dxaOrig="225" w:dyaOrig="225" w14:anchorId="2D5D7DD7">
+          <v:shape id="_x0000_i1264" type="#_x0000_t75" style="width:20.25pt;height:18pt" o:ole="">
             <v:imagedata r:id="rId41" o:title=""/>
           </v:shape>
-          <w:control r:id="rId59" w:name="DefaultOcxName191" w:shapeid="_x0000_i1235"/>
+          <w:control r:id="rId60" w:name="DefaultOcxName191" w:shapeid="_x0000_i1264"/>
         </w:object>
       </w:r>
       <w:r>
@@ -4160,11 +3069,11 @@
           <w:color w:val="24292F"/>
           <w:highlight w:val="lightGray"/>
         </w:rPr>
-        <w:object w:dxaOrig="1440" w:dyaOrig="1440" w14:anchorId="76B16C8E">
-          <v:shape id="_x0000_i1236" type="#_x0000_t75" style="width:20.25pt;height:18pt" o:ole="">
+        <w:object w:dxaOrig="225" w:dyaOrig="225" w14:anchorId="76B16C8E">
+          <v:shape id="_x0000_i1267" type="#_x0000_t75" style="width:20.25pt;height:18pt" o:ole="">
             <v:imagedata r:id="rId41" o:title=""/>
           </v:shape>
-          <w:control r:id="rId60" w:name="DefaultOcxName201" w:shapeid="_x0000_i1236"/>
+          <w:control r:id="rId61" w:name="DefaultOcxName201" w:shapeid="_x0000_i1267"/>
         </w:object>
       </w:r>
       <w:r>
@@ -4210,11 +3119,11 @@
           <w:color w:val="24292F"/>
           <w:highlight w:val="lightGray"/>
         </w:rPr>
-        <w:object w:dxaOrig="1440" w:dyaOrig="1440" w14:anchorId="0F9E806B">
-          <v:shape id="_x0000_i1237" type="#_x0000_t75" style="width:20.25pt;height:18pt" o:ole="">
+        <w:object w:dxaOrig="225" w:dyaOrig="225" w14:anchorId="0F9E806B">
+          <v:shape id="_x0000_i1270" type="#_x0000_t75" style="width:20.25pt;height:18pt" o:ole="">
             <v:imagedata r:id="rId41" o:title=""/>
           </v:shape>
-          <w:control r:id="rId61" w:name="DefaultOcxName211" w:shapeid="_x0000_i1237"/>
+          <w:control r:id="rId62" w:name="DefaultOcxName211" w:shapeid="_x0000_i1270"/>
         </w:object>
       </w:r>
       <w:r>
@@ -4256,11 +3165,11 @@
           <w:rFonts w:ascii="Segoe UI" w:hAnsi="Segoe UI" w:cs="Segoe UI"/>
           <w:color w:val="24292F"/>
         </w:rPr>
-        <w:object w:dxaOrig="1440" w:dyaOrig="1440" w14:anchorId="4EB15406">
-          <v:shape id="_x0000_i1201" type="#_x0000_t75" style="width:20.25pt;height:18pt" o:ole="">
+        <w:object w:dxaOrig="225" w:dyaOrig="225" w14:anchorId="4EB15406">
+          <v:shape id="_x0000_i1273" type="#_x0000_t75" style="width:20.25pt;height:18pt" o:ole="">
             <v:imagedata r:id="rId5" o:title=""/>
           </v:shape>
-          <w:control r:id="rId62" w:name="DefaultOcxName221" w:shapeid="_x0000_i1201"/>
+          <w:control r:id="rId63" w:name="DefaultOcxName221" w:shapeid="_x0000_i1273"/>
         </w:object>
       </w:r>
       <w:r>
@@ -4298,11 +3207,11 @@
           <w:rFonts w:ascii="Segoe UI" w:hAnsi="Segoe UI" w:cs="Segoe UI"/>
           <w:color w:val="24292F"/>
         </w:rPr>
-        <w:object w:dxaOrig="1440" w:dyaOrig="1440" w14:anchorId="03F14B24">
-          <v:shape id="_x0000_i1200" type="#_x0000_t75" style="width:20.25pt;height:18pt" o:ole="">
+        <w:object w:dxaOrig="225" w:dyaOrig="225" w14:anchorId="03F14B24">
+          <v:shape id="_x0000_i1276" type="#_x0000_t75" style="width:20.25pt;height:18pt" o:ole="">
             <v:imagedata r:id="rId5" o:title=""/>
           </v:shape>
-          <w:control r:id="rId63" w:name="DefaultOcxName231" w:shapeid="_x0000_i1200"/>
+          <w:control r:id="rId64" w:name="DefaultOcxName231" w:shapeid="_x0000_i1276"/>
         </w:object>
       </w:r>
       <w:r>
@@ -4340,11 +3249,11 @@
           <w:rFonts w:ascii="Segoe UI" w:hAnsi="Segoe UI" w:cs="Segoe UI"/>
           <w:color w:val="24292F"/>
         </w:rPr>
-        <w:object w:dxaOrig="1440" w:dyaOrig="1440" w14:anchorId="5ADC5933">
-          <v:shape id="_x0000_i1199" type="#_x0000_t75" style="width:20.25pt;height:18pt" o:ole="">
+        <w:object w:dxaOrig="225" w:dyaOrig="225" w14:anchorId="5ADC5933">
+          <v:shape id="_x0000_i1279" type="#_x0000_t75" style="width:20.25pt;height:18pt" o:ole="">
             <v:imagedata r:id="rId5" o:title=""/>
           </v:shape>
-          <w:control r:id="rId64" w:name="DefaultOcxName241" w:shapeid="_x0000_i1199"/>
+          <w:control r:id="rId65" w:name="DefaultOcxName241" w:shapeid="_x0000_i1279"/>
         </w:object>
       </w:r>
       <w:r>
@@ -4382,11 +3291,11 @@
           <w:rFonts w:ascii="Segoe UI" w:hAnsi="Segoe UI" w:cs="Segoe UI"/>
           <w:color w:val="24292F"/>
         </w:rPr>
-        <w:object w:dxaOrig="1440" w:dyaOrig="1440" w14:anchorId="5256F169">
-          <v:shape id="_x0000_i1198" type="#_x0000_t75" style="width:20.25pt;height:18pt" o:ole="">
+        <w:object w:dxaOrig="225" w:dyaOrig="225" w14:anchorId="5256F169">
+          <v:shape id="_x0000_i1282" type="#_x0000_t75" style="width:20.25pt;height:18pt" o:ole="">
             <v:imagedata r:id="rId5" o:title=""/>
           </v:shape>
-          <w:control r:id="rId65" w:name="DefaultOcxName251" w:shapeid="_x0000_i1198"/>
+          <w:control r:id="rId66" w:name="DefaultOcxName251" w:shapeid="_x0000_i1282"/>
         </w:object>
       </w:r>
       <w:r>
@@ -4445,11 +3354,11 @@
           <w:rFonts w:ascii="Segoe UI" w:hAnsi="Segoe UI" w:cs="Segoe UI"/>
           <w:color w:val="24292F"/>
         </w:rPr>
-        <w:object w:dxaOrig="1440" w:dyaOrig="1440" w14:anchorId="6C783AF5">
-          <v:shape id="_x0000_i1196" type="#_x0000_t75" style="width:20.25pt;height:18pt" o:ole="">
+        <w:object w:dxaOrig="225" w:dyaOrig="225" w14:anchorId="6C783AF5">
+          <v:shape id="_x0000_i1285" type="#_x0000_t75" style="width:20.25pt;height:18pt" o:ole="">
             <v:imagedata r:id="rId5" o:title=""/>
           </v:shape>
-          <w:control r:id="rId66" w:name="DefaultOcxName261" w:shapeid="_x0000_i1196"/>
+          <w:control r:id="rId67" w:name="DefaultOcxName261" w:shapeid="_x0000_i1285"/>
         </w:object>
       </w:r>
       <w:r>
@@ -4457,23 +3366,7 @@
           <w:rFonts w:ascii="Segoe UI" w:hAnsi="Segoe UI" w:cs="Segoe UI"/>
           <w:color w:val="24292F"/>
         </w:rPr>
-        <w:t xml:space="preserve">Обработка ошибок </w:t>
-      </w:r>
-      <w:proofErr w:type="spellStart"/>
-      <w:r>
-        <w:rPr>
-          <w:rFonts w:ascii="Segoe UI" w:hAnsi="Segoe UI" w:cs="Segoe UI"/>
-          <w:color w:val="24292F"/>
-        </w:rPr>
-        <w:t>бэкэнда</w:t>
-      </w:r>
-      <w:proofErr w:type="spellEnd"/>
-      <w:r>
-        <w:rPr>
-          <w:rFonts w:ascii="Segoe UI" w:hAnsi="Segoe UI" w:cs="Segoe UI"/>
-          <w:color w:val="24292F"/>
-        </w:rPr>
-        <w:t xml:space="preserve"> — (не найдено, необработанное отклонение и т. д.) должна выполняться удобным для пользователя способом (тост, всплывающее окно или что-то еще, что вы реализуете). </w:t>
+        <w:t>Обработка ошибок бэкэнда — (не найдено, необработанное отклонение и т. д.) должна выполняться удобным для пользователя способом (тост, всплывающее окно или что-то еще, что вы реализуете). </w:t>
       </w:r>
       <w:r>
         <w:rPr>
@@ -4503,11 +3396,11 @@
           <w:rFonts w:ascii="Segoe UI" w:hAnsi="Segoe UI" w:cs="Segoe UI"/>
           <w:color w:val="24292F"/>
         </w:rPr>
-        <w:object w:dxaOrig="1440" w:dyaOrig="1440" w14:anchorId="5B7AC5D5">
-          <v:shape id="_x0000_i1195" type="#_x0000_t75" style="width:20.25pt;height:18pt" o:ole="">
+        <w:object w:dxaOrig="225" w:dyaOrig="225" w14:anchorId="5B7AC5D5">
+          <v:shape id="_x0000_i1288" type="#_x0000_t75" style="width:20.25pt;height:18pt" o:ole="">
             <v:imagedata r:id="rId5" o:title=""/>
           </v:shape>
-          <w:control r:id="rId67" w:name="DefaultOcxName271" w:shapeid="_x0000_i1195"/>
+          <w:control r:id="rId68" w:name="DefaultOcxName271" w:shapeid="_x0000_i1288"/>
         </w:object>
       </w:r>
       <w:r>
@@ -4545,11 +3438,11 @@
           <w:rFonts w:ascii="Segoe UI" w:hAnsi="Segoe UI" w:cs="Segoe UI"/>
           <w:color w:val="24292F"/>
         </w:rPr>
-        <w:object w:dxaOrig="1440" w:dyaOrig="1440" w14:anchorId="10046DE6">
-          <v:shape id="_x0000_i1194" type="#_x0000_t75" style="width:20.25pt;height:18pt" o:ole="">
+        <w:object w:dxaOrig="225" w:dyaOrig="225" w14:anchorId="10046DE6">
+          <v:shape id="_x0000_i1291" type="#_x0000_t75" style="width:20.25pt;height:18pt" o:ole="">
             <v:imagedata r:id="rId5" o:title=""/>
           </v:shape>
-          <w:control r:id="rId68" w:name="DefaultOcxName281" w:shapeid="_x0000_i1194"/>
+          <w:control r:id="rId69" w:name="DefaultOcxName281" w:shapeid="_x0000_i1291"/>
         </w:object>
       </w:r>
       <w:r>
@@ -4580,7 +3473,6 @@
           <w:szCs w:val="30"/>
         </w:rPr>
       </w:pPr>
-      <w:proofErr w:type="spellStart"/>
       <w:r>
         <w:rPr>
           <w:rFonts w:ascii="Segoe UI" w:hAnsi="Segoe UI" w:cs="Segoe UI"/>
@@ -4588,17 +3480,7 @@
           <w:sz w:val="30"/>
           <w:szCs w:val="30"/>
         </w:rPr>
-        <w:t>Доп</w:t>
-      </w:r>
-      <w:proofErr w:type="spellEnd"/>
-      <w:r>
-        <w:rPr>
-          <w:rFonts w:ascii="Segoe UI" w:hAnsi="Segoe UI" w:cs="Segoe UI"/>
-          <w:color w:val="24292F"/>
-          <w:sz w:val="30"/>
-          <w:szCs w:val="30"/>
-        </w:rPr>
-        <w:t xml:space="preserve"> функционал - 30 баллов</w:t>
+        <w:t>Доп функционал - 30 баллов</w:t>
       </w:r>
     </w:p>
     <w:p>
@@ -4619,11 +3501,11 @@
           <w:rFonts w:ascii="Segoe UI" w:hAnsi="Segoe UI" w:cs="Segoe UI"/>
           <w:color w:val="24292F"/>
         </w:rPr>
-        <w:object w:dxaOrig="1440" w:dyaOrig="1440" w14:anchorId="14F8CB27">
-          <v:shape id="_x0000_i1240" type="#_x0000_t75" style="width:20.25pt;height:18pt" o:ole="">
-            <v:imagedata r:id="rId41" o:title=""/>
+        <w:object w:dxaOrig="225" w:dyaOrig="225" w14:anchorId="14F8CB27">
+          <v:shape id="_x0000_i1294" type="#_x0000_t75" style="width:20.25pt;height:18pt" o:ole="">
+            <v:imagedata r:id="rId46" o:title=""/>
           </v:shape>
-          <w:control r:id="rId69" w:name="DefaultOcxName291" w:shapeid="_x0000_i1240"/>
+          <w:control r:id="rId70" w:name="DefaultOcxName291" w:shapeid="_x0000_i1294"/>
         </w:object>
       </w:r>
       <w:r>
@@ -4686,11 +3568,11 @@
           <w:rFonts w:ascii="Segoe UI" w:hAnsi="Segoe UI" w:cs="Segoe UI"/>
           <w:color w:val="24292F"/>
         </w:rPr>
-        <w:object w:dxaOrig="1440" w:dyaOrig="1440" w14:anchorId="27964C4B">
-          <v:shape id="_x0000_i1192" type="#_x0000_t75" style="width:20.25pt;height:18pt" o:ole="">
+        <w:object w:dxaOrig="225" w:dyaOrig="225" w14:anchorId="27964C4B">
+          <v:shape id="_x0000_i1297" type="#_x0000_t75" style="width:20.25pt;height:18pt" o:ole="">
             <v:imagedata r:id="rId5" o:title=""/>
           </v:shape>
-          <w:control r:id="rId70" w:name="DefaultOcxName301" w:shapeid="_x0000_i1192"/>
+          <w:control r:id="rId71" w:name="DefaultOcxName301" w:shapeid="_x0000_i1297"/>
         </w:object>
       </w:r>
       <w:r>
@@ -4728,11 +3610,11 @@
           <w:rFonts w:ascii="Segoe UI" w:hAnsi="Segoe UI" w:cs="Segoe UI"/>
           <w:color w:val="24292F"/>
         </w:rPr>
-        <w:object w:dxaOrig="1440" w:dyaOrig="1440" w14:anchorId="4BF9AAC5">
-          <v:shape id="_x0000_i1191" type="#_x0000_t75" style="width:20.25pt;height:18pt" o:ole="">
+        <w:object w:dxaOrig="225" w:dyaOrig="225" w14:anchorId="4BF9AAC5">
+          <v:shape id="_x0000_i1300" type="#_x0000_t75" style="width:20.25pt;height:18pt" o:ole="">
             <v:imagedata r:id="rId5" o:title=""/>
           </v:shape>
-          <w:control r:id="rId71" w:name="DefaultOcxName311" w:shapeid="_x0000_i1191"/>
+          <w:control r:id="rId72" w:name="DefaultOcxName311" w:shapeid="_x0000_i1300"/>
         </w:object>
       </w:r>
       <w:r>
@@ -4772,11 +3654,11 @@
           <w:rFonts w:ascii="Segoe UI" w:hAnsi="Segoe UI" w:cs="Segoe UI"/>
           <w:color w:val="24292F"/>
         </w:rPr>
-        <w:object w:dxaOrig="1440" w:dyaOrig="1440" w14:anchorId="44191305">
-          <v:shape id="_x0000_i1190" type="#_x0000_t75" style="width:20.25pt;height:18pt" o:ole="">
+        <w:object w:dxaOrig="225" w:dyaOrig="225" w14:anchorId="44191305">
+          <v:shape id="_x0000_i1303" type="#_x0000_t75" style="width:20.25pt;height:18pt" o:ole="">
             <v:imagedata r:id="rId5" o:title=""/>
           </v:shape>
-          <w:control r:id="rId72" w:name="DefaultOcxName321" w:shapeid="_x0000_i1190"/>
+          <w:control r:id="rId73" w:name="DefaultOcxName321" w:shapeid="_x0000_i1303"/>
         </w:object>
       </w:r>
       <w:r>

</xml_diff>

<commit_message>
feat:add edit/remove functional for tasks
</commit_message>
<xml_diff>
--- a/Evaluation criteria.docx
+++ b/Evaluation criteria.docx
@@ -221,7 +221,29 @@
           <w:szCs w:val="24"/>
           <w:lang w:val="en-US" w:eastAsia="ru-RU"/>
         </w:rPr>
-        <w:t> In the upper right corner there are 2 buttons: login and sign up. </w:t>
+        <w:t xml:space="preserve"> In the upper right </w:t>
+      </w:r>
+      <w:proofErr w:type="gramStart"/>
+      <w:r>
+        <w:rPr>
+          <w:rFonts w:ascii="Segoe UI" w:eastAsia="Times New Roman" w:hAnsi="Segoe UI" w:cs="Segoe UI"/>
+          <w:color w:val="24292F"/>
+          <w:sz w:val="24"/>
+          <w:szCs w:val="24"/>
+          <w:lang w:val="en-US" w:eastAsia="ru-RU"/>
+        </w:rPr>
+        <w:t>corner</w:t>
+      </w:r>
+      <w:proofErr w:type="gramEnd"/>
+      <w:r>
+        <w:rPr>
+          <w:rFonts w:ascii="Segoe UI" w:eastAsia="Times New Roman" w:hAnsi="Segoe UI" w:cs="Segoe UI"/>
+          <w:color w:val="24292F"/>
+          <w:sz w:val="24"/>
+          <w:szCs w:val="24"/>
+          <w:lang w:val="en-US" w:eastAsia="ru-RU"/>
+        </w:rPr>
+        <w:t xml:space="preserve"> there are 2 buttons: login and sign up. </w:t>
       </w:r>
       <w:r>
         <w:rPr>
@@ -410,6 +432,7 @@
           <w:lang w:eastAsia="ru-RU"/>
         </w:rPr>
       </w:pPr>
+      <w:proofErr w:type="spellStart"/>
       <w:r>
         <w:rPr>
           <w:rFonts w:ascii="Segoe UI" w:eastAsia="Times New Roman" w:hAnsi="Segoe UI" w:cs="Segoe UI"/>
@@ -420,8 +443,113 @@
           <w:szCs w:val="30"/>
           <w:lang w:eastAsia="ru-RU"/>
         </w:rPr>
-        <w:t>Login / Sign up - max 80 points</w:t>
-      </w:r>
+        <w:t>Login</w:t>
+      </w:r>
+      <w:proofErr w:type="spellEnd"/>
+      <w:r>
+        <w:rPr>
+          <w:rFonts w:ascii="Segoe UI" w:eastAsia="Times New Roman" w:hAnsi="Segoe UI" w:cs="Segoe UI"/>
+          <w:b/>
+          <w:bCs/>
+          <w:color w:val="24292F"/>
+          <w:sz w:val="30"/>
+          <w:szCs w:val="30"/>
+          <w:lang w:eastAsia="ru-RU"/>
+        </w:rPr>
+        <w:t xml:space="preserve"> / </w:t>
+      </w:r>
+      <w:proofErr w:type="spellStart"/>
+      <w:r>
+        <w:rPr>
+          <w:rFonts w:ascii="Segoe UI" w:eastAsia="Times New Roman" w:hAnsi="Segoe UI" w:cs="Segoe UI"/>
+          <w:b/>
+          <w:bCs/>
+          <w:color w:val="24292F"/>
+          <w:sz w:val="30"/>
+          <w:szCs w:val="30"/>
+          <w:lang w:eastAsia="ru-RU"/>
+        </w:rPr>
+        <w:t>Sign</w:t>
+      </w:r>
+      <w:proofErr w:type="spellEnd"/>
+      <w:r>
+        <w:rPr>
+          <w:rFonts w:ascii="Segoe UI" w:eastAsia="Times New Roman" w:hAnsi="Segoe UI" w:cs="Segoe UI"/>
+          <w:b/>
+          <w:bCs/>
+          <w:color w:val="24292F"/>
+          <w:sz w:val="30"/>
+          <w:szCs w:val="30"/>
+          <w:lang w:eastAsia="ru-RU"/>
+        </w:rPr>
+        <w:t xml:space="preserve"> </w:t>
+      </w:r>
+      <w:proofErr w:type="spellStart"/>
+      <w:r>
+        <w:rPr>
+          <w:rFonts w:ascii="Segoe UI" w:eastAsia="Times New Roman" w:hAnsi="Segoe UI" w:cs="Segoe UI"/>
+          <w:b/>
+          <w:bCs/>
+          <w:color w:val="24292F"/>
+          <w:sz w:val="30"/>
+          <w:szCs w:val="30"/>
+          <w:lang w:eastAsia="ru-RU"/>
+        </w:rPr>
+        <w:t>up</w:t>
+      </w:r>
+      <w:proofErr w:type="spellEnd"/>
+      <w:r>
+        <w:rPr>
+          <w:rFonts w:ascii="Segoe UI" w:eastAsia="Times New Roman" w:hAnsi="Segoe UI" w:cs="Segoe UI"/>
+          <w:b/>
+          <w:bCs/>
+          <w:color w:val="24292F"/>
+          <w:sz w:val="30"/>
+          <w:szCs w:val="30"/>
+          <w:lang w:eastAsia="ru-RU"/>
+        </w:rPr>
+        <w:t xml:space="preserve"> - </w:t>
+      </w:r>
+      <w:proofErr w:type="spellStart"/>
+      <w:r>
+        <w:rPr>
+          <w:rFonts w:ascii="Segoe UI" w:eastAsia="Times New Roman" w:hAnsi="Segoe UI" w:cs="Segoe UI"/>
+          <w:b/>
+          <w:bCs/>
+          <w:color w:val="24292F"/>
+          <w:sz w:val="30"/>
+          <w:szCs w:val="30"/>
+          <w:lang w:eastAsia="ru-RU"/>
+        </w:rPr>
+        <w:t>max</w:t>
+      </w:r>
+      <w:proofErr w:type="spellEnd"/>
+      <w:r>
+        <w:rPr>
+          <w:rFonts w:ascii="Segoe UI" w:eastAsia="Times New Roman" w:hAnsi="Segoe UI" w:cs="Segoe UI"/>
+          <w:b/>
+          <w:bCs/>
+          <w:color w:val="24292F"/>
+          <w:sz w:val="30"/>
+          <w:szCs w:val="30"/>
+          <w:lang w:eastAsia="ru-RU"/>
+        </w:rPr>
+        <w:t xml:space="preserve"> 80 </w:t>
+      </w:r>
+      <w:proofErr w:type="spellStart"/>
+      <w:r>
+        <w:rPr>
+          <w:rFonts w:ascii="Segoe UI" w:eastAsia="Times New Roman" w:hAnsi="Segoe UI" w:cs="Segoe UI"/>
+          <w:b/>
+          <w:bCs/>
+          <w:color w:val="24292F"/>
+          <w:sz w:val="30"/>
+          <w:szCs w:val="30"/>
+          <w:lang w:eastAsia="ru-RU"/>
+        </w:rPr>
+        <w:t>points</w:t>
+      </w:r>
+      <w:proofErr w:type="spellEnd"/>
     </w:p>
     <w:p>
       <w:pPr>
@@ -597,6 +725,7 @@
           <w:lang w:eastAsia="ru-RU"/>
         </w:rPr>
       </w:pPr>
+      <w:proofErr w:type="spellStart"/>
       <w:r>
         <w:rPr>
           <w:rFonts w:ascii="Segoe UI" w:eastAsia="Times New Roman" w:hAnsi="Segoe UI" w:cs="Segoe UI"/>
@@ -607,8 +736,87 @@
           <w:szCs w:val="30"/>
           <w:lang w:eastAsia="ru-RU"/>
         </w:rPr>
-        <w:t>Main route - max 100 points</w:t>
-      </w:r>
+        <w:t>Main</w:t>
+      </w:r>
+      <w:proofErr w:type="spellEnd"/>
+      <w:r>
+        <w:rPr>
+          <w:rFonts w:ascii="Segoe UI" w:eastAsia="Times New Roman" w:hAnsi="Segoe UI" w:cs="Segoe UI"/>
+          <w:b/>
+          <w:bCs/>
+          <w:color w:val="24292F"/>
+          <w:sz w:val="30"/>
+          <w:szCs w:val="30"/>
+          <w:lang w:eastAsia="ru-RU"/>
+        </w:rPr>
+        <w:t xml:space="preserve"> </w:t>
+      </w:r>
+      <w:proofErr w:type="spellStart"/>
+      <w:r>
+        <w:rPr>
+          <w:rFonts w:ascii="Segoe UI" w:eastAsia="Times New Roman" w:hAnsi="Segoe UI" w:cs="Segoe UI"/>
+          <w:b/>
+          <w:bCs/>
+          <w:color w:val="24292F"/>
+          <w:sz w:val="30"/>
+          <w:szCs w:val="30"/>
+          <w:lang w:eastAsia="ru-RU"/>
+        </w:rPr>
+        <w:t>route</w:t>
+      </w:r>
+      <w:proofErr w:type="spellEnd"/>
+      <w:r>
+        <w:rPr>
+          <w:rFonts w:ascii="Segoe UI" w:eastAsia="Times New Roman" w:hAnsi="Segoe UI" w:cs="Segoe UI"/>
+          <w:b/>
+          <w:bCs/>
+          <w:color w:val="24292F"/>
+          <w:sz w:val="30"/>
+          <w:szCs w:val="30"/>
+          <w:lang w:eastAsia="ru-RU"/>
+        </w:rPr>
+        <w:t xml:space="preserve"> - </w:t>
+      </w:r>
+      <w:proofErr w:type="spellStart"/>
+      <w:r>
+        <w:rPr>
+          <w:rFonts w:ascii="Segoe UI" w:eastAsia="Times New Roman" w:hAnsi="Segoe UI" w:cs="Segoe UI"/>
+          <w:b/>
+          <w:bCs/>
+          <w:color w:val="24292F"/>
+          <w:sz w:val="30"/>
+          <w:szCs w:val="30"/>
+          <w:lang w:eastAsia="ru-RU"/>
+        </w:rPr>
+        <w:t>max</w:t>
+      </w:r>
+      <w:proofErr w:type="spellEnd"/>
+      <w:r>
+        <w:rPr>
+          <w:rFonts w:ascii="Segoe UI" w:eastAsia="Times New Roman" w:hAnsi="Segoe UI" w:cs="Segoe UI"/>
+          <w:b/>
+          <w:bCs/>
+          <w:color w:val="24292F"/>
+          <w:sz w:val="30"/>
+          <w:szCs w:val="30"/>
+          <w:lang w:eastAsia="ru-RU"/>
+        </w:rPr>
+        <w:t xml:space="preserve"> 100 </w:t>
+      </w:r>
+      <w:proofErr w:type="spellStart"/>
+      <w:r>
+        <w:rPr>
+          <w:rFonts w:ascii="Segoe UI" w:eastAsia="Times New Roman" w:hAnsi="Segoe UI" w:cs="Segoe UI"/>
+          <w:b/>
+          <w:bCs/>
+          <w:color w:val="24292F"/>
+          <w:sz w:val="30"/>
+          <w:szCs w:val="30"/>
+          <w:lang w:eastAsia="ru-RU"/>
+        </w:rPr>
+        <w:t>points</w:t>
+      </w:r>
+      <w:proofErr w:type="spellEnd"/>
     </w:p>
     <w:p>
       <w:pPr>
@@ -648,20 +856,78 @@
           <w:szCs w:val="24"/>
           <w:lang w:eastAsia="ru-RU"/>
         </w:rPr>
-        <w:t> Board creation functionality </w:t>
-      </w:r>
-      <w:r>
-        <w:rPr>
-          <w:rFonts w:ascii="Segoe UI" w:eastAsia="Times New Roman" w:hAnsi="Segoe UI" w:cs="Segoe UI"/>
-          <w:b/>
-          <w:bCs/>
-          <w:color w:val="24292F"/>
-          <w:sz w:val="24"/>
-          <w:szCs w:val="24"/>
-          <w:lang w:eastAsia="ru-RU"/>
-        </w:rPr>
-        <w:t>20 points</w:t>
-      </w:r>
+        <w:t xml:space="preserve"> Board </w:t>
+      </w:r>
+      <w:proofErr w:type="spellStart"/>
+      <w:r>
+        <w:rPr>
+          <w:rFonts w:ascii="Segoe UI" w:eastAsia="Times New Roman" w:hAnsi="Segoe UI" w:cs="Segoe UI"/>
+          <w:color w:val="24292F"/>
+          <w:sz w:val="24"/>
+          <w:szCs w:val="24"/>
+          <w:lang w:eastAsia="ru-RU"/>
+        </w:rPr>
+        <w:t>creation</w:t>
+      </w:r>
+      <w:proofErr w:type="spellEnd"/>
+      <w:r>
+        <w:rPr>
+          <w:rFonts w:ascii="Segoe UI" w:eastAsia="Times New Roman" w:hAnsi="Segoe UI" w:cs="Segoe UI"/>
+          <w:color w:val="24292F"/>
+          <w:sz w:val="24"/>
+          <w:szCs w:val="24"/>
+          <w:lang w:eastAsia="ru-RU"/>
+        </w:rPr>
+        <w:t xml:space="preserve"> </w:t>
+      </w:r>
+      <w:proofErr w:type="spellStart"/>
+      <w:r>
+        <w:rPr>
+          <w:rFonts w:ascii="Segoe UI" w:eastAsia="Times New Roman" w:hAnsi="Segoe UI" w:cs="Segoe UI"/>
+          <w:color w:val="24292F"/>
+          <w:sz w:val="24"/>
+          <w:szCs w:val="24"/>
+          <w:lang w:eastAsia="ru-RU"/>
+        </w:rPr>
+        <w:t>functionality</w:t>
+      </w:r>
+      <w:proofErr w:type="spellEnd"/>
+      <w:r>
+        <w:rPr>
+          <w:rFonts w:ascii="Segoe UI" w:eastAsia="Times New Roman" w:hAnsi="Segoe UI" w:cs="Segoe UI"/>
+          <w:color w:val="24292F"/>
+          <w:sz w:val="24"/>
+          <w:szCs w:val="24"/>
+          <w:lang w:eastAsia="ru-RU"/>
+        </w:rPr>
+        <w:t> </w:t>
+      </w:r>
+      <w:r>
+        <w:rPr>
+          <w:rFonts w:ascii="Segoe UI" w:eastAsia="Times New Roman" w:hAnsi="Segoe UI" w:cs="Segoe UI"/>
+          <w:b/>
+          <w:bCs/>
+          <w:color w:val="24292F"/>
+          <w:sz w:val="24"/>
+          <w:szCs w:val="24"/>
+          <w:lang w:eastAsia="ru-RU"/>
+        </w:rPr>
+        <w:t xml:space="preserve">20 </w:t>
+      </w:r>
+      <w:proofErr w:type="spellStart"/>
+      <w:r>
+        <w:rPr>
+          <w:rFonts w:ascii="Segoe UI" w:eastAsia="Times New Roman" w:hAnsi="Segoe UI" w:cs="Segoe UI"/>
+          <w:b/>
+          <w:bCs/>
+          <w:color w:val="24292F"/>
+          <w:sz w:val="24"/>
+          <w:szCs w:val="24"/>
+          <w:lang w:eastAsia="ru-RU"/>
+        </w:rPr>
+        <w:t>points</w:t>
+      </w:r>
+      <w:proofErr w:type="spellEnd"/>
     </w:p>
     <w:p>
       <w:pPr>
@@ -754,30 +1020,210 @@
           <w:szCs w:val="24"/>
           <w:lang w:val="en-US" w:eastAsia="ru-RU"/>
         </w:rPr>
-        <w:t xml:space="preserve"> Each board in the list is displayed with a small preview of available information (title, description, etc). By clicking an element the user navigates to the board item (Board route). </w:t>
-      </w:r>
-      <w:r>
-        <w:rPr>
-          <w:rFonts w:ascii="Segoe UI" w:eastAsia="Times New Roman" w:hAnsi="Segoe UI" w:cs="Segoe UI"/>
-          <w:color w:val="24292F"/>
-          <w:sz w:val="24"/>
-          <w:szCs w:val="24"/>
-          <w:lang w:eastAsia="ru-RU"/>
-        </w:rPr>
-        <w:t>There's also a button for board deletion. </w:t>
-      </w:r>
-      <w:r>
-        <w:rPr>
-          <w:rFonts w:ascii="Segoe UI" w:eastAsia="Times New Roman" w:hAnsi="Segoe UI" w:cs="Segoe UI"/>
-          <w:b/>
-          <w:bCs/>
-          <w:color w:val="24292F"/>
-          <w:sz w:val="24"/>
-          <w:szCs w:val="24"/>
-          <w:lang w:eastAsia="ru-RU"/>
-        </w:rPr>
-        <w:t>10 points</w:t>
-      </w:r>
+        <w:t xml:space="preserve"> Each board in the list is displayed with a small preview of available information (title, description, </w:t>
+      </w:r>
+      <w:proofErr w:type="spellStart"/>
+      <w:r>
+        <w:rPr>
+          <w:rFonts w:ascii="Segoe UI" w:eastAsia="Times New Roman" w:hAnsi="Segoe UI" w:cs="Segoe UI"/>
+          <w:color w:val="24292F"/>
+          <w:sz w:val="24"/>
+          <w:szCs w:val="24"/>
+          <w:lang w:val="en-US" w:eastAsia="ru-RU"/>
+        </w:rPr>
+        <w:t>etc</w:t>
+      </w:r>
+      <w:proofErr w:type="spellEnd"/>
+      <w:r>
+        <w:rPr>
+          <w:rFonts w:ascii="Segoe UI" w:eastAsia="Times New Roman" w:hAnsi="Segoe UI" w:cs="Segoe UI"/>
+          <w:color w:val="24292F"/>
+          <w:sz w:val="24"/>
+          <w:szCs w:val="24"/>
+          <w:lang w:val="en-US" w:eastAsia="ru-RU"/>
+        </w:rPr>
+        <w:t xml:space="preserve">). By clicking an </w:t>
+      </w:r>
+      <w:proofErr w:type="gramStart"/>
+      <w:r>
+        <w:rPr>
+          <w:rFonts w:ascii="Segoe UI" w:eastAsia="Times New Roman" w:hAnsi="Segoe UI" w:cs="Segoe UI"/>
+          <w:color w:val="24292F"/>
+          <w:sz w:val="24"/>
+          <w:szCs w:val="24"/>
+          <w:lang w:val="en-US" w:eastAsia="ru-RU"/>
+        </w:rPr>
+        <w:t>element</w:t>
+      </w:r>
+      <w:proofErr w:type="gramEnd"/>
+      <w:r>
+        <w:rPr>
+          <w:rFonts w:ascii="Segoe UI" w:eastAsia="Times New Roman" w:hAnsi="Segoe UI" w:cs="Segoe UI"/>
+          <w:color w:val="24292F"/>
+          <w:sz w:val="24"/>
+          <w:szCs w:val="24"/>
+          <w:lang w:val="en-US" w:eastAsia="ru-RU"/>
+        </w:rPr>
+        <w:t xml:space="preserve"> the user navigates to the board item (Board route). </w:t>
+      </w:r>
+      <w:proofErr w:type="spellStart"/>
+      <w:r>
+        <w:rPr>
+          <w:rFonts w:ascii="Segoe UI" w:eastAsia="Times New Roman" w:hAnsi="Segoe UI" w:cs="Segoe UI"/>
+          <w:color w:val="24292F"/>
+          <w:sz w:val="24"/>
+          <w:szCs w:val="24"/>
+          <w:lang w:eastAsia="ru-RU"/>
+        </w:rPr>
+        <w:t>There's</w:t>
+      </w:r>
+      <w:proofErr w:type="spellEnd"/>
+      <w:r>
+        <w:rPr>
+          <w:rFonts w:ascii="Segoe UI" w:eastAsia="Times New Roman" w:hAnsi="Segoe UI" w:cs="Segoe UI"/>
+          <w:color w:val="24292F"/>
+          <w:sz w:val="24"/>
+          <w:szCs w:val="24"/>
+          <w:lang w:eastAsia="ru-RU"/>
+        </w:rPr>
+        <w:t xml:space="preserve"> </w:t>
+      </w:r>
+      <w:proofErr w:type="spellStart"/>
+      <w:r>
+        <w:rPr>
+          <w:rFonts w:ascii="Segoe UI" w:eastAsia="Times New Roman" w:hAnsi="Segoe UI" w:cs="Segoe UI"/>
+          <w:color w:val="24292F"/>
+          <w:sz w:val="24"/>
+          <w:szCs w:val="24"/>
+          <w:lang w:eastAsia="ru-RU"/>
+        </w:rPr>
+        <w:t>also</w:t>
+      </w:r>
+      <w:proofErr w:type="spellEnd"/>
+      <w:r>
+        <w:rPr>
+          <w:rFonts w:ascii="Segoe UI" w:eastAsia="Times New Roman" w:hAnsi="Segoe UI" w:cs="Segoe UI"/>
+          <w:color w:val="24292F"/>
+          <w:sz w:val="24"/>
+          <w:szCs w:val="24"/>
+          <w:lang w:eastAsia="ru-RU"/>
+        </w:rPr>
+        <w:t xml:space="preserve"> a </w:t>
+      </w:r>
+      <w:proofErr w:type="spellStart"/>
+      <w:r>
+        <w:rPr>
+          <w:rFonts w:ascii="Segoe UI" w:eastAsia="Times New Roman" w:hAnsi="Segoe UI" w:cs="Segoe UI"/>
+          <w:color w:val="24292F"/>
+          <w:sz w:val="24"/>
+          <w:szCs w:val="24"/>
+          <w:lang w:eastAsia="ru-RU"/>
+        </w:rPr>
+        <w:t>button</w:t>
+      </w:r>
+      <w:proofErr w:type="spellEnd"/>
+      <w:r>
+        <w:rPr>
+          <w:rFonts w:ascii="Segoe UI" w:eastAsia="Times New Roman" w:hAnsi="Segoe UI" w:cs="Segoe UI"/>
+          <w:color w:val="24292F"/>
+          <w:sz w:val="24"/>
+          <w:szCs w:val="24"/>
+          <w:lang w:eastAsia="ru-RU"/>
+        </w:rPr>
+        <w:t xml:space="preserve"> </w:t>
+      </w:r>
+      <w:proofErr w:type="spellStart"/>
+      <w:r>
+        <w:rPr>
+          <w:rFonts w:ascii="Segoe UI" w:eastAsia="Times New Roman" w:hAnsi="Segoe UI" w:cs="Segoe UI"/>
+          <w:color w:val="24292F"/>
+          <w:sz w:val="24"/>
+          <w:szCs w:val="24"/>
+          <w:lang w:eastAsia="ru-RU"/>
+        </w:rPr>
+        <w:t>for</w:t>
+      </w:r>
+      <w:proofErr w:type="spellEnd"/>
+      <w:r>
+        <w:rPr>
+          <w:rFonts w:ascii="Segoe UI" w:eastAsia="Times New Roman" w:hAnsi="Segoe UI" w:cs="Segoe UI"/>
+          <w:color w:val="24292F"/>
+          <w:sz w:val="24"/>
+          <w:szCs w:val="24"/>
+          <w:lang w:eastAsia="ru-RU"/>
+        </w:rPr>
+        <w:t xml:space="preserve"> </w:t>
+      </w:r>
+      <w:proofErr w:type="spellStart"/>
+      <w:r>
+        <w:rPr>
+          <w:rFonts w:ascii="Segoe UI" w:eastAsia="Times New Roman" w:hAnsi="Segoe UI" w:cs="Segoe UI"/>
+          <w:color w:val="24292F"/>
+          <w:sz w:val="24"/>
+          <w:szCs w:val="24"/>
+          <w:lang w:eastAsia="ru-RU"/>
+        </w:rPr>
+        <w:t>board</w:t>
+      </w:r>
+      <w:proofErr w:type="spellEnd"/>
+      <w:r>
+        <w:rPr>
+          <w:rFonts w:ascii="Segoe UI" w:eastAsia="Times New Roman" w:hAnsi="Segoe UI" w:cs="Segoe UI"/>
+          <w:color w:val="24292F"/>
+          <w:sz w:val="24"/>
+          <w:szCs w:val="24"/>
+          <w:lang w:eastAsia="ru-RU"/>
+        </w:rPr>
+        <w:t xml:space="preserve"> </w:t>
+      </w:r>
+      <w:proofErr w:type="spellStart"/>
+      <w:r>
+        <w:rPr>
+          <w:rFonts w:ascii="Segoe UI" w:eastAsia="Times New Roman" w:hAnsi="Segoe UI" w:cs="Segoe UI"/>
+          <w:color w:val="24292F"/>
+          <w:sz w:val="24"/>
+          <w:szCs w:val="24"/>
+          <w:lang w:eastAsia="ru-RU"/>
+        </w:rPr>
+        <w:t>deletion</w:t>
+      </w:r>
+      <w:proofErr w:type="spellEnd"/>
+      <w:r>
+        <w:rPr>
+          <w:rFonts w:ascii="Segoe UI" w:eastAsia="Times New Roman" w:hAnsi="Segoe UI" w:cs="Segoe UI"/>
+          <w:color w:val="24292F"/>
+          <w:sz w:val="24"/>
+          <w:szCs w:val="24"/>
+          <w:lang w:eastAsia="ru-RU"/>
+        </w:rPr>
+        <w:t>. </w:t>
+      </w:r>
+      <w:r>
+        <w:rPr>
+          <w:rFonts w:ascii="Segoe UI" w:eastAsia="Times New Roman" w:hAnsi="Segoe UI" w:cs="Segoe UI"/>
+          <w:b/>
+          <w:bCs/>
+          <w:color w:val="24292F"/>
+          <w:sz w:val="24"/>
+          <w:szCs w:val="24"/>
+          <w:lang w:eastAsia="ru-RU"/>
+        </w:rPr>
+        <w:t xml:space="preserve">10 </w:t>
+      </w:r>
+      <w:proofErr w:type="spellStart"/>
+      <w:r>
+        <w:rPr>
+          <w:rFonts w:ascii="Segoe UI" w:eastAsia="Times New Roman" w:hAnsi="Segoe UI" w:cs="Segoe UI"/>
+          <w:b/>
+          <w:bCs/>
+          <w:color w:val="24292F"/>
+          <w:sz w:val="24"/>
+          <w:szCs w:val="24"/>
+          <w:lang w:eastAsia="ru-RU"/>
+        </w:rPr>
+        <w:t>points</w:t>
+      </w:r>
+      <w:proofErr w:type="spellEnd"/>
     </w:p>
     <w:p>
       <w:pPr>
@@ -829,8 +1275,22 @@
           <w:szCs w:val="24"/>
           <w:lang w:eastAsia="ru-RU"/>
         </w:rPr>
-        <w:t>10 points</w:t>
-      </w:r>
+        <w:t xml:space="preserve">10 </w:t>
+      </w:r>
+      <w:proofErr w:type="spellStart"/>
+      <w:r>
+        <w:rPr>
+          <w:rFonts w:ascii="Segoe UI" w:eastAsia="Times New Roman" w:hAnsi="Segoe UI" w:cs="Segoe UI"/>
+          <w:b/>
+          <w:bCs/>
+          <w:color w:val="24292F"/>
+          <w:sz w:val="24"/>
+          <w:szCs w:val="24"/>
+          <w:lang w:eastAsia="ru-RU"/>
+        </w:rPr>
+        <w:t>points</w:t>
+      </w:r>
+      <w:proofErr w:type="spellEnd"/>
     </w:p>
     <w:p>
       <w:pPr>
@@ -963,8 +1423,74 @@
           <w:szCs w:val="30"/>
           <w:lang w:eastAsia="ru-RU"/>
         </w:rPr>
-        <w:t>Board route - max 260 points</w:t>
-      </w:r>
+        <w:t xml:space="preserve">Board </w:t>
+      </w:r>
+      <w:proofErr w:type="spellStart"/>
+      <w:r>
+        <w:rPr>
+          <w:rFonts w:ascii="Segoe UI" w:eastAsia="Times New Roman" w:hAnsi="Segoe UI" w:cs="Segoe UI"/>
+          <w:b/>
+          <w:bCs/>
+          <w:color w:val="24292F"/>
+          <w:sz w:val="30"/>
+          <w:szCs w:val="30"/>
+          <w:lang w:eastAsia="ru-RU"/>
+        </w:rPr>
+        <w:t>route</w:t>
+      </w:r>
+      <w:proofErr w:type="spellEnd"/>
+      <w:r>
+        <w:rPr>
+          <w:rFonts w:ascii="Segoe UI" w:eastAsia="Times New Roman" w:hAnsi="Segoe UI" w:cs="Segoe UI"/>
+          <w:b/>
+          <w:bCs/>
+          <w:color w:val="24292F"/>
+          <w:sz w:val="30"/>
+          <w:szCs w:val="30"/>
+          <w:lang w:eastAsia="ru-RU"/>
+        </w:rPr>
+        <w:t xml:space="preserve"> - </w:t>
+      </w:r>
+      <w:proofErr w:type="spellStart"/>
+      <w:r>
+        <w:rPr>
+          <w:rFonts w:ascii="Segoe UI" w:eastAsia="Times New Roman" w:hAnsi="Segoe UI" w:cs="Segoe UI"/>
+          <w:b/>
+          <w:bCs/>
+          <w:color w:val="24292F"/>
+          <w:sz w:val="30"/>
+          <w:szCs w:val="30"/>
+          <w:lang w:eastAsia="ru-RU"/>
+        </w:rPr>
+        <w:t>max</w:t>
+      </w:r>
+      <w:proofErr w:type="spellEnd"/>
+      <w:r>
+        <w:rPr>
+          <w:rFonts w:ascii="Segoe UI" w:eastAsia="Times New Roman" w:hAnsi="Segoe UI" w:cs="Segoe UI"/>
+          <w:b/>
+          <w:bCs/>
+          <w:color w:val="24292F"/>
+          <w:sz w:val="30"/>
+          <w:szCs w:val="30"/>
+          <w:lang w:eastAsia="ru-RU"/>
+        </w:rPr>
+        <w:t xml:space="preserve"> 260 </w:t>
+      </w:r>
+      <w:proofErr w:type="spellStart"/>
+      <w:r>
+        <w:rPr>
+          <w:rFonts w:ascii="Segoe UI" w:eastAsia="Times New Roman" w:hAnsi="Segoe UI" w:cs="Segoe UI"/>
+          <w:b/>
+          <w:bCs/>
+          <w:color w:val="24292F"/>
+          <w:sz w:val="30"/>
+          <w:szCs w:val="30"/>
+          <w:lang w:eastAsia="ru-RU"/>
+        </w:rPr>
+        <w:t>points</w:t>
+      </w:r>
+      <w:proofErr w:type="spellEnd"/>
     </w:p>
     <w:p>
       <w:pPr>
@@ -1282,8 +1808,22 @@
           <w:szCs w:val="24"/>
           <w:lang w:eastAsia="ru-RU"/>
         </w:rPr>
-        <w:t>30 points</w:t>
-      </w:r>
+        <w:t xml:space="preserve">30 </w:t>
+      </w:r>
+      <w:proofErr w:type="spellStart"/>
+      <w:r>
+        <w:rPr>
+          <w:rFonts w:ascii="Segoe UI" w:eastAsia="Times New Roman" w:hAnsi="Segoe UI" w:cs="Segoe UI"/>
+          <w:b/>
+          <w:bCs/>
+          <w:color w:val="24292F"/>
+          <w:sz w:val="24"/>
+          <w:szCs w:val="24"/>
+          <w:lang w:eastAsia="ru-RU"/>
+        </w:rPr>
+        <w:t>points</w:t>
+      </w:r>
+      <w:proofErr w:type="spellEnd"/>
     </w:p>
     <w:p>
       <w:pPr>
@@ -1335,8 +1875,22 @@
           <w:szCs w:val="24"/>
           <w:lang w:eastAsia="ru-RU"/>
         </w:rPr>
-        <w:t>30 points</w:t>
-      </w:r>
+        <w:t xml:space="preserve">30 </w:t>
+      </w:r>
+      <w:proofErr w:type="spellStart"/>
+      <w:r>
+        <w:rPr>
+          <w:rFonts w:ascii="Segoe UI" w:eastAsia="Times New Roman" w:hAnsi="Segoe UI" w:cs="Segoe UI"/>
+          <w:b/>
+          <w:bCs/>
+          <w:color w:val="24292F"/>
+          <w:sz w:val="24"/>
+          <w:szCs w:val="24"/>
+          <w:lang w:eastAsia="ru-RU"/>
+        </w:rPr>
+        <w:t>points</w:t>
+      </w:r>
+      <w:proofErr w:type="spellEnd"/>
     </w:p>
     <w:p>
       <w:pPr>
@@ -1388,8 +1942,22 @@
           <w:szCs w:val="24"/>
           <w:lang w:eastAsia="ru-RU"/>
         </w:rPr>
-        <w:t>50 points</w:t>
-      </w:r>
+        <w:t xml:space="preserve">50 </w:t>
+      </w:r>
+      <w:proofErr w:type="spellStart"/>
+      <w:r>
+        <w:rPr>
+          <w:rFonts w:ascii="Segoe UI" w:eastAsia="Times New Roman" w:hAnsi="Segoe UI" w:cs="Segoe UI"/>
+          <w:b/>
+          <w:bCs/>
+          <w:color w:val="24292F"/>
+          <w:sz w:val="24"/>
+          <w:szCs w:val="24"/>
+          <w:lang w:eastAsia="ru-RU"/>
+        </w:rPr>
+        <w:t>points</w:t>
+      </w:r>
+      <w:proofErr w:type="spellEnd"/>
     </w:p>
     <w:p>
       <w:pPr>
@@ -1441,8 +2009,22 @@
           <w:szCs w:val="24"/>
           <w:lang w:eastAsia="ru-RU"/>
         </w:rPr>
-        <w:t>30 points</w:t>
-      </w:r>
+        <w:t xml:space="preserve">30 </w:t>
+      </w:r>
+      <w:proofErr w:type="spellStart"/>
+      <w:r>
+        <w:rPr>
+          <w:rFonts w:ascii="Segoe UI" w:eastAsia="Times New Roman" w:hAnsi="Segoe UI" w:cs="Segoe UI"/>
+          <w:b/>
+          <w:bCs/>
+          <w:color w:val="24292F"/>
+          <w:sz w:val="24"/>
+          <w:szCs w:val="24"/>
+          <w:lang w:eastAsia="ru-RU"/>
+        </w:rPr>
+        <w:t>points</w:t>
+      </w:r>
+      <w:proofErr w:type="spellEnd"/>
     </w:p>
     <w:p>
       <w:pPr>
@@ -1545,20 +2127,56 @@
           <w:szCs w:val="24"/>
           <w:lang w:val="en-US" w:eastAsia="ru-RU"/>
         </w:rPr>
-        <w:t> The top of a column should always display the column title. By clicking the title the test should turn into a form with cancel and submit buttons. After typing a text into the input and clicking the submit button the tile of the column should be updated. </w:t>
-      </w:r>
-      <w:r>
-        <w:rPr>
-          <w:rFonts w:ascii="Segoe UI" w:eastAsia="Times New Roman" w:hAnsi="Segoe UI" w:cs="Segoe UI"/>
-          <w:b/>
-          <w:bCs/>
-          <w:color w:val="24292F"/>
-          <w:sz w:val="24"/>
-          <w:szCs w:val="24"/>
-          <w:lang w:eastAsia="ru-RU"/>
-        </w:rPr>
-        <w:t>20 points</w:t>
-      </w:r>
+        <w:t xml:space="preserve"> The top of a column should always display the column title. By clicking the </w:t>
+      </w:r>
+      <w:proofErr w:type="gramStart"/>
+      <w:r>
+        <w:rPr>
+          <w:rFonts w:ascii="Segoe UI" w:eastAsia="Times New Roman" w:hAnsi="Segoe UI" w:cs="Segoe UI"/>
+          <w:color w:val="24292F"/>
+          <w:sz w:val="24"/>
+          <w:szCs w:val="24"/>
+          <w:lang w:val="en-US" w:eastAsia="ru-RU"/>
+        </w:rPr>
+        <w:t>title</w:t>
+      </w:r>
+      <w:proofErr w:type="gramEnd"/>
+      <w:r>
+        <w:rPr>
+          <w:rFonts w:ascii="Segoe UI" w:eastAsia="Times New Roman" w:hAnsi="Segoe UI" w:cs="Segoe UI"/>
+          <w:color w:val="24292F"/>
+          <w:sz w:val="24"/>
+          <w:szCs w:val="24"/>
+          <w:lang w:val="en-US" w:eastAsia="ru-RU"/>
+        </w:rPr>
+        <w:t xml:space="preserve"> the test should turn into a form with cancel and submit buttons. After typing a text into the input and clicking the submit button the tile of the column should be updated. </w:t>
+      </w:r>
+      <w:r>
+        <w:rPr>
+          <w:rFonts w:ascii="Segoe UI" w:eastAsia="Times New Roman" w:hAnsi="Segoe UI" w:cs="Segoe UI"/>
+          <w:b/>
+          <w:bCs/>
+          <w:color w:val="24292F"/>
+          <w:sz w:val="24"/>
+          <w:szCs w:val="24"/>
+          <w:lang w:eastAsia="ru-RU"/>
+        </w:rPr>
+        <w:t xml:space="preserve">20 </w:t>
+      </w:r>
+      <w:proofErr w:type="spellStart"/>
+      <w:r>
+        <w:rPr>
+          <w:rFonts w:ascii="Segoe UI" w:eastAsia="Times New Roman" w:hAnsi="Segoe UI" w:cs="Segoe UI"/>
+          <w:b/>
+          <w:bCs/>
+          <w:color w:val="24292F"/>
+          <w:sz w:val="24"/>
+          <w:szCs w:val="24"/>
+          <w:lang w:eastAsia="ru-RU"/>
+        </w:rPr>
+        <w:t>points</w:t>
+      </w:r>
+      <w:proofErr w:type="spellEnd"/>
     </w:p>
     <w:p>
       <w:pPr>
@@ -1648,8 +2266,74 @@
           <w:szCs w:val="30"/>
           <w:lang w:eastAsia="ru-RU"/>
         </w:rPr>
-        <w:t>General requirements - max 80 points</w:t>
-      </w:r>
+        <w:t xml:space="preserve">General </w:t>
+      </w:r>
+      <w:proofErr w:type="spellStart"/>
+      <w:r>
+        <w:rPr>
+          <w:rFonts w:ascii="Segoe UI" w:eastAsia="Times New Roman" w:hAnsi="Segoe UI" w:cs="Segoe UI"/>
+          <w:b/>
+          <w:bCs/>
+          <w:color w:val="24292F"/>
+          <w:sz w:val="30"/>
+          <w:szCs w:val="30"/>
+          <w:lang w:eastAsia="ru-RU"/>
+        </w:rPr>
+        <w:t>requirements</w:t>
+      </w:r>
+      <w:proofErr w:type="spellEnd"/>
+      <w:r>
+        <w:rPr>
+          <w:rFonts w:ascii="Segoe UI" w:eastAsia="Times New Roman" w:hAnsi="Segoe UI" w:cs="Segoe UI"/>
+          <w:b/>
+          <w:bCs/>
+          <w:color w:val="24292F"/>
+          <w:sz w:val="30"/>
+          <w:szCs w:val="30"/>
+          <w:lang w:eastAsia="ru-RU"/>
+        </w:rPr>
+        <w:t xml:space="preserve"> - </w:t>
+      </w:r>
+      <w:proofErr w:type="spellStart"/>
+      <w:r>
+        <w:rPr>
+          <w:rFonts w:ascii="Segoe UI" w:eastAsia="Times New Roman" w:hAnsi="Segoe UI" w:cs="Segoe UI"/>
+          <w:b/>
+          <w:bCs/>
+          <w:color w:val="24292F"/>
+          <w:sz w:val="30"/>
+          <w:szCs w:val="30"/>
+          <w:lang w:eastAsia="ru-RU"/>
+        </w:rPr>
+        <w:t>max</w:t>
+      </w:r>
+      <w:proofErr w:type="spellEnd"/>
+      <w:r>
+        <w:rPr>
+          <w:rFonts w:ascii="Segoe UI" w:eastAsia="Times New Roman" w:hAnsi="Segoe UI" w:cs="Segoe UI"/>
+          <w:b/>
+          <w:bCs/>
+          <w:color w:val="24292F"/>
+          <w:sz w:val="30"/>
+          <w:szCs w:val="30"/>
+          <w:lang w:eastAsia="ru-RU"/>
+        </w:rPr>
+        <w:t xml:space="preserve"> 80 </w:t>
+      </w:r>
+      <w:proofErr w:type="spellStart"/>
+      <w:r>
+        <w:rPr>
+          <w:rFonts w:ascii="Segoe UI" w:eastAsia="Times New Roman" w:hAnsi="Segoe UI" w:cs="Segoe UI"/>
+          <w:b/>
+          <w:bCs/>
+          <w:color w:val="24292F"/>
+          <w:sz w:val="30"/>
+          <w:szCs w:val="30"/>
+          <w:lang w:eastAsia="ru-RU"/>
+        </w:rPr>
+        <w:t>points</w:t>
+      </w:r>
+      <w:proofErr w:type="spellEnd"/>
     </w:p>
     <w:p>
       <w:pPr>
@@ -1689,7 +2373,29 @@
           <w:szCs w:val="24"/>
           <w:lang w:val="en-US" w:eastAsia="ru-RU"/>
         </w:rPr>
-        <w:t> Backend error handling - (Not found, unhandled rejection, etc) should be performed in a user-friendly way (toast, pop-up or anything else you implement). </w:t>
+        <w:t xml:space="preserve"> Backend error handling - (Not found, unhandled rejection, </w:t>
+      </w:r>
+      <w:proofErr w:type="spellStart"/>
+      <w:r>
+        <w:rPr>
+          <w:rFonts w:ascii="Segoe UI" w:eastAsia="Times New Roman" w:hAnsi="Segoe UI" w:cs="Segoe UI"/>
+          <w:color w:val="24292F"/>
+          <w:sz w:val="24"/>
+          <w:szCs w:val="24"/>
+          <w:lang w:val="en-US" w:eastAsia="ru-RU"/>
+        </w:rPr>
+        <w:t>etc</w:t>
+      </w:r>
+      <w:proofErr w:type="spellEnd"/>
+      <w:r>
+        <w:rPr>
+          <w:rFonts w:ascii="Segoe UI" w:eastAsia="Times New Roman" w:hAnsi="Segoe UI" w:cs="Segoe UI"/>
+          <w:color w:val="24292F"/>
+          <w:sz w:val="24"/>
+          <w:szCs w:val="24"/>
+          <w:lang w:val="en-US" w:eastAsia="ru-RU"/>
+        </w:rPr>
+        <w:t>) should be performed in a user-friendly way (toast, pop-up or anything else you implement). </w:t>
       </w:r>
       <w:r>
         <w:rPr>
@@ -1742,20 +2448,56 @@
           <w:szCs w:val="24"/>
           <w:lang w:eastAsia="ru-RU"/>
         </w:rPr>
-        <w:t> Localization </w:t>
-      </w:r>
-      <w:r>
-        <w:rPr>
-          <w:rFonts w:ascii="Segoe UI" w:eastAsia="Times New Roman" w:hAnsi="Segoe UI" w:cs="Segoe UI"/>
-          <w:b/>
-          <w:bCs/>
-          <w:color w:val="24292F"/>
-          <w:sz w:val="24"/>
-          <w:szCs w:val="24"/>
-          <w:lang w:eastAsia="ru-RU"/>
-        </w:rPr>
-        <w:t>20 points</w:t>
-      </w:r>
+        <w:t> </w:t>
+      </w:r>
+      <w:proofErr w:type="spellStart"/>
+      <w:r>
+        <w:rPr>
+          <w:rFonts w:ascii="Segoe UI" w:eastAsia="Times New Roman" w:hAnsi="Segoe UI" w:cs="Segoe UI"/>
+          <w:color w:val="24292F"/>
+          <w:sz w:val="24"/>
+          <w:szCs w:val="24"/>
+          <w:lang w:eastAsia="ru-RU"/>
+        </w:rPr>
+        <w:t>Localization</w:t>
+      </w:r>
+      <w:proofErr w:type="spellEnd"/>
+      <w:r>
+        <w:rPr>
+          <w:rFonts w:ascii="Segoe UI" w:eastAsia="Times New Roman" w:hAnsi="Segoe UI" w:cs="Segoe UI"/>
+          <w:color w:val="24292F"/>
+          <w:sz w:val="24"/>
+          <w:szCs w:val="24"/>
+          <w:lang w:eastAsia="ru-RU"/>
+        </w:rPr>
+        <w:t> </w:t>
+      </w:r>
+      <w:r>
+        <w:rPr>
+          <w:rFonts w:ascii="Segoe UI" w:eastAsia="Times New Roman" w:hAnsi="Segoe UI" w:cs="Segoe UI"/>
+          <w:b/>
+          <w:bCs/>
+          <w:color w:val="24292F"/>
+          <w:sz w:val="24"/>
+          <w:szCs w:val="24"/>
+          <w:lang w:eastAsia="ru-RU"/>
+        </w:rPr>
+        <w:t xml:space="preserve">20 </w:t>
+      </w:r>
+      <w:proofErr w:type="spellStart"/>
+      <w:r>
+        <w:rPr>
+          <w:rFonts w:ascii="Segoe UI" w:eastAsia="Times New Roman" w:hAnsi="Segoe UI" w:cs="Segoe UI"/>
+          <w:b/>
+          <w:bCs/>
+          <w:color w:val="24292F"/>
+          <w:sz w:val="24"/>
+          <w:szCs w:val="24"/>
+          <w:lang w:eastAsia="ru-RU"/>
+        </w:rPr>
+        <w:t>points</w:t>
+      </w:r>
+      <w:proofErr w:type="spellEnd"/>
     </w:p>
     <w:p>
       <w:pPr>
@@ -1825,6 +2567,7 @@
           <w:lang w:eastAsia="ru-RU"/>
         </w:rPr>
       </w:pPr>
+      <w:proofErr w:type="spellStart"/>
       <w:r>
         <w:rPr>
           <w:rFonts w:ascii="Segoe UI" w:eastAsia="Times New Roman" w:hAnsi="Segoe UI" w:cs="Segoe UI"/>
@@ -1835,8 +2578,61 @@
           <w:szCs w:val="30"/>
           <w:lang w:eastAsia="ru-RU"/>
         </w:rPr>
-        <w:t>Additiona functionality - 30 points</w:t>
-      </w:r>
+        <w:t>Additiona</w:t>
+      </w:r>
+      <w:proofErr w:type="spellEnd"/>
+      <w:r>
+        <w:rPr>
+          <w:rFonts w:ascii="Segoe UI" w:eastAsia="Times New Roman" w:hAnsi="Segoe UI" w:cs="Segoe UI"/>
+          <w:b/>
+          <w:bCs/>
+          <w:color w:val="24292F"/>
+          <w:sz w:val="30"/>
+          <w:szCs w:val="30"/>
+          <w:lang w:eastAsia="ru-RU"/>
+        </w:rPr>
+        <w:t xml:space="preserve"> </w:t>
+      </w:r>
+      <w:proofErr w:type="spellStart"/>
+      <w:r>
+        <w:rPr>
+          <w:rFonts w:ascii="Segoe UI" w:eastAsia="Times New Roman" w:hAnsi="Segoe UI" w:cs="Segoe UI"/>
+          <w:b/>
+          <w:bCs/>
+          <w:color w:val="24292F"/>
+          <w:sz w:val="30"/>
+          <w:szCs w:val="30"/>
+          <w:lang w:eastAsia="ru-RU"/>
+        </w:rPr>
+        <w:t>functionality</w:t>
+      </w:r>
+      <w:proofErr w:type="spellEnd"/>
+      <w:r>
+        <w:rPr>
+          <w:rFonts w:ascii="Segoe UI" w:eastAsia="Times New Roman" w:hAnsi="Segoe UI" w:cs="Segoe UI"/>
+          <w:b/>
+          <w:bCs/>
+          <w:color w:val="24292F"/>
+          <w:sz w:val="30"/>
+          <w:szCs w:val="30"/>
+          <w:lang w:eastAsia="ru-RU"/>
+        </w:rPr>
+        <w:t xml:space="preserve"> - 30 </w:t>
+      </w:r>
+      <w:proofErr w:type="spellStart"/>
+      <w:r>
+        <w:rPr>
+          <w:rFonts w:ascii="Segoe UI" w:eastAsia="Times New Roman" w:hAnsi="Segoe UI" w:cs="Segoe UI"/>
+          <w:b/>
+          <w:bCs/>
+          <w:color w:val="24292F"/>
+          <w:sz w:val="30"/>
+          <w:szCs w:val="30"/>
+          <w:lang w:eastAsia="ru-RU"/>
+        </w:rPr>
+        <w:t>points</w:t>
+      </w:r>
+      <w:proofErr w:type="spellEnd"/>
     </w:p>
     <w:p>
       <w:pPr>
@@ -1906,6 +2702,7 @@
           <w:lang w:eastAsia="ru-RU"/>
         </w:rPr>
       </w:pPr>
+      <w:proofErr w:type="spellStart"/>
       <w:r>
         <w:rPr>
           <w:rFonts w:ascii="Segoe UI" w:eastAsia="Times New Roman" w:hAnsi="Segoe UI" w:cs="Segoe UI"/>
@@ -1918,6 +2715,7 @@
         </w:rPr>
         <w:t>Penalties</w:t>
       </w:r>
+      <w:proofErr w:type="spellEnd"/>
     </w:p>
     <w:p>
       <w:pPr>
@@ -2127,6 +2925,7 @@
         <w:rPr>
           <w:rFonts w:ascii="Segoe UI" w:hAnsi="Segoe UI" w:cs="Segoe UI"/>
           <w:color w:val="24292F"/>
+          <w:highlight w:val="darkGreen"/>
         </w:rPr>
       </w:pPr>
       <w:r>
@@ -2145,6 +2944,7 @@
         <w:rPr>
           <w:rFonts w:ascii="Segoe UI" w:hAnsi="Segoe UI" w:cs="Segoe UI"/>
           <w:color w:val="24292F"/>
+          <w:highlight w:val="darkGreen"/>
         </w:rPr>
         <w:t>Страница приветствия должна содержать общую информацию о разработчике, проекте и курсе. </w:t>
       </w:r>
@@ -2153,6 +2953,7 @@
           <w:rStyle w:val="a4"/>
           <w:rFonts w:ascii="Segoe UI" w:hAnsi="Segoe UI" w:cs="Segoe UI"/>
           <w:color w:val="24292F"/>
+          <w:highlight w:val="darkGreen"/>
         </w:rPr>
         <w:t>10 баллов</w:t>
       </w:r>
@@ -2169,12 +2970,14 @@
         <w:rPr>
           <w:rFonts w:ascii="Segoe UI" w:hAnsi="Segoe UI" w:cs="Segoe UI"/>
           <w:color w:val="24292F"/>
-        </w:rPr>
-      </w:pPr>
-      <w:r>
-        <w:rPr>
-          <w:rFonts w:ascii="Segoe UI" w:hAnsi="Segoe UI" w:cs="Segoe UI"/>
-          <w:color w:val="24292F"/>
+          <w:highlight w:val="darkGreen"/>
+        </w:rPr>
+      </w:pPr>
+      <w:r>
+        <w:rPr>
+          <w:rFonts w:ascii="Segoe UI" w:hAnsi="Segoe UI" w:cs="Segoe UI"/>
+          <w:color w:val="24292F"/>
+          <w:highlight w:val="darkGreen"/>
         </w:rPr>
         <w:object w:dxaOrig="225" w:dyaOrig="225" w14:anchorId="354BA9A2">
           <v:shape id="_x0000_i1210" type="#_x0000_t75" style="width:20.25pt;height:18pt" o:ole="">
@@ -2187,6 +2990,7 @@
         <w:rPr>
           <w:rFonts w:ascii="Segoe UI" w:hAnsi="Segoe UI" w:cs="Segoe UI"/>
           <w:color w:val="24292F"/>
+          <w:highlight w:val="darkGreen"/>
         </w:rPr>
         <w:t>В правом верхнем углу есть 2 кнопки: войти и зарегистрироваться. </w:t>
       </w:r>
@@ -2195,6 +2999,7 @@
           <w:rStyle w:val="a4"/>
           <w:rFonts w:ascii="Segoe UI" w:hAnsi="Segoe UI" w:cs="Segoe UI"/>
           <w:color w:val="24292F"/>
+          <w:highlight w:val="darkGreen"/>
         </w:rPr>
         <w:t>10 баллов</w:t>
       </w:r>
@@ -2310,6 +3115,7 @@
         <w:rPr>
           <w:rFonts w:ascii="Segoe UI" w:hAnsi="Segoe UI" w:cs="Segoe UI"/>
           <w:color w:val="24292F"/>
+          <w:highlight w:val="yellow"/>
         </w:rPr>
       </w:pPr>
       <w:r>
@@ -2328,6 +3134,7 @@
         <w:rPr>
           <w:rFonts w:ascii="Segoe UI" w:hAnsi="Segoe UI" w:cs="Segoe UI"/>
           <w:color w:val="24292F"/>
+          <w:highlight w:val="yellow"/>
         </w:rPr>
         <w:t>Нажатие кнопки «Вход/Регистрация» перенаправляет пользователя на маршрут с формой «Вход/Регистрация». </w:t>
       </w:r>
@@ -2336,6 +3143,7 @@
           <w:rStyle w:val="a4"/>
           <w:rFonts w:ascii="Segoe UI" w:hAnsi="Segoe UI" w:cs="Segoe UI"/>
           <w:color w:val="24292F"/>
+          <w:highlight w:val="yellow"/>
         </w:rPr>
         <w:t>10 баллов</w:t>
       </w:r>
@@ -2391,6 +3199,7 @@
         <w:rPr>
           <w:rFonts w:ascii="Segoe UI" w:hAnsi="Segoe UI" w:cs="Segoe UI"/>
           <w:color w:val="24292F"/>
+          <w:highlight w:val="darkGreen"/>
         </w:rPr>
         <w:t>Логин/выход должен присутствовать на всех страницах </w:t>
       </w:r>
@@ -2399,6 +3208,7 @@
           <w:rStyle w:val="a4"/>
           <w:rFonts w:ascii="Segoe UI" w:hAnsi="Segoe UI" w:cs="Segoe UI"/>
           <w:color w:val="24292F"/>
+          <w:highlight w:val="darkGreen"/>
         </w:rPr>
         <w:t>20 баллов</w:t>
       </w:r>
@@ -2423,17 +3233,17 @@
           <w:color w:val="24292F"/>
         </w:rPr>
         <w:object w:dxaOrig="225" w:dyaOrig="225" w14:anchorId="4D298A0E">
-          <v:shape id="_x0000_i1305" type="#_x0000_t75" style="width:20.25pt;height:18pt" o:ole="">
+          <v:shape id="_x0000_i1225" type="#_x0000_t75" style="width:20.25pt;height:18pt" o:ole="">
             <v:imagedata r:id="rId46" o:title=""/>
           </v:shape>
-          <w:control r:id="rId47" w:name="DefaultOcxName61" w:shapeid="_x0000_i1305"/>
+          <w:control r:id="rId47" w:name="DefaultOcxName61" w:shapeid="_x0000_i1225"/>
         </w:object>
       </w:r>
       <w:r>
         <w:rPr>
           <w:rFonts w:ascii="Segoe UI" w:hAnsi="Segoe UI" w:cs="Segoe UI"/>
           <w:color w:val="24292F"/>
-          <w:highlight w:val="darkGreen"/>
+          <w:highlight w:val="yellow"/>
         </w:rPr>
         <w:t>Поля формы должны быть реализованы в соответствии с внутренним API. Должна быть реализована валидация. </w:t>
       </w:r>
@@ -2442,7 +3252,7 @@
           <w:rStyle w:val="a4"/>
           <w:rFonts w:ascii="Segoe UI" w:hAnsi="Segoe UI" w:cs="Segoe UI"/>
           <w:color w:val="24292F"/>
-          <w:highlight w:val="darkGreen"/>
+          <w:highlight w:val="yellow"/>
         </w:rPr>
         <w:t>50 баллов</w:t>
       </w:r>
@@ -2467,10 +3277,10 @@
           <w:color w:val="24292F"/>
         </w:rPr>
         <w:object w:dxaOrig="225" w:dyaOrig="225" w14:anchorId="4DA21C1E">
-          <v:shape id="_x0000_i1306" type="#_x0000_t75" style="width:20.25pt;height:18pt" o:ole="">
+          <v:shape id="_x0000_i1228" type="#_x0000_t75" style="width:20.25pt;height:18pt" o:ole="">
             <v:imagedata r:id="rId46" o:title=""/>
           </v:shape>
-          <w:control r:id="rId48" w:name="DefaultOcxName71" w:shapeid="_x0000_i1306"/>
+          <w:control r:id="rId48" w:name="DefaultOcxName71" w:shapeid="_x0000_i1228"/>
         </w:object>
       </w:r>
       <w:r>
@@ -2524,6 +3334,7 @@
         <w:rPr>
           <w:rFonts w:ascii="Segoe UI" w:hAnsi="Segoe UI" w:cs="Segoe UI"/>
           <w:color w:val="24292F"/>
+          <w:highlight w:val="darkGreen"/>
         </w:rPr>
       </w:pPr>
       <w:r>
@@ -2542,6 +3353,7 @@
         <w:rPr>
           <w:rFonts w:ascii="Segoe UI" w:hAnsi="Segoe UI" w:cs="Segoe UI"/>
           <w:color w:val="24292F"/>
+          <w:highlight w:val="darkGreen"/>
         </w:rPr>
         <w:t>Функционал создания доски </w:t>
       </w:r>
@@ -2550,6 +3362,7 @@
           <w:rStyle w:val="a4"/>
           <w:rFonts w:ascii="Segoe UI" w:hAnsi="Segoe UI" w:cs="Segoe UI"/>
           <w:color w:val="24292F"/>
+          <w:highlight w:val="darkGreen"/>
         </w:rPr>
         <w:t>20 баллов</w:t>
       </w:r>
@@ -2566,12 +3379,14 @@
         <w:rPr>
           <w:rFonts w:ascii="Segoe UI" w:hAnsi="Segoe UI" w:cs="Segoe UI"/>
           <w:color w:val="24292F"/>
-        </w:rPr>
-      </w:pPr>
-      <w:r>
-        <w:rPr>
-          <w:rFonts w:ascii="Segoe UI" w:hAnsi="Segoe UI" w:cs="Segoe UI"/>
-          <w:color w:val="24292F"/>
+          <w:highlight w:val="darkGreen"/>
+        </w:rPr>
+      </w:pPr>
+      <w:r>
+        <w:rPr>
+          <w:rFonts w:ascii="Segoe UI" w:hAnsi="Segoe UI" w:cs="Segoe UI"/>
+          <w:color w:val="24292F"/>
+          <w:highlight w:val="darkGreen"/>
         </w:rPr>
         <w:object w:dxaOrig="225" w:dyaOrig="225" w14:anchorId="0BC4A977">
           <v:shape id="_x0000_i1234" type="#_x0000_t75" style="width:20.25pt;height:18pt" o:ole="">
@@ -2584,6 +3399,7 @@
         <w:rPr>
           <w:rFonts w:ascii="Segoe UI" w:hAnsi="Segoe UI" w:cs="Segoe UI"/>
           <w:color w:val="24292F"/>
+          <w:highlight w:val="darkGreen"/>
         </w:rPr>
         <w:t>Отображает все созданные доски в виде списка </w:t>
       </w:r>
@@ -2592,6 +3408,7 @@
           <w:rStyle w:val="a4"/>
           <w:rFonts w:ascii="Segoe UI" w:hAnsi="Segoe UI" w:cs="Segoe UI"/>
           <w:color w:val="24292F"/>
+          <w:highlight w:val="darkGreen"/>
         </w:rPr>
         <w:t>10 баллов</w:t>
       </w:r>
@@ -2608,12 +3425,14 @@
         <w:rPr>
           <w:rFonts w:ascii="Segoe UI" w:hAnsi="Segoe UI" w:cs="Segoe UI"/>
           <w:color w:val="24292F"/>
-        </w:rPr>
-      </w:pPr>
-      <w:r>
-        <w:rPr>
-          <w:rFonts w:ascii="Segoe UI" w:hAnsi="Segoe UI" w:cs="Segoe UI"/>
-          <w:color w:val="24292F"/>
+          <w:highlight w:val="darkGreen"/>
+        </w:rPr>
+      </w:pPr>
+      <w:r>
+        <w:rPr>
+          <w:rFonts w:ascii="Segoe UI" w:hAnsi="Segoe UI" w:cs="Segoe UI"/>
+          <w:color w:val="24292F"/>
+          <w:highlight w:val="darkGreen"/>
         </w:rPr>
         <w:object w:dxaOrig="225" w:dyaOrig="225" w14:anchorId="12A5DFB3">
           <v:shape id="_x0000_i1237" type="#_x0000_t75" style="width:20.25pt;height:18pt" o:ole="">
@@ -2626,6 +3445,7 @@
         <w:rPr>
           <w:rFonts w:ascii="Segoe UI" w:hAnsi="Segoe UI" w:cs="Segoe UI"/>
           <w:color w:val="24292F"/>
+          <w:highlight w:val="darkGreen"/>
         </w:rPr>
         <w:t>Каждая доска в списке отображается с небольшим превью доступной информации (название, описание и т.д.). Нажав на элемент, пользователь переходит к элементу доски (маршрут доски). Также есть кнопка для удаления доски. </w:t>
       </w:r>
@@ -2634,6 +3454,7 @@
           <w:rStyle w:val="a4"/>
           <w:rFonts w:ascii="Segoe UI" w:hAnsi="Segoe UI" w:cs="Segoe UI"/>
           <w:color w:val="24292F"/>
+          <w:highlight w:val="darkGreen"/>
         </w:rPr>
         <w:t>10 баллов</w:t>
       </w:r>
@@ -2650,6 +3471,7 @@
         <w:rPr>
           <w:rFonts w:ascii="Segoe UI" w:hAnsi="Segoe UI" w:cs="Segoe UI"/>
           <w:color w:val="24292F"/>
+          <w:highlight w:val="darkGreen"/>
         </w:rPr>
       </w:pPr>
       <w:r>
@@ -2668,6 +3490,7 @@
         <w:rPr>
           <w:rFonts w:ascii="Segoe UI" w:hAnsi="Segoe UI" w:cs="Segoe UI"/>
           <w:color w:val="24292F"/>
+          <w:highlight w:val="darkGreen"/>
         </w:rPr>
         <w:t>При попытке удалить доску мы должны получить модальное подтверждение. Модальное окно подтверждения должно быть универсальным компонентом (один для всего приложения). </w:t>
       </w:r>
@@ -2676,6 +3499,7 @@
           <w:rStyle w:val="a4"/>
           <w:rFonts w:ascii="Segoe UI" w:hAnsi="Segoe UI" w:cs="Segoe UI"/>
           <w:color w:val="24292F"/>
+          <w:highlight w:val="darkGreen"/>
         </w:rPr>
         <w:t>10 баллов</w:t>
       </w:r>
@@ -2815,6 +3639,7 @@
         <w:rPr>
           <w:rFonts w:ascii="Segoe UI" w:hAnsi="Segoe UI" w:cs="Segoe UI"/>
           <w:color w:val="24292F"/>
+          <w:highlight w:val="darkGreen"/>
         </w:rPr>
         <w:t>Кнопка для создания столбца отображается </w:t>
       </w:r>
@@ -2823,6 +3648,7 @@
           <w:rStyle w:val="a4"/>
           <w:rFonts w:ascii="Segoe UI" w:hAnsi="Segoe UI" w:cs="Segoe UI"/>
           <w:color w:val="24292F"/>
+          <w:highlight w:val="darkGreen"/>
         </w:rPr>
         <w:t>10 баллов</w:t>
       </w:r>
@@ -2839,6 +3665,7 @@
         <w:rPr>
           <w:rFonts w:ascii="Segoe UI" w:hAnsi="Segoe UI" w:cs="Segoe UI"/>
           <w:color w:val="24292F"/>
+          <w:highlight w:val="darkGreen"/>
         </w:rPr>
       </w:pPr>
       <w:r>
@@ -2858,6 +3685,7 @@
         <w:rPr>
           <w:rFonts w:ascii="Segoe UI" w:hAnsi="Segoe UI" w:cs="Segoe UI"/>
           <w:color w:val="24292F"/>
+          <w:highlight w:val="darkGreen"/>
         </w:rPr>
         <w:t>Если на доске есть хотя бы одна колонка - так же отображается кнопка для создания задачи </w:t>
       </w:r>
@@ -2866,6 +3694,7 @@
           <w:rStyle w:val="a4"/>
           <w:rFonts w:ascii="Segoe UI" w:hAnsi="Segoe UI" w:cs="Segoe UI"/>
           <w:color w:val="24292F"/>
+          <w:highlight w:val="darkGreen"/>
         </w:rPr>
         <w:t>10 баллов</w:t>
       </w:r>
@@ -2900,6 +3729,7 @@
         <w:rPr>
           <w:rFonts w:ascii="Segoe UI" w:hAnsi="Segoe UI" w:cs="Segoe UI"/>
           <w:color w:val="24292F"/>
+          <w:highlight w:val="darkGreen"/>
         </w:rPr>
         <w:t>Отображается модальное окно с формой для создания колонки и задачи </w:t>
       </w:r>
@@ -2908,6 +3738,7 @@
           <w:rStyle w:val="a4"/>
           <w:rFonts w:ascii="Segoe UI" w:hAnsi="Segoe UI" w:cs="Segoe UI"/>
           <w:color w:val="24292F"/>
+          <w:highlight w:val="darkGreen"/>
         </w:rPr>
         <w:t>30 баллов</w:t>
       </w:r>
@@ -3177,13 +4008,22 @@
           <w:rFonts w:ascii="Segoe UI" w:hAnsi="Segoe UI" w:cs="Segoe UI"/>
           <w:color w:val="24292F"/>
         </w:rPr>
-        <w:t>нажав на задачу, мы открываем модальное окно с формой редактирования задачи. Требования к форме и окну такие же, как и везде. </w:t>
+        <w:t>н</w:t>
+      </w:r>
+      <w:r>
+        <w:rPr>
+          <w:rFonts w:ascii="Segoe UI" w:hAnsi="Segoe UI" w:cs="Segoe UI"/>
+          <w:color w:val="24292F"/>
+          <w:highlight w:val="darkGreen"/>
+        </w:rPr>
+        <w:t>ажав на задачу, мы открываем модальное окно с формой редактирования задачи. Требования к форме и окну такие же, как и везде. </w:t>
       </w:r>
       <w:r>
         <w:rPr>
           <w:rStyle w:val="a4"/>
           <w:rFonts w:ascii="Segoe UI" w:hAnsi="Segoe UI" w:cs="Segoe UI"/>
           <w:color w:val="24292F"/>
+          <w:highlight w:val="darkGreen"/>
         </w:rPr>
         <w:t>30 баллов</w:t>
       </w:r>
@@ -3218,6 +4058,7 @@
         <w:rPr>
           <w:rFonts w:ascii="Segoe UI" w:hAnsi="Segoe UI" w:cs="Segoe UI"/>
           <w:color w:val="24292F"/>
+          <w:highlight w:val="darkGreen"/>
         </w:rPr>
         <w:t>Задача должна иметь кнопку удаления задачи. По клику: модальное подтверждение -&gt; удалить. </w:t>
       </w:r>
@@ -3226,6 +4067,7 @@
           <w:rStyle w:val="a4"/>
           <w:rFonts w:ascii="Segoe UI" w:hAnsi="Segoe UI" w:cs="Segoe UI"/>
           <w:color w:val="24292F"/>
+          <w:highlight w:val="darkGreen"/>
         </w:rPr>
         <w:t>10 баллов</w:t>
       </w:r>
@@ -3250,16 +4092,17 @@
           <w:color w:val="24292F"/>
         </w:rPr>
         <w:object w:dxaOrig="225" w:dyaOrig="225" w14:anchorId="5ADC5933">
-          <v:shape id="_x0000_i1279" type="#_x0000_t75" style="width:20.25pt;height:18pt" o:ole="">
+          <v:shape id="_x0000_i1308" type="#_x0000_t75" style="width:20.25pt;height:18pt" o:ole="">
             <v:imagedata r:id="rId5" o:title=""/>
           </v:shape>
-          <w:control r:id="rId65" w:name="DefaultOcxName241" w:shapeid="_x0000_i1279"/>
+          <w:control r:id="rId65" w:name="DefaultOcxName241" w:shapeid="_x0000_i1308"/>
         </w:object>
       </w:r>
       <w:r>
         <w:rPr>
           <w:rFonts w:ascii="Segoe UI" w:hAnsi="Segoe UI" w:cs="Segoe UI"/>
           <w:color w:val="24292F"/>
+          <w:highlight w:val="darkGreen"/>
         </w:rPr>
         <w:t>В верхней части столбца всегда должен отображаться заголовок столбца. При нажатии на заголовок тест должен превратиться в форму с кнопками отмены и отправки. После ввода текста во ввод и нажатия кнопки отправки плитка столбца должна обновиться. </w:t>
       </w:r>
@@ -3268,6 +4111,7 @@
           <w:rStyle w:val="a4"/>
           <w:rFonts w:ascii="Segoe UI" w:hAnsi="Segoe UI" w:cs="Segoe UI"/>
           <w:color w:val="24292F"/>
+          <w:highlight w:val="darkGreen"/>
         </w:rPr>
         <w:t>20 баллов</w:t>
       </w:r>
@@ -3302,6 +4146,7 @@
         <w:rPr>
           <w:rFonts w:ascii="Segoe UI" w:hAnsi="Segoe UI" w:cs="Segoe UI"/>
           <w:color w:val="24292F"/>
+          <w:highlight w:val="darkGreen"/>
         </w:rPr>
         <w:t>Столбец должен иметь кнопку удаления. По нажатию -&gt; модальное подтверждение -&gt; при одобрении -&gt; удаление. </w:t>
       </w:r>
@@ -3310,6 +4155,7 @@
           <w:rStyle w:val="a4"/>
           <w:rFonts w:ascii="Segoe UI" w:hAnsi="Segoe UI" w:cs="Segoe UI"/>
           <w:color w:val="24292F"/>
+          <w:highlight w:val="darkGreen"/>
         </w:rPr>
         <w:t>10 баллов</w:t>
       </w:r>
@@ -3366,7 +4212,23 @@
           <w:rFonts w:ascii="Segoe UI" w:hAnsi="Segoe UI" w:cs="Segoe UI"/>
           <w:color w:val="24292F"/>
         </w:rPr>
-        <w:t>Обработка ошибок бэкэнда — (не найдено, необработанное отклонение и т. д.) должна выполняться удобным для пользователя способом (тост, всплывающее окно или что-то еще, что вы реализуете). </w:t>
+        <w:t xml:space="preserve">Обработка ошибок </w:t>
+      </w:r>
+      <w:proofErr w:type="spellStart"/>
+      <w:r>
+        <w:rPr>
+          <w:rFonts w:ascii="Segoe UI" w:hAnsi="Segoe UI" w:cs="Segoe UI"/>
+          <w:color w:val="24292F"/>
+        </w:rPr>
+        <w:t>бэкэнда</w:t>
+      </w:r>
+      <w:proofErr w:type="spellEnd"/>
+      <w:r>
+        <w:rPr>
+          <w:rFonts w:ascii="Segoe UI" w:hAnsi="Segoe UI" w:cs="Segoe UI"/>
+          <w:color w:val="24292F"/>
+        </w:rPr>
+        <w:t xml:space="preserve"> — (не найдено, необработанное отклонение и т. д.) должна выполняться удобным для пользователя способом (тост, всплывающее окно или что-то еще, что вы реализуете). </w:t>
       </w:r>
       <w:r>
         <w:rPr>
@@ -3473,6 +4335,7 @@
           <w:szCs w:val="30"/>
         </w:rPr>
       </w:pPr>
+      <w:proofErr w:type="spellStart"/>
       <w:r>
         <w:rPr>
           <w:rFonts w:ascii="Segoe UI" w:hAnsi="Segoe UI" w:cs="Segoe UI"/>
@@ -3480,7 +4343,17 @@
           <w:sz w:val="30"/>
           <w:szCs w:val="30"/>
         </w:rPr>
-        <w:t>Доп функционал - 30 баллов</w:t>
+        <w:t>Доп</w:t>
+      </w:r>
+      <w:proofErr w:type="spellEnd"/>
+      <w:r>
+        <w:rPr>
+          <w:rFonts w:ascii="Segoe UI" w:hAnsi="Segoe UI" w:cs="Segoe UI"/>
+          <w:color w:val="24292F"/>
+          <w:sz w:val="30"/>
+          <w:szCs w:val="30"/>
+        </w:rPr>
+        <w:t xml:space="preserve"> функционал - 30 баллов</w:t>
       </w:r>
     </w:p>
     <w:p>

</xml_diff>

<commit_message>
feat: start profile component
</commit_message>
<xml_diff>
--- a/Evaluation criteria.docx
+++ b/Evaluation criteria.docx
@@ -2981,9 +2981,9 @@
         </w:rPr>
         <w:object w:dxaOrig="225" w:dyaOrig="225" w14:anchorId="354BA9A2">
           <v:shape id="_x0000_i1210" type="#_x0000_t75" style="width:20.25pt;height:18pt" o:ole="">
-            <v:imagedata r:id="rId5" o:title=""/>
+            <v:imagedata r:id="rId40" o:title=""/>
           </v:shape>
-          <w:control r:id="rId40" w:name="DefaultOcxName110" w:shapeid="_x0000_i1210"/>
+          <w:control r:id="rId41" w:name="DefaultOcxName110" w:shapeid="_x0000_i1210"/>
         </w:object>
       </w:r>
       <w:r>
@@ -3028,9 +3028,9 @@
         </w:rPr>
         <w:object w:dxaOrig="225" w:dyaOrig="225" w14:anchorId="32B7797A">
           <v:shape id="_x0000_i1213" type="#_x0000_t75" style="width:20.25pt;height:18pt" o:ole="">
-            <v:imagedata r:id="rId41" o:title=""/>
+            <v:imagedata r:id="rId42" o:title=""/>
           </v:shape>
-          <w:control r:id="rId42" w:name="DefaultOcxName210" w:shapeid="_x0000_i1213"/>
+          <w:control r:id="rId43" w:name="DefaultOcxName210" w:shapeid="_x0000_i1213"/>
         </w:object>
       </w:r>
       <w:r>
@@ -3038,7 +3038,7 @@
           <w:rFonts w:ascii="Segoe UI" w:hAnsi="Segoe UI" w:cs="Segoe UI"/>
           <w:strike/>
           <w:color w:val="24292F"/>
-          <w:highlight w:val="lightGray"/>
+          <w:highlight w:val="darkGreen"/>
         </w:rPr>
         <w:t>При наличии неистекшего токена пользователь должен автоматически перенаправляться на «Основной маршрут» приложения. </w:t>
       </w:r>
@@ -3048,7 +3048,7 @@
           <w:rFonts w:ascii="Segoe UI" w:hAnsi="Segoe UI" w:cs="Segoe UI"/>
           <w:strike/>
           <w:color w:val="24292F"/>
-          <w:highlight w:val="lightGray"/>
+          <w:highlight w:val="darkGreen"/>
         </w:rPr>
         <w:t>20 баллов</w:t>
       </w:r>
@@ -3078,9 +3078,9 @@
         </w:rPr>
         <w:object w:dxaOrig="225" w:dyaOrig="225" w14:anchorId="43BC1E0E">
           <v:shape id="_x0000_i1216" type="#_x0000_t75" style="width:20.25pt;height:18pt" o:ole="">
-            <v:imagedata r:id="rId41" o:title=""/>
+            <v:imagedata r:id="rId42" o:title=""/>
           </v:shape>
-          <w:control r:id="rId43" w:name="DefaultOcxName33" w:shapeid="_x0000_i1216"/>
+          <w:control r:id="rId44" w:name="DefaultOcxName33" w:shapeid="_x0000_i1216"/>
         </w:object>
       </w:r>
       <w:r>
@@ -3127,23 +3127,31 @@
           <v:shape id="_x0000_i1219" type="#_x0000_t75" style="width:20.25pt;height:18pt" o:ole="">
             <v:imagedata r:id="rId5" o:title=""/>
           </v:shape>
-          <w:control r:id="rId44" w:name="DefaultOcxName41" w:shapeid="_x0000_i1219"/>
+          <w:control r:id="rId45" w:name="DefaultOcxName41" w:shapeid="_x0000_i1219"/>
         </w:object>
       </w:r>
       <w:r>
         <w:rPr>
           <w:rFonts w:ascii="Segoe UI" w:hAnsi="Segoe UI" w:cs="Segoe UI"/>
           <w:color w:val="24292F"/>
-          <w:highlight w:val="yellow"/>
-        </w:rPr>
-        <w:t>Нажатие кнопки «Вход/Регистрация» перенаправляет пользователя на маршрут с формой «Вход/Регистрация». </w:t>
+          <w:highlight w:val="darkGreen"/>
+        </w:rPr>
+        <w:t>Нажатие кнопки «Вход/Регистрация» перенаправляет пользователя на маршрут с формой «Вход/Регистрация</w:t>
+      </w:r>
+      <w:r>
+        <w:rPr>
+          <w:rFonts w:ascii="Segoe UI" w:hAnsi="Segoe UI" w:cs="Segoe UI"/>
+          <w:color w:val="24292F"/>
+          <w:highlight w:val="darkGreen"/>
+        </w:rPr>
+        <w:t>». </w:t>
       </w:r>
       <w:r>
         <w:rPr>
           <w:rStyle w:val="a4"/>
           <w:rFonts w:ascii="Segoe UI" w:hAnsi="Segoe UI" w:cs="Segoe UI"/>
           <w:color w:val="24292F"/>
-          <w:highlight w:val="yellow"/>
+          <w:highlight w:val="darkGreen"/>
         </w:rPr>
         <w:t>10 баллов</w:t>
       </w:r>
@@ -3192,7 +3200,7 @@
           <v:shape id="_x0000_i1222" type="#_x0000_t75" style="width:20.25pt;height:18pt" o:ole="">
             <v:imagedata r:id="rId5" o:title=""/>
           </v:shape>
-          <w:control r:id="rId45" w:name="DefaultOcxName51" w:shapeid="_x0000_i1222"/>
+          <w:control r:id="rId46" w:name="DefaultOcxName51" w:shapeid="_x0000_i1222"/>
         </w:object>
       </w:r>
       <w:r>
@@ -3234,16 +3242,16 @@
         </w:rPr>
         <w:object w:dxaOrig="225" w:dyaOrig="225" w14:anchorId="4D298A0E">
           <v:shape id="_x0000_i1225" type="#_x0000_t75" style="width:20.25pt;height:18pt" o:ole="">
-            <v:imagedata r:id="rId46" o:title=""/>
+            <v:imagedata r:id="rId47" o:title=""/>
           </v:shape>
-          <w:control r:id="rId47" w:name="DefaultOcxName61" w:shapeid="_x0000_i1225"/>
+          <w:control r:id="rId48" w:name="DefaultOcxName61" w:shapeid="_x0000_i1225"/>
         </w:object>
       </w:r>
       <w:r>
         <w:rPr>
           <w:rFonts w:ascii="Segoe UI" w:hAnsi="Segoe UI" w:cs="Segoe UI"/>
           <w:color w:val="24292F"/>
-          <w:highlight w:val="yellow"/>
+          <w:highlight w:val="darkGreen"/>
         </w:rPr>
         <w:t>Поля формы должны быть реализованы в соответствии с внутренним API. Должна быть реализована валидация. </w:t>
       </w:r>
@@ -3252,7 +3260,7 @@
           <w:rStyle w:val="a4"/>
           <w:rFonts w:ascii="Segoe UI" w:hAnsi="Segoe UI" w:cs="Segoe UI"/>
           <w:color w:val="24292F"/>
-          <w:highlight w:val="yellow"/>
+          <w:highlight w:val="darkGreen"/>
         </w:rPr>
         <w:t>50 баллов</w:t>
       </w:r>
@@ -3278,9 +3286,9 @@
         </w:rPr>
         <w:object w:dxaOrig="225" w:dyaOrig="225" w14:anchorId="4DA21C1E">
           <v:shape id="_x0000_i1228" type="#_x0000_t75" style="width:20.25pt;height:18pt" o:ole="">
-            <v:imagedata r:id="rId46" o:title=""/>
+            <v:imagedata r:id="rId47" o:title=""/>
           </v:shape>
-          <w:control r:id="rId48" w:name="DefaultOcxName71" w:shapeid="_x0000_i1228"/>
+          <w:control r:id="rId49" w:name="DefaultOcxName71" w:shapeid="_x0000_i1228"/>
         </w:object>
       </w:r>
       <w:r>
@@ -3346,7 +3354,7 @@
           <v:shape id="_x0000_i1231" type="#_x0000_t75" style="width:20.25pt;height:18pt" o:ole="">
             <v:imagedata r:id="rId5" o:title=""/>
           </v:shape>
-          <w:control r:id="rId49" w:name="DefaultOcxName81" w:shapeid="_x0000_i1231"/>
+          <w:control r:id="rId50" w:name="DefaultOcxName81" w:shapeid="_x0000_i1231"/>
         </w:object>
       </w:r>
       <w:r>
@@ -3390,9 +3398,9 @@
         </w:rPr>
         <w:object w:dxaOrig="225" w:dyaOrig="225" w14:anchorId="0BC4A977">
           <v:shape id="_x0000_i1234" type="#_x0000_t75" style="width:20.25pt;height:18pt" o:ole="">
-            <v:imagedata r:id="rId5" o:title=""/>
+            <v:imagedata r:id="rId40" o:title=""/>
           </v:shape>
-          <w:control r:id="rId50" w:name="DefaultOcxName91" w:shapeid="_x0000_i1234"/>
+          <w:control r:id="rId51" w:name="DefaultOcxName91" w:shapeid="_x0000_i1234"/>
         </w:object>
       </w:r>
       <w:r>
@@ -3436,9 +3444,9 @@
         </w:rPr>
         <w:object w:dxaOrig="225" w:dyaOrig="225" w14:anchorId="12A5DFB3">
           <v:shape id="_x0000_i1237" type="#_x0000_t75" style="width:20.25pt;height:18pt" o:ole="">
-            <v:imagedata r:id="rId5" o:title=""/>
+            <v:imagedata r:id="rId40" o:title=""/>
           </v:shape>
-          <w:control r:id="rId51" w:name="DefaultOcxName101" w:shapeid="_x0000_i1237"/>
+          <w:control r:id="rId52" w:name="DefaultOcxName101" w:shapeid="_x0000_i1237"/>
         </w:object>
       </w:r>
       <w:r>
@@ -3483,7 +3491,7 @@
           <v:shape id="_x0000_i1240" type="#_x0000_t75" style="width:20.25pt;height:18pt" o:ole="">
             <v:imagedata r:id="rId5" o:title=""/>
           </v:shape>
-          <w:control r:id="rId52" w:name="DefaultOcxName111" w:shapeid="_x0000_i1240"/>
+          <w:control r:id="rId53" w:name="DefaultOcxName111" w:shapeid="_x0000_i1240"/>
         </w:object>
       </w:r>
       <w:r>
@@ -3527,7 +3535,7 @@
           <v:shape id="_x0000_i1243" type="#_x0000_t75" style="width:20.25pt;height:18pt" o:ole="">
             <v:imagedata r:id="rId5" o:title=""/>
           </v:shape>
-          <w:control r:id="rId53" w:name="DefaultOcxName121" w:shapeid="_x0000_i1243"/>
+          <w:control r:id="rId54" w:name="DefaultOcxName121" w:shapeid="_x0000_i1243"/>
         </w:object>
       </w:r>
       <w:r>
@@ -3569,7 +3577,7 @@
           <v:shape id="_x0000_i1246" type="#_x0000_t75" style="width:20.25pt;height:18pt" o:ole="">
             <v:imagedata r:id="rId5" o:title=""/>
           </v:shape>
-          <w:control r:id="rId54" w:name="DefaultOcxName131" w:shapeid="_x0000_i1246"/>
+          <w:control r:id="rId55" w:name="DefaultOcxName131" w:shapeid="_x0000_i1246"/>
         </w:object>
       </w:r>
       <w:r>
@@ -3632,7 +3640,7 @@
           <v:shape id="_x0000_i1249" type="#_x0000_t75" style="width:20.25pt;height:18pt" o:ole="">
             <v:imagedata r:id="rId5" o:title=""/>
           </v:shape>
-          <w:control r:id="rId55" w:name="DefaultOcxName141" w:shapeid="_x0000_i1249"/>
+          <w:control r:id="rId56" w:name="DefaultOcxName141" w:shapeid="_x0000_i1249"/>
         </w:object>
       </w:r>
       <w:r>
@@ -3678,7 +3686,7 @@
           <v:shape id="_x0000_i1252" type="#_x0000_t75" style="width:20.25pt;height:18pt" o:ole="">
             <v:imagedata r:id="rId5" o:title=""/>
           </v:shape>
-          <w:control r:id="rId56" w:name="DefaultOcxName151" w:shapeid="_x0000_i1252"/>
+          <w:control r:id="rId57" w:name="DefaultOcxName151" w:shapeid="_x0000_i1252"/>
         </w:object>
       </w:r>
       <w:r>
@@ -3722,7 +3730,7 @@
           <v:shape id="_x0000_i1255" type="#_x0000_t75" style="width:20.25pt;height:18pt" o:ole="">
             <v:imagedata r:id="rId5" o:title=""/>
           </v:shape>
-          <w:control r:id="rId57" w:name="DefaultOcxName161" w:shapeid="_x0000_i1255"/>
+          <w:control r:id="rId58" w:name="DefaultOcxName161" w:shapeid="_x0000_i1255"/>
         </w:object>
       </w:r>
       <w:r>
@@ -3766,7 +3774,7 @@
           <v:shape id="_x0000_i1258" type="#_x0000_t75" style="width:20.25pt;height:18pt" o:ole="">
             <v:imagedata r:id="rId5" o:title=""/>
           </v:shape>
-          <w:control r:id="rId58" w:name="DefaultOcxName171" w:shapeid="_x0000_i1258"/>
+          <w:control r:id="rId59" w:name="DefaultOcxName171" w:shapeid="_x0000_i1258"/>
         </w:object>
       </w:r>
       <w:r>
@@ -3808,7 +3816,7 @@
           <v:shape id="_x0000_i1261" type="#_x0000_t75" style="width:20.25pt;height:18pt" o:ole="">
             <v:imagedata r:id="rId5" o:title=""/>
           </v:shape>
-          <w:control r:id="rId59" w:name="DefaultOcxName181" w:shapeid="_x0000_i1261"/>
+          <w:control r:id="rId60" w:name="DefaultOcxName181" w:shapeid="_x0000_i1261"/>
         </w:object>
       </w:r>
       <w:r>
@@ -3852,9 +3860,9 @@
         </w:rPr>
         <w:object w:dxaOrig="225" w:dyaOrig="225" w14:anchorId="2D5D7DD7">
           <v:shape id="_x0000_i1264" type="#_x0000_t75" style="width:20.25pt;height:18pt" o:ole="">
-            <v:imagedata r:id="rId41" o:title=""/>
+            <v:imagedata r:id="rId42" o:title=""/>
           </v:shape>
-          <w:control r:id="rId60" w:name="DefaultOcxName191" w:shapeid="_x0000_i1264"/>
+          <w:control r:id="rId61" w:name="DefaultOcxName191" w:shapeid="_x0000_i1264"/>
         </w:object>
       </w:r>
       <w:r>
@@ -3902,9 +3910,9 @@
         </w:rPr>
         <w:object w:dxaOrig="225" w:dyaOrig="225" w14:anchorId="76B16C8E">
           <v:shape id="_x0000_i1267" type="#_x0000_t75" style="width:20.25pt;height:18pt" o:ole="">
-            <v:imagedata r:id="rId41" o:title=""/>
+            <v:imagedata r:id="rId42" o:title=""/>
           </v:shape>
-          <w:control r:id="rId61" w:name="DefaultOcxName201" w:shapeid="_x0000_i1267"/>
+          <w:control r:id="rId62" w:name="DefaultOcxName201" w:shapeid="_x0000_i1267"/>
         </w:object>
       </w:r>
       <w:r>
@@ -3952,9 +3960,9 @@
         </w:rPr>
         <w:object w:dxaOrig="225" w:dyaOrig="225" w14:anchorId="0F9E806B">
           <v:shape id="_x0000_i1270" type="#_x0000_t75" style="width:20.25pt;height:18pt" o:ole="">
-            <v:imagedata r:id="rId41" o:title=""/>
+            <v:imagedata r:id="rId42" o:title=""/>
           </v:shape>
-          <w:control r:id="rId62" w:name="DefaultOcxName211" w:shapeid="_x0000_i1270"/>
+          <w:control r:id="rId63" w:name="DefaultOcxName211" w:shapeid="_x0000_i1270"/>
         </w:object>
       </w:r>
       <w:r>
@@ -4000,7 +4008,7 @@
           <v:shape id="_x0000_i1273" type="#_x0000_t75" style="width:20.25pt;height:18pt" o:ole="">
             <v:imagedata r:id="rId5" o:title=""/>
           </v:shape>
-          <w:control r:id="rId63" w:name="DefaultOcxName221" w:shapeid="_x0000_i1273"/>
+          <w:control r:id="rId64" w:name="DefaultOcxName221" w:shapeid="_x0000_i1273"/>
         </w:object>
       </w:r>
       <w:r>
@@ -4051,7 +4059,7 @@
           <v:shape id="_x0000_i1276" type="#_x0000_t75" style="width:20.25pt;height:18pt" o:ole="">
             <v:imagedata r:id="rId5" o:title=""/>
           </v:shape>
-          <w:control r:id="rId64" w:name="DefaultOcxName231" w:shapeid="_x0000_i1276"/>
+          <w:control r:id="rId65" w:name="DefaultOcxName231" w:shapeid="_x0000_i1276"/>
         </w:object>
       </w:r>
       <w:r>
@@ -4092,10 +4100,10 @@
           <w:color w:val="24292F"/>
         </w:rPr>
         <w:object w:dxaOrig="225" w:dyaOrig="225" w14:anchorId="5ADC5933">
-          <v:shape id="_x0000_i1308" type="#_x0000_t75" style="width:20.25pt;height:18pt" o:ole="">
+          <v:shape id="_x0000_i1279" type="#_x0000_t75" style="width:20.25pt;height:18pt" o:ole="">
             <v:imagedata r:id="rId5" o:title=""/>
           </v:shape>
-          <w:control r:id="rId65" w:name="DefaultOcxName241" w:shapeid="_x0000_i1308"/>
+          <w:control r:id="rId66" w:name="DefaultOcxName241" w:shapeid="_x0000_i1279"/>
         </w:object>
       </w:r>
       <w:r>
@@ -4139,7 +4147,7 @@
           <v:shape id="_x0000_i1282" type="#_x0000_t75" style="width:20.25pt;height:18pt" o:ole="">
             <v:imagedata r:id="rId5" o:title=""/>
           </v:shape>
-          <w:control r:id="rId66" w:name="DefaultOcxName251" w:shapeid="_x0000_i1282"/>
+          <w:control r:id="rId67" w:name="DefaultOcxName251" w:shapeid="_x0000_i1282"/>
         </w:object>
       </w:r>
       <w:r>
@@ -4204,7 +4212,7 @@
           <v:shape id="_x0000_i1285" type="#_x0000_t75" style="width:20.25pt;height:18pt" o:ole="">
             <v:imagedata r:id="rId5" o:title=""/>
           </v:shape>
-          <w:control r:id="rId67" w:name="DefaultOcxName261" w:shapeid="_x0000_i1285"/>
+          <w:control r:id="rId68" w:name="DefaultOcxName261" w:shapeid="_x0000_i1285"/>
         </w:object>
       </w:r>
       <w:r>
@@ -4262,7 +4270,7 @@
           <v:shape id="_x0000_i1288" type="#_x0000_t75" style="width:20.25pt;height:18pt" o:ole="">
             <v:imagedata r:id="rId5" o:title=""/>
           </v:shape>
-          <w:control r:id="rId68" w:name="DefaultOcxName271" w:shapeid="_x0000_i1288"/>
+          <w:control r:id="rId69" w:name="DefaultOcxName271" w:shapeid="_x0000_i1288"/>
         </w:object>
       </w:r>
       <w:r>
@@ -4304,7 +4312,7 @@
           <v:shape id="_x0000_i1291" type="#_x0000_t75" style="width:20.25pt;height:18pt" o:ole="">
             <v:imagedata r:id="rId5" o:title=""/>
           </v:shape>
-          <w:control r:id="rId69" w:name="DefaultOcxName281" w:shapeid="_x0000_i1291"/>
+          <w:control r:id="rId70" w:name="DefaultOcxName281" w:shapeid="_x0000_i1291"/>
         </w:object>
       </w:r>
       <w:r>
@@ -4376,9 +4384,9 @@
         </w:rPr>
         <w:object w:dxaOrig="225" w:dyaOrig="225" w14:anchorId="14F8CB27">
           <v:shape id="_x0000_i1294" type="#_x0000_t75" style="width:20.25pt;height:18pt" o:ole="">
-            <v:imagedata r:id="rId46" o:title=""/>
+            <v:imagedata r:id="rId47" o:title=""/>
           </v:shape>
-          <w:control r:id="rId70" w:name="DefaultOcxName291" w:shapeid="_x0000_i1294"/>
+          <w:control r:id="rId71" w:name="DefaultOcxName291" w:shapeid="_x0000_i1294"/>
         </w:object>
       </w:r>
       <w:r>
@@ -4445,7 +4453,7 @@
           <v:shape id="_x0000_i1297" type="#_x0000_t75" style="width:20.25pt;height:18pt" o:ole="">
             <v:imagedata r:id="rId5" o:title=""/>
           </v:shape>
-          <w:control r:id="rId71" w:name="DefaultOcxName301" w:shapeid="_x0000_i1297"/>
+          <w:control r:id="rId72" w:name="DefaultOcxName301" w:shapeid="_x0000_i1297"/>
         </w:object>
       </w:r>
       <w:r>
@@ -4487,7 +4495,7 @@
           <v:shape id="_x0000_i1300" type="#_x0000_t75" style="width:20.25pt;height:18pt" o:ole="">
             <v:imagedata r:id="rId5" o:title=""/>
           </v:shape>
-          <w:control r:id="rId72" w:name="DefaultOcxName311" w:shapeid="_x0000_i1300"/>
+          <w:control r:id="rId73" w:name="DefaultOcxName311" w:shapeid="_x0000_i1300"/>
         </w:object>
       </w:r>
       <w:r>
@@ -4531,7 +4539,7 @@
           <v:shape id="_x0000_i1303" type="#_x0000_t75" style="width:20.25pt;height:18pt" o:ole="">
             <v:imagedata r:id="rId5" o:title=""/>
           </v:shape>
-          <w:control r:id="rId73" w:name="DefaultOcxName321" w:shapeid="_x0000_i1303"/>
+          <w:control r:id="rId74" w:name="DefaultOcxName321" w:shapeid="_x0000_i1303"/>
         </w:object>
       </w:r>
       <w:r>

</xml_diff>

<commit_message>
feat: remove extra files, start localize and drag and drop features
</commit_message>
<xml_diff>
--- a/Evaluation criteria.docx
+++ b/Evaluation criteria.docx
@@ -3783,6 +3783,7 @@
         <w:rPr>
           <w:rFonts w:ascii="Segoe UI" w:hAnsi="Segoe UI" w:cs="Segoe UI"/>
           <w:color w:val="24292F"/>
+          <w:highlight w:val="darkGreen"/>
         </w:rPr>
         <w:t>В столбце отображается вертикальная полоса прокрутки при переполнении количеством задач столбца </w:t>
       </w:r>
@@ -3791,6 +3792,7 @@
           <w:rStyle w:val="a4"/>
           <w:rFonts w:ascii="Segoe UI" w:hAnsi="Segoe UI" w:cs="Segoe UI"/>
           <w:color w:val="24292F"/>
+          <w:highlight w:val="darkGreen"/>
         </w:rPr>
         <w:t>20 баллов</w:t>
       </w:r>
@@ -3806,25 +3808,30 @@
         <w:spacing w:before="60" w:beforeAutospacing="0"/>
         <w:rPr>
           <w:rFonts w:ascii="Segoe UI" w:hAnsi="Segoe UI" w:cs="Segoe UI"/>
-          <w:color w:val="24292F"/>
-        </w:rPr>
-      </w:pPr>
-      <w:r>
-        <w:rPr>
-          <w:rFonts w:ascii="Segoe UI" w:hAnsi="Segoe UI" w:cs="Segoe UI"/>
-          <w:color w:val="24292F"/>
+          <w:strike/>
+          <w:color w:val="24292F"/>
+          <w:highlight w:val="lightGray"/>
+        </w:rPr>
+      </w:pPr>
+      <w:r>
+        <w:rPr>
+          <w:rFonts w:ascii="Segoe UI" w:hAnsi="Segoe UI" w:cs="Segoe UI"/>
+          <w:color w:val="24292F"/>
+          <w:highlight w:val="lightGray"/>
         </w:rPr>
         <w:object w:dxaOrig="225" w:dyaOrig="225" w14:anchorId="6227D684">
-          <v:shape id="_x0000_i1261" type="#_x0000_t75" style="width:20.25pt;height:18pt" o:ole="">
-            <v:imagedata r:id="rId5" o:title=""/>
+          <v:shape id="_x0000_i1305" type="#_x0000_t75" style="width:20.25pt;height:18pt" o:ole="">
+            <v:imagedata r:id="rId47" o:title=""/>
           </v:shape>
-          <w:control r:id="rId60" w:name="DefaultOcxName181" w:shapeid="_x0000_i1261"/>
+          <w:control r:id="rId60" w:name="DefaultOcxName181" w:shapeid="_x0000_i1305"/>
         </w:object>
       </w:r>
       <w:r>
         <w:rPr>
           <w:rFonts w:ascii="Segoe UI" w:hAnsi="Segoe UI" w:cs="Segoe UI"/>
-          <w:color w:val="24292F"/>
+          <w:strike/>
+          <w:color w:val="24292F"/>
+          <w:highlight w:val="lightGray"/>
         </w:rPr>
         <w:t>Сама страница на текущем маршруте не имеет вертикальной полосы прокрутки </w:t>
       </w:r>
@@ -3832,7 +3839,9 @@
         <w:rPr>
           <w:rStyle w:val="a4"/>
           <w:rFonts w:ascii="Segoe UI" w:hAnsi="Segoe UI" w:cs="Segoe UI"/>
-          <w:color w:val="24292F"/>
+          <w:strike/>
+          <w:color w:val="24292F"/>
+          <w:highlight w:val="lightGray"/>
         </w:rPr>
         <w:t>10 пунктов</w:t>
       </w:r>
@@ -4211,10 +4220,10 @@
           <w:color w:val="24292F"/>
         </w:rPr>
         <w:object w:dxaOrig="225" w:dyaOrig="225" w14:anchorId="6C783AF5">
-          <v:shape id="_x0000_i1285" type="#_x0000_t75" style="width:20.25pt;height:18pt" o:ole="">
+          <v:shape id="_x0000_i1307" type="#_x0000_t75" style="width:20.25pt;height:18pt" o:ole="">
             <v:imagedata r:id="rId5" o:title=""/>
           </v:shape>
-          <w:control r:id="rId68" w:name="DefaultOcxName261" w:shapeid="_x0000_i1285"/>
+          <w:control r:id="rId68" w:name="DefaultOcxName261" w:shapeid="_x0000_i1307"/>
         </w:object>
       </w:r>
       <w:r>
@@ -4396,7 +4405,7 @@
           <w:rFonts w:ascii="Segoe UI" w:hAnsi="Segoe UI" w:cs="Segoe UI"/>
           <w:strike/>
           <w:color w:val="24292F"/>
-          <w:highlight w:val="lightGray"/>
+          <w:highlight w:val="darkGreen"/>
         </w:rPr>
         <w:t>Реализован дополнительный функционал, не предусмотренный текущими требованиями </w:t>
       </w:r>
@@ -4406,7 +4415,7 @@
           <w:rFonts w:ascii="Segoe UI" w:hAnsi="Segoe UI" w:cs="Segoe UI"/>
           <w:strike/>
           <w:color w:val="24292F"/>
-          <w:highlight w:val="lightGray"/>
+          <w:highlight w:val="darkGreen"/>
         </w:rPr>
         <w:t>30 баллов</w:t>
       </w:r>

</xml_diff>

<commit_message>
feat: add styles for app refactoring: remove console.log/comments
</commit_message>
<xml_diff>
--- a/Evaluation criteria.docx
+++ b/Evaluation criteria.docx
@@ -1,6 +1,6 @@
 
 <file path=word/document.xml><?xml version="1.0" encoding="utf-8"?>
-<w:document xmlns:wpc="http://schemas.microsoft.com/office/word/2010/wordprocessingCanvas" xmlns:cx="http://schemas.microsoft.com/office/drawing/2014/chartex" xmlns:cx1="http://schemas.microsoft.com/office/drawing/2015/9/8/chartex" xmlns:cx2="http://schemas.microsoft.com/office/drawing/2015/10/21/chartex" xmlns:cx3="http://schemas.microsoft.com/office/drawing/2016/5/9/chartex" xmlns:cx4="http://schemas.microsoft.com/office/drawing/2016/5/10/chartex" xmlns:cx5="http://schemas.microsoft.com/office/drawing/2016/5/11/chartex" xmlns:cx6="http://schemas.microsoft.com/office/drawing/2016/5/12/chartex" xmlns:cx7="http://schemas.microsoft.com/office/drawing/2016/5/13/chartex" xmlns:cx8="http://schemas.microsoft.com/office/drawing/2016/5/14/chartex" xmlns:mc="http://schemas.openxmlformats.org/markup-compatibility/2006" xmlns:aink="http://schemas.microsoft.com/office/drawing/2016/ink" xmlns:am3d="http://schemas.microsoft.com/office/drawing/2017/model3d" xmlns:o="urn:schemas-microsoft-com:office:office" xmlns:oel="http://schemas.microsoft.com/office/2019/extlst" xmlns:r="http://schemas.openxmlformats.org/officeDocument/2006/relationships" xmlns:m="http://schemas.openxmlformats.org/officeDocument/2006/math" xmlns:v="urn:schemas-microsoft-com:vml" xmlns:wp14="http://schemas.microsoft.com/office/word/2010/wordprocessingDrawing" xmlns:wp="http://schemas.openxmlformats.org/drawingml/2006/wordprocessingDrawing" xmlns:w10="urn:schemas-microsoft-com:office:word" xmlns:w="http://schemas.openxmlformats.org/wordprocessingml/2006/main" xmlns:w14="http://schemas.microsoft.com/office/word/2010/wordml" xmlns:w15="http://schemas.microsoft.com/office/word/2012/wordml" xmlns:w16cex="http://schemas.microsoft.com/office/word/2018/wordml/cex" xmlns:w16cid="http://schemas.microsoft.com/office/word/2016/wordml/cid" xmlns:w16="http://schemas.microsoft.com/office/word/2018/wordml" xmlns:w16sdtdh="http://schemas.microsoft.com/office/word/2020/wordml/sdtdatahash" xmlns:w16se="http://schemas.microsoft.com/office/word/2015/wordml/symex" xmlns:wpg="http://schemas.microsoft.com/office/word/2010/wordprocessingGroup" xmlns:wpi="http://schemas.microsoft.com/office/word/2010/wordprocessingInk" xmlns:wne="http://schemas.microsoft.com/office/word/2006/wordml" xmlns:wps="http://schemas.microsoft.com/office/word/2010/wordprocessingShape" mc:Ignorable="w14 w15 w16se w16cid w16 w16cex w16sdtdh wp14">
+<w:document xmlns:wpc="http://schemas.microsoft.com/office/word/2010/wordprocessingCanvas" xmlns:mc="http://schemas.openxmlformats.org/markup-compatibility/2006" xmlns:o="urn:schemas-microsoft-com:office:office" xmlns:r="http://schemas.openxmlformats.org/officeDocument/2006/relationships" xmlns:m="http://schemas.openxmlformats.org/officeDocument/2006/math" xmlns:v="urn:schemas-microsoft-com:vml" xmlns:wp14="http://schemas.microsoft.com/office/word/2010/wordprocessingDrawing" xmlns:wp="http://schemas.openxmlformats.org/drawingml/2006/wordprocessingDrawing" xmlns:w10="urn:schemas-microsoft-com:office:word" xmlns:w="http://schemas.openxmlformats.org/wordprocessingml/2006/main" xmlns:w14="http://schemas.microsoft.com/office/word/2010/wordml" xmlns:w15="http://schemas.microsoft.com/office/word/2012/wordml" xmlns:wpg="http://schemas.microsoft.com/office/word/2010/wordprocessingGroup" xmlns:wpi="http://schemas.microsoft.com/office/word/2010/wordprocessingInk" xmlns:wne="http://schemas.microsoft.com/office/word/2006/wordml" xmlns:wps="http://schemas.microsoft.com/office/word/2010/wordprocessingShape" mc:Ignorable="w14 w15 wp14">
   <w:body>
     <w:p>
       <w:pPr>
@@ -296,7 +296,29 @@
           <w:szCs w:val="24"/>
           <w:lang w:val="en-US" w:eastAsia="ru-RU"/>
         </w:rPr>
-        <w:t> If there is an unexpired token, the user should be redirected to the "Main route" of the application automatically. </w:t>
+        <w:t xml:space="preserve"> If there is an unexpired token, the user </w:t>
+      </w:r>
+      <w:proofErr w:type="gramStart"/>
+      <w:r>
+        <w:rPr>
+          <w:rFonts w:ascii="Segoe UI" w:eastAsia="Times New Roman" w:hAnsi="Segoe UI" w:cs="Segoe UI"/>
+          <w:color w:val="24292F"/>
+          <w:sz w:val="24"/>
+          <w:szCs w:val="24"/>
+          <w:lang w:val="en-US" w:eastAsia="ru-RU"/>
+        </w:rPr>
+        <w:t>should be redirected</w:t>
+      </w:r>
+      <w:proofErr w:type="gramEnd"/>
+      <w:r>
+        <w:rPr>
+          <w:rFonts w:ascii="Segoe UI" w:eastAsia="Times New Roman" w:hAnsi="Segoe UI" w:cs="Segoe UI"/>
+          <w:color w:val="24292F"/>
+          <w:sz w:val="24"/>
+          <w:szCs w:val="24"/>
+          <w:lang w:val="en-US" w:eastAsia="ru-RU"/>
+        </w:rPr>
+        <w:t xml:space="preserve"> to the "Main route" of the application automatically. </w:t>
       </w:r>
       <w:r>
         <w:rPr>
@@ -349,7 +371,29 @@
           <w:szCs w:val="24"/>
           <w:lang w:val="en-US" w:eastAsia="ru-RU"/>
         </w:rPr>
-        <w:t> When the token expires - the user should be redirected to the "Welcome page" automatically. </w:t>
+        <w:t xml:space="preserve"> When the token expires - the user </w:t>
+      </w:r>
+      <w:proofErr w:type="gramStart"/>
+      <w:r>
+        <w:rPr>
+          <w:rFonts w:ascii="Segoe UI" w:eastAsia="Times New Roman" w:hAnsi="Segoe UI" w:cs="Segoe UI"/>
+          <w:color w:val="24292F"/>
+          <w:sz w:val="24"/>
+          <w:szCs w:val="24"/>
+          <w:lang w:val="en-US" w:eastAsia="ru-RU"/>
+        </w:rPr>
+        <w:t>should be redirected</w:t>
+      </w:r>
+      <w:proofErr w:type="gramEnd"/>
+      <w:r>
+        <w:rPr>
+          <w:rFonts w:ascii="Segoe UI" w:eastAsia="Times New Roman" w:hAnsi="Segoe UI" w:cs="Segoe UI"/>
+          <w:color w:val="24292F"/>
+          <w:sz w:val="24"/>
+          <w:szCs w:val="24"/>
+          <w:lang w:val="en-US" w:eastAsia="ru-RU"/>
+        </w:rPr>
+        <w:t xml:space="preserve"> to the "Welcome page" automatically. </w:t>
       </w:r>
       <w:r>
         <w:rPr>
@@ -642,7 +686,51 @@
           <w:szCs w:val="24"/>
           <w:lang w:val="en-US" w:eastAsia="ru-RU"/>
         </w:rPr>
-        <w:t> Form fields should be implemented according to the backend API. Validation should be implemented. </w:t>
+        <w:t xml:space="preserve"> Form fields </w:t>
+      </w:r>
+      <w:proofErr w:type="gramStart"/>
+      <w:r>
+        <w:rPr>
+          <w:rFonts w:ascii="Segoe UI" w:eastAsia="Times New Roman" w:hAnsi="Segoe UI" w:cs="Segoe UI"/>
+          <w:color w:val="24292F"/>
+          <w:sz w:val="24"/>
+          <w:szCs w:val="24"/>
+          <w:lang w:val="en-US" w:eastAsia="ru-RU"/>
+        </w:rPr>
+        <w:t>should be implemented</w:t>
+      </w:r>
+      <w:proofErr w:type="gramEnd"/>
+      <w:r>
+        <w:rPr>
+          <w:rFonts w:ascii="Segoe UI" w:eastAsia="Times New Roman" w:hAnsi="Segoe UI" w:cs="Segoe UI"/>
+          <w:color w:val="24292F"/>
+          <w:sz w:val="24"/>
+          <w:szCs w:val="24"/>
+          <w:lang w:val="en-US" w:eastAsia="ru-RU"/>
+        </w:rPr>
+        <w:t xml:space="preserve"> according to the backend API. Validation </w:t>
+      </w:r>
+      <w:proofErr w:type="gramStart"/>
+      <w:r>
+        <w:rPr>
+          <w:rFonts w:ascii="Segoe UI" w:eastAsia="Times New Roman" w:hAnsi="Segoe UI" w:cs="Segoe UI"/>
+          <w:color w:val="24292F"/>
+          <w:sz w:val="24"/>
+          <w:szCs w:val="24"/>
+          <w:lang w:val="en-US" w:eastAsia="ru-RU"/>
+        </w:rPr>
+        <w:t>should be implemented</w:t>
+      </w:r>
+      <w:proofErr w:type="gramEnd"/>
+      <w:r>
+        <w:rPr>
+          <w:rFonts w:ascii="Segoe UI" w:eastAsia="Times New Roman" w:hAnsi="Segoe UI" w:cs="Segoe UI"/>
+          <w:color w:val="24292F"/>
+          <w:sz w:val="24"/>
+          <w:szCs w:val="24"/>
+          <w:lang w:val="en-US" w:eastAsia="ru-RU"/>
+        </w:rPr>
+        <w:t>. </w:t>
       </w:r>
       <w:r>
         <w:rPr>
@@ -856,7 +944,29 @@
           <w:szCs w:val="24"/>
           <w:lang w:eastAsia="ru-RU"/>
         </w:rPr>
-        <w:t xml:space="preserve"> Board </w:t>
+        <w:t> </w:t>
+      </w:r>
+      <w:proofErr w:type="spellStart"/>
+      <w:r>
+        <w:rPr>
+          <w:rFonts w:ascii="Segoe UI" w:eastAsia="Times New Roman" w:hAnsi="Segoe UI" w:cs="Segoe UI"/>
+          <w:color w:val="24292F"/>
+          <w:sz w:val="24"/>
+          <w:szCs w:val="24"/>
+          <w:lang w:eastAsia="ru-RU"/>
+        </w:rPr>
+        <w:t>Board</w:t>
+      </w:r>
+      <w:proofErr w:type="spellEnd"/>
+      <w:r>
+        <w:rPr>
+          <w:rFonts w:ascii="Segoe UI" w:eastAsia="Times New Roman" w:hAnsi="Segoe UI" w:cs="Segoe UI"/>
+          <w:color w:val="24292F"/>
+          <w:sz w:val="24"/>
+          <w:szCs w:val="24"/>
+          <w:lang w:eastAsia="ru-RU"/>
+        </w:rPr>
+        <w:t xml:space="preserve"> </w:t>
       </w:r>
       <w:proofErr w:type="spellStart"/>
       <w:r>
@@ -1020,7 +1130,29 @@
           <w:szCs w:val="24"/>
           <w:lang w:val="en-US" w:eastAsia="ru-RU"/>
         </w:rPr>
-        <w:t xml:space="preserve"> Each board in the list is displayed with a small preview of available information (title, description, </w:t>
+        <w:t xml:space="preserve"> Each board in the list </w:t>
+      </w:r>
+      <w:proofErr w:type="gramStart"/>
+      <w:r>
+        <w:rPr>
+          <w:rFonts w:ascii="Segoe UI" w:eastAsia="Times New Roman" w:hAnsi="Segoe UI" w:cs="Segoe UI"/>
+          <w:color w:val="24292F"/>
+          <w:sz w:val="24"/>
+          <w:szCs w:val="24"/>
+          <w:lang w:val="en-US" w:eastAsia="ru-RU"/>
+        </w:rPr>
+        <w:t>is displayed</w:t>
+      </w:r>
+      <w:proofErr w:type="gramEnd"/>
+      <w:r>
+        <w:rPr>
+          <w:rFonts w:ascii="Segoe UI" w:eastAsia="Times New Roman" w:hAnsi="Segoe UI" w:cs="Segoe UI"/>
+          <w:color w:val="24292F"/>
+          <w:sz w:val="24"/>
+          <w:szCs w:val="24"/>
+          <w:lang w:val="en-US" w:eastAsia="ru-RU"/>
+        </w:rPr>
+        <w:t xml:space="preserve"> with a small preview of available information (title, description, </w:t>
       </w:r>
       <w:proofErr w:type="spellStart"/>
       <w:r>
@@ -1383,7 +1515,29 @@
           <w:szCs w:val="24"/>
           <w:lang w:val="en-US" w:eastAsia="ru-RU"/>
         </w:rPr>
-        <w:t> The user profile editing functionality is implemented. </w:t>
+        <w:t xml:space="preserve"> The user profile editing functionality </w:t>
+      </w:r>
+      <w:proofErr w:type="gramStart"/>
+      <w:r>
+        <w:rPr>
+          <w:rFonts w:ascii="Segoe UI" w:eastAsia="Times New Roman" w:hAnsi="Segoe UI" w:cs="Segoe UI"/>
+          <w:color w:val="24292F"/>
+          <w:sz w:val="24"/>
+          <w:szCs w:val="24"/>
+          <w:lang w:val="en-US" w:eastAsia="ru-RU"/>
+        </w:rPr>
+        <w:t>is implemented</w:t>
+      </w:r>
+      <w:proofErr w:type="gramEnd"/>
+      <w:r>
+        <w:rPr>
+          <w:rFonts w:ascii="Segoe UI" w:eastAsia="Times New Roman" w:hAnsi="Segoe UI" w:cs="Segoe UI"/>
+          <w:color w:val="24292F"/>
+          <w:sz w:val="24"/>
+          <w:szCs w:val="24"/>
+          <w:lang w:val="en-US" w:eastAsia="ru-RU"/>
+        </w:rPr>
+        <w:t>. </w:t>
       </w:r>
       <w:r>
         <w:rPr>
@@ -1413,6 +1567,7 @@
           <w:lang w:eastAsia="ru-RU"/>
         </w:rPr>
       </w:pPr>
+      <w:proofErr w:type="spellStart"/>
       <w:r>
         <w:rPr>
           <w:rFonts w:ascii="Segoe UI" w:eastAsia="Times New Roman" w:hAnsi="Segoe UI" w:cs="Segoe UI"/>
@@ -1423,7 +1578,20 @@
           <w:szCs w:val="30"/>
           <w:lang w:eastAsia="ru-RU"/>
         </w:rPr>
-        <w:t xml:space="preserve">Board </w:t>
+        <w:t>Board</w:t>
+      </w:r>
+      <w:proofErr w:type="spellEnd"/>
+      <w:r>
+        <w:rPr>
+          <w:rFonts w:ascii="Segoe UI" w:eastAsia="Times New Roman" w:hAnsi="Segoe UI" w:cs="Segoe UI"/>
+          <w:b/>
+          <w:bCs/>
+          <w:color w:val="24292F"/>
+          <w:sz w:val="30"/>
+          <w:szCs w:val="30"/>
+          <w:lang w:eastAsia="ru-RU"/>
+        </w:rPr>
+        <w:t xml:space="preserve"> </w:t>
       </w:r>
       <w:proofErr w:type="spellStart"/>
       <w:r>
@@ -1997,7 +2165,29 @@
           <w:szCs w:val="24"/>
           <w:lang w:val="en-US" w:eastAsia="ru-RU"/>
         </w:rPr>
-        <w:t> by clicking on the task, we open a modal window with the edit task form. The requirements for the form and window are the same as everywhere else. </w:t>
+        <w:t> </w:t>
+      </w:r>
+      <w:proofErr w:type="gramStart"/>
+      <w:r>
+        <w:rPr>
+          <w:rFonts w:ascii="Segoe UI" w:eastAsia="Times New Roman" w:hAnsi="Segoe UI" w:cs="Segoe UI"/>
+          <w:color w:val="24292F"/>
+          <w:sz w:val="24"/>
+          <w:szCs w:val="24"/>
+          <w:lang w:val="en-US" w:eastAsia="ru-RU"/>
+        </w:rPr>
+        <w:t>by</w:t>
+      </w:r>
+      <w:proofErr w:type="gramEnd"/>
+      <w:r>
+        <w:rPr>
+          <w:rFonts w:ascii="Segoe UI" w:eastAsia="Times New Roman" w:hAnsi="Segoe UI" w:cs="Segoe UI"/>
+          <w:color w:val="24292F"/>
+          <w:sz w:val="24"/>
+          <w:szCs w:val="24"/>
+          <w:lang w:val="en-US" w:eastAsia="ru-RU"/>
+        </w:rPr>
+        <w:t xml:space="preserve"> clicking on the task, we open a modal window with the edit task form. The requirements for the form and window are the same as everywhere else. </w:t>
       </w:r>
       <w:r>
         <w:rPr>
@@ -2256,6 +2446,7 @@
           <w:lang w:eastAsia="ru-RU"/>
         </w:rPr>
       </w:pPr>
+      <w:proofErr w:type="spellStart"/>
       <w:r>
         <w:rPr>
           <w:rFonts w:ascii="Segoe UI" w:eastAsia="Times New Roman" w:hAnsi="Segoe UI" w:cs="Segoe UI"/>
@@ -2266,7 +2457,20 @@
           <w:szCs w:val="30"/>
           <w:lang w:eastAsia="ru-RU"/>
         </w:rPr>
-        <w:t xml:space="preserve">General </w:t>
+        <w:t>General</w:t>
+      </w:r>
+      <w:proofErr w:type="spellEnd"/>
+      <w:r>
+        <w:rPr>
+          <w:rFonts w:ascii="Segoe UI" w:eastAsia="Times New Roman" w:hAnsi="Segoe UI" w:cs="Segoe UI"/>
+          <w:b/>
+          <w:bCs/>
+          <w:color w:val="24292F"/>
+          <w:sz w:val="30"/>
+          <w:szCs w:val="30"/>
+          <w:lang w:eastAsia="ru-RU"/>
+        </w:rPr>
+        <w:t xml:space="preserve"> </w:t>
       </w:r>
       <w:proofErr w:type="spellStart"/>
       <w:r>
@@ -2395,7 +2599,29 @@
           <w:szCs w:val="24"/>
           <w:lang w:val="en-US" w:eastAsia="ru-RU"/>
         </w:rPr>
-        <w:t>) should be performed in a user-friendly way (toast, pop-up or anything else you implement). </w:t>
+        <w:t xml:space="preserve">) </w:t>
+      </w:r>
+      <w:proofErr w:type="gramStart"/>
+      <w:r>
+        <w:rPr>
+          <w:rFonts w:ascii="Segoe UI" w:eastAsia="Times New Roman" w:hAnsi="Segoe UI" w:cs="Segoe UI"/>
+          <w:color w:val="24292F"/>
+          <w:sz w:val="24"/>
+          <w:szCs w:val="24"/>
+          <w:lang w:val="en-US" w:eastAsia="ru-RU"/>
+        </w:rPr>
+        <w:t>should be performed</w:t>
+      </w:r>
+      <w:proofErr w:type="gramEnd"/>
+      <w:r>
+        <w:rPr>
+          <w:rFonts w:ascii="Segoe UI" w:eastAsia="Times New Roman" w:hAnsi="Segoe UI" w:cs="Segoe UI"/>
+          <w:color w:val="24292F"/>
+          <w:sz w:val="24"/>
+          <w:szCs w:val="24"/>
+          <w:lang w:val="en-US" w:eastAsia="ru-RU"/>
+        </w:rPr>
+        <w:t xml:space="preserve"> in a user-friendly way (toast, pop-up or anything else you implement). </w:t>
       </w:r>
       <w:r>
         <w:rPr>
@@ -3040,7 +3266,47 @@
           <w:color w:val="24292F"/>
           <w:highlight w:val="darkGreen"/>
         </w:rPr>
-        <w:t>При наличии неистекшего токена пользователь должен автоматически перенаправляться на «Основной маршрут» приложения. </w:t>
+        <w:t xml:space="preserve">При наличии </w:t>
+      </w:r>
+      <w:proofErr w:type="spellStart"/>
+      <w:r>
+        <w:rPr>
+          <w:rFonts w:ascii="Segoe UI" w:hAnsi="Segoe UI" w:cs="Segoe UI"/>
+          <w:strike/>
+          <w:color w:val="24292F"/>
+          <w:highlight w:val="darkGreen"/>
+        </w:rPr>
+        <w:t>неистекшего</w:t>
+      </w:r>
+      <w:proofErr w:type="spellEnd"/>
+      <w:r>
+        <w:rPr>
+          <w:rFonts w:ascii="Segoe UI" w:hAnsi="Segoe UI" w:cs="Segoe UI"/>
+          <w:strike/>
+          <w:color w:val="24292F"/>
+          <w:highlight w:val="darkGreen"/>
+        </w:rPr>
+        <w:t xml:space="preserve"> </w:t>
+      </w:r>
+      <w:proofErr w:type="spellStart"/>
+      <w:r>
+        <w:rPr>
+          <w:rFonts w:ascii="Segoe UI" w:hAnsi="Segoe UI" w:cs="Segoe UI"/>
+          <w:strike/>
+          <w:color w:val="24292F"/>
+          <w:highlight w:val="darkGreen"/>
+        </w:rPr>
+        <w:t>токена</w:t>
+      </w:r>
+      <w:proofErr w:type="spellEnd"/>
+      <w:r>
+        <w:rPr>
+          <w:rFonts w:ascii="Segoe UI" w:hAnsi="Segoe UI" w:cs="Segoe UI"/>
+          <w:strike/>
+          <w:color w:val="24292F"/>
+          <w:highlight w:val="darkGreen"/>
+        </w:rPr>
+        <w:t xml:space="preserve"> пользователь должен автоматически перенаправляться на «Основной маршрут» приложения. </w:t>
       </w:r>
       <w:r>
         <w:rPr>
@@ -3090,7 +3356,27 @@
           <w:color w:val="24292F"/>
           <w:highlight w:val="lightGray"/>
         </w:rPr>
-        <w:t>По истечении срока действия токена пользователь должен автоматически перенаправляться на «Страницу приветствия». </w:t>
+        <w:t xml:space="preserve">По истечении срока действия </w:t>
+      </w:r>
+      <w:proofErr w:type="spellStart"/>
+      <w:r>
+        <w:rPr>
+          <w:rFonts w:ascii="Segoe UI" w:hAnsi="Segoe UI" w:cs="Segoe UI"/>
+          <w:strike/>
+          <w:color w:val="24292F"/>
+          <w:highlight w:val="lightGray"/>
+        </w:rPr>
+        <w:t>токена</w:t>
+      </w:r>
+      <w:proofErr w:type="spellEnd"/>
+      <w:r>
+        <w:rPr>
+          <w:rFonts w:ascii="Segoe UI" w:hAnsi="Segoe UI" w:cs="Segoe UI"/>
+          <w:strike/>
+          <w:color w:val="24292F"/>
+          <w:highlight w:val="lightGray"/>
+        </w:rPr>
+        <w:t xml:space="preserve"> пользователь должен автоматически перенаправляться на «Страницу приветствия». </w:t>
       </w:r>
       <w:r>
         <w:rPr>
@@ -3253,7 +3539,25 @@
           <w:color w:val="24292F"/>
           <w:highlight w:val="darkGreen"/>
         </w:rPr>
-        <w:t>Поля формы должны быть реализованы в соответствии с внутренним API. Должна быть реализована валидация. </w:t>
+        <w:t xml:space="preserve">Поля формы должны быть реализованы в соответствии с внутренним API. Должна быть реализована </w:t>
+      </w:r>
+      <w:proofErr w:type="spellStart"/>
+      <w:r>
+        <w:rPr>
+          <w:rFonts w:ascii="Segoe UI" w:hAnsi="Segoe UI" w:cs="Segoe UI"/>
+          <w:color w:val="24292F"/>
+          <w:highlight w:val="darkGreen"/>
+        </w:rPr>
+        <w:t>валидация</w:t>
+      </w:r>
+      <w:proofErr w:type="spellEnd"/>
+      <w:r>
+        <w:rPr>
+          <w:rFonts w:ascii="Segoe UI" w:hAnsi="Segoe UI" w:cs="Segoe UI"/>
+          <w:color w:val="24292F"/>
+          <w:highlight w:val="darkGreen"/>
+        </w:rPr>
+        <w:t>. </w:t>
       </w:r>
       <w:r>
         <w:rPr>
@@ -3820,18 +4124,20 @@
           <w:highlight w:val="lightGray"/>
         </w:rPr>
         <w:object w:dxaOrig="225" w:dyaOrig="225" w14:anchorId="6227D684">
-          <v:shape id="_x0000_i1305" type="#_x0000_t75" style="width:20.25pt;height:18pt" o:ole="">
-            <v:imagedata r:id="rId47" o:title=""/>
+          <v:shape id="_x0000_i1261" type="#_x0000_t75" style="width:20.25pt;height:18pt" o:ole="">
+            <v:imagedata r:id="rId42" o:title=""/>
           </v:shape>
-          <w:control r:id="rId60" w:name="DefaultOcxName181" w:shapeid="_x0000_i1305"/>
+          <w:control r:id="rId60" w:name="DefaultOcxName181" w:shapeid="_x0000_i1261"/>
         </w:object>
       </w:r>
+      <w:bookmarkStart w:id="0" w:name="_GoBack"/>
+      <w:bookmarkEnd w:id="0"/>
       <w:r>
         <w:rPr>
           <w:rFonts w:ascii="Segoe UI" w:hAnsi="Segoe UI" w:cs="Segoe UI"/>
           <w:strike/>
           <w:color w:val="24292F"/>
-          <w:highlight w:val="lightGray"/>
+          <w:highlight w:val="yellow"/>
         </w:rPr>
         <w:t>Сама страница на текущем маршруте не имеет вертикальной полосы прокрутки </w:t>
       </w:r>
@@ -3841,7 +4147,7 @@
           <w:rFonts w:ascii="Segoe UI" w:hAnsi="Segoe UI" w:cs="Segoe UI"/>
           <w:strike/>
           <w:color w:val="24292F"/>
-          <w:highlight w:val="lightGray"/>
+          <w:highlight w:val="yellow"/>
         </w:rPr>
         <w:t>10 пунктов</w:t>
       </w:r>
@@ -4022,6 +4328,7 @@
           <w:control r:id="rId64" w:name="DefaultOcxName221" w:shapeid="_x0000_i1273"/>
         </w:object>
       </w:r>
+      <w:proofErr w:type="gramStart"/>
       <w:r>
         <w:rPr>
           <w:rFonts w:ascii="Segoe UI" w:hAnsi="Segoe UI" w:cs="Segoe UI"/>
@@ -4035,7 +4342,16 @@
           <w:color w:val="24292F"/>
           <w:highlight w:val="darkGreen"/>
         </w:rPr>
-        <w:t>ажав на задачу, мы открываем модальное окно с формой редактирования задачи. Требования к форме и окну такие же, как и везде. </w:t>
+        <w:t>ажав</w:t>
+      </w:r>
+      <w:proofErr w:type="gramEnd"/>
+      <w:r>
+        <w:rPr>
+          <w:rFonts w:ascii="Segoe UI" w:hAnsi="Segoe UI" w:cs="Segoe UI"/>
+          <w:color w:val="24292F"/>
+          <w:highlight w:val="darkGreen"/>
+        </w:rPr>
+        <w:t xml:space="preserve"> на задачу, мы открываем модальное окно с формой редактирования задачи. Требования к форме и окну такие же, как и везде. </w:t>
       </w:r>
       <w:r>
         <w:rPr>
@@ -4220,10 +4536,10 @@
           <w:color w:val="24292F"/>
         </w:rPr>
         <w:object w:dxaOrig="225" w:dyaOrig="225" w14:anchorId="6C783AF5">
-          <v:shape id="_x0000_i1307" type="#_x0000_t75" style="width:20.25pt;height:18pt" o:ole="">
+          <v:shape id="_x0000_i1285" type="#_x0000_t75" style="width:20.25pt;height:18pt" o:ole="">
             <v:imagedata r:id="rId5" o:title=""/>
           </v:shape>
-          <w:control r:id="rId68" w:name="DefaultOcxName261" w:shapeid="_x0000_i1307"/>
+          <w:control r:id="rId68" w:name="DefaultOcxName261" w:shapeid="_x0000_i1285"/>
         </w:object>
       </w:r>
       <w:r>
@@ -4326,12 +4642,21 @@
           <w:control r:id="rId70" w:name="DefaultOcxName281" w:shapeid="_x0000_i1291"/>
         </w:object>
       </w:r>
-      <w:r>
-        <w:rPr>
-          <w:rFonts w:ascii="Segoe UI" w:hAnsi="Segoe UI" w:cs="Segoe UI"/>
-          <w:color w:val="24292F"/>
-        </w:rPr>
-        <w:t>Бэкенд развернут и общедоступен </w:t>
+      <w:proofErr w:type="spellStart"/>
+      <w:r>
+        <w:rPr>
+          <w:rFonts w:ascii="Segoe UI" w:hAnsi="Segoe UI" w:cs="Segoe UI"/>
+          <w:color w:val="24292F"/>
+        </w:rPr>
+        <w:t>Бэкенд</w:t>
+      </w:r>
+      <w:proofErr w:type="spellEnd"/>
+      <w:r>
+        <w:rPr>
+          <w:rFonts w:ascii="Segoe UI" w:hAnsi="Segoe UI" w:cs="Segoe UI"/>
+          <w:color w:val="24292F"/>
+        </w:rPr>
+        <w:t xml:space="preserve"> развернут и общедоступен </w:t>
       </w:r>
       <w:r>
         <w:rPr>
@@ -4558,7 +4883,39 @@
           <w:rFonts w:ascii="Segoe UI" w:hAnsi="Segoe UI" w:cs="Segoe UI"/>
           <w:color w:val="24292F"/>
         </w:rPr>
-        <w:t>Совершение коммитов после дедлайна - </w:t>
+        <w:t xml:space="preserve">Совершение </w:t>
+      </w:r>
+      <w:proofErr w:type="spellStart"/>
+      <w:r>
+        <w:rPr>
+          <w:rFonts w:ascii="Segoe UI" w:hAnsi="Segoe UI" w:cs="Segoe UI"/>
+          <w:color w:val="24292F"/>
+        </w:rPr>
+        <w:t>коммитов</w:t>
+      </w:r>
+      <w:proofErr w:type="spellEnd"/>
+      <w:r>
+        <w:rPr>
+          <w:rFonts w:ascii="Segoe UI" w:hAnsi="Segoe UI" w:cs="Segoe UI"/>
+          <w:color w:val="24292F"/>
+        </w:rPr>
+        <w:t xml:space="preserve"> после </w:t>
+      </w:r>
+      <w:proofErr w:type="spellStart"/>
+      <w:r>
+        <w:rPr>
+          <w:rFonts w:ascii="Segoe UI" w:hAnsi="Segoe UI" w:cs="Segoe UI"/>
+          <w:color w:val="24292F"/>
+        </w:rPr>
+        <w:t>дедлайна</w:t>
+      </w:r>
+      <w:proofErr w:type="spellEnd"/>
+      <w:r>
+        <w:rPr>
+          <w:rFonts w:ascii="Segoe UI" w:hAnsi="Segoe UI" w:cs="Segoe UI"/>
+          <w:color w:val="24292F"/>
+        </w:rPr>
+        <w:t xml:space="preserve"> - </w:t>
       </w:r>
       <w:r>
         <w:rPr>
@@ -4580,8 +4937,8 @@
 </file>
 
 <file path=word/numbering.xml><?xml version="1.0" encoding="utf-8"?>
-<w:numbering xmlns:wpc="http://schemas.microsoft.com/office/word/2010/wordprocessingCanvas" xmlns:cx="http://schemas.microsoft.com/office/drawing/2014/chartex" xmlns:cx1="http://schemas.microsoft.com/office/drawing/2015/9/8/chartex" xmlns:cx2="http://schemas.microsoft.com/office/drawing/2015/10/21/chartex" xmlns:cx3="http://schemas.microsoft.com/office/drawing/2016/5/9/chartex" xmlns:cx4="http://schemas.microsoft.com/office/drawing/2016/5/10/chartex" xmlns:cx5="http://schemas.microsoft.com/office/drawing/2016/5/11/chartex" xmlns:cx6="http://schemas.microsoft.com/office/drawing/2016/5/12/chartex" xmlns:cx7="http://schemas.microsoft.com/office/drawing/2016/5/13/chartex" xmlns:cx8="http://schemas.microsoft.com/office/drawing/2016/5/14/chartex" xmlns:mc="http://schemas.openxmlformats.org/markup-compatibility/2006" xmlns:aink="http://schemas.microsoft.com/office/drawing/2016/ink" xmlns:am3d="http://schemas.microsoft.com/office/drawing/2017/model3d" xmlns:o="urn:schemas-microsoft-com:office:office" xmlns:oel="http://schemas.microsoft.com/office/2019/extlst" xmlns:r="http://schemas.openxmlformats.org/officeDocument/2006/relationships" xmlns:m="http://schemas.openxmlformats.org/officeDocument/2006/math" xmlns:v="urn:schemas-microsoft-com:vml" xmlns:wp14="http://schemas.microsoft.com/office/word/2010/wordprocessingDrawing" xmlns:wp="http://schemas.openxmlformats.org/drawingml/2006/wordprocessingDrawing" xmlns:w10="urn:schemas-microsoft-com:office:word" xmlns:w="http://schemas.openxmlformats.org/wordprocessingml/2006/main" xmlns:w14="http://schemas.microsoft.com/office/word/2010/wordml" xmlns:w15="http://schemas.microsoft.com/office/word/2012/wordml" xmlns:w16cex="http://schemas.microsoft.com/office/word/2018/wordml/cex" xmlns:w16cid="http://schemas.microsoft.com/office/word/2016/wordml/cid" xmlns:w16="http://schemas.microsoft.com/office/word/2018/wordml" xmlns:w16sdtdh="http://schemas.microsoft.com/office/word/2020/wordml/sdtdatahash" xmlns:w16se="http://schemas.microsoft.com/office/word/2015/wordml/symex" xmlns:wpg="http://schemas.microsoft.com/office/word/2010/wordprocessingGroup" xmlns:wpi="http://schemas.microsoft.com/office/word/2010/wordprocessingInk" xmlns:wne="http://schemas.microsoft.com/office/word/2006/wordml" xmlns:wps="http://schemas.microsoft.com/office/word/2010/wordprocessingShape" mc:Ignorable="w14 w15 w16se w16cid w16 w16cex w16sdtdh wp14">
-  <w:abstractNum w:abstractNumId="0" w15:restartNumberingAfterBreak="0">
+<w:numbering xmlns:wpc="http://schemas.microsoft.com/office/word/2010/wordprocessingCanvas" xmlns:mc="http://schemas.openxmlformats.org/markup-compatibility/2006" xmlns:o="urn:schemas-microsoft-com:office:office" xmlns:r="http://schemas.openxmlformats.org/officeDocument/2006/relationships" xmlns:m="http://schemas.openxmlformats.org/officeDocument/2006/math" xmlns:v="urn:schemas-microsoft-com:vml" xmlns:wp14="http://schemas.microsoft.com/office/word/2010/wordprocessingDrawing" xmlns:wp="http://schemas.openxmlformats.org/drawingml/2006/wordprocessingDrawing" xmlns:w10="urn:schemas-microsoft-com:office:word" xmlns:w="http://schemas.openxmlformats.org/wordprocessingml/2006/main" xmlns:w14="http://schemas.microsoft.com/office/word/2010/wordml" xmlns:w15="http://schemas.microsoft.com/office/word/2012/wordml" xmlns:wpg="http://schemas.microsoft.com/office/word/2010/wordprocessingGroup" xmlns:wpi="http://schemas.microsoft.com/office/word/2010/wordprocessingInk" xmlns:wne="http://schemas.microsoft.com/office/word/2006/wordml" xmlns:wps="http://schemas.microsoft.com/office/word/2010/wordprocessingShape" mc:Ignorable="w14 w15 wp14">
+  <w:abstractNum w:abstractNumId="0">
     <w:nsid w:val="034D4543"/>
     <w:multiLevelType w:val="multilevel"/>
     <w:tmpl w:val="C05ADC94"/>
@@ -4730,7 +5087,7 @@
       </w:rPr>
     </w:lvl>
   </w:abstractNum>
-  <w:abstractNum w:abstractNumId="1" w15:restartNumberingAfterBreak="0">
+  <w:abstractNum w:abstractNumId="1">
     <w:nsid w:val="10473535"/>
     <w:multiLevelType w:val="multilevel"/>
     <w:tmpl w:val="E46232C6"/>
@@ -4879,7 +5236,7 @@
       </w:rPr>
     </w:lvl>
   </w:abstractNum>
-  <w:abstractNum w:abstractNumId="2" w15:restartNumberingAfterBreak="0">
+  <w:abstractNum w:abstractNumId="2">
     <w:nsid w:val="222F16E8"/>
     <w:multiLevelType w:val="multilevel"/>
     <w:tmpl w:val="028E5D58"/>
@@ -5028,7 +5385,7 @@
       </w:rPr>
     </w:lvl>
   </w:abstractNum>
-  <w:abstractNum w:abstractNumId="3" w15:restartNumberingAfterBreak="0">
+  <w:abstractNum w:abstractNumId="3">
     <w:nsid w:val="3ACC70E9"/>
     <w:multiLevelType w:val="multilevel"/>
     <w:tmpl w:val="DED8B668"/>
@@ -5177,7 +5534,7 @@
       </w:rPr>
     </w:lvl>
   </w:abstractNum>
-  <w:abstractNum w:abstractNumId="4" w15:restartNumberingAfterBreak="0">
+  <w:abstractNum w:abstractNumId="4">
     <w:nsid w:val="4FC747F3"/>
     <w:multiLevelType w:val="multilevel"/>
     <w:tmpl w:val="FFE6DEDC"/>
@@ -5326,7 +5683,7 @@
       </w:rPr>
     </w:lvl>
   </w:abstractNum>
-  <w:abstractNum w:abstractNumId="5" w15:restartNumberingAfterBreak="0">
+  <w:abstractNum w:abstractNumId="5">
     <w:nsid w:val="52666548"/>
     <w:multiLevelType w:val="multilevel"/>
     <w:tmpl w:val="8F08AF48"/>
@@ -5475,7 +5832,7 @@
       </w:rPr>
     </w:lvl>
   </w:abstractNum>
-  <w:abstractNum w:abstractNumId="6" w15:restartNumberingAfterBreak="0">
+  <w:abstractNum w:abstractNumId="6">
     <w:nsid w:val="54FD2C9B"/>
     <w:multiLevelType w:val="multilevel"/>
     <w:tmpl w:val="C31A6006"/>
@@ -5624,7 +5981,7 @@
       </w:rPr>
     </w:lvl>
   </w:abstractNum>
-  <w:abstractNum w:abstractNumId="7" w15:restartNumberingAfterBreak="0">
+  <w:abstractNum w:abstractNumId="7">
     <w:nsid w:val="585A2B77"/>
     <w:multiLevelType w:val="multilevel"/>
     <w:tmpl w:val="7374C23A"/>
@@ -5773,7 +6130,7 @@
       </w:rPr>
     </w:lvl>
   </w:abstractNum>
-  <w:abstractNum w:abstractNumId="8" w15:restartNumberingAfterBreak="0">
+  <w:abstractNum w:abstractNumId="8">
     <w:nsid w:val="5A566449"/>
     <w:multiLevelType w:val="multilevel"/>
     <w:tmpl w:val="34BED3EA"/>
@@ -5922,7 +6279,7 @@
       </w:rPr>
     </w:lvl>
   </w:abstractNum>
-  <w:abstractNum w:abstractNumId="9" w15:restartNumberingAfterBreak="0">
+  <w:abstractNum w:abstractNumId="9">
     <w:nsid w:val="5BA05FA5"/>
     <w:multiLevelType w:val="multilevel"/>
     <w:tmpl w:val="17043390"/>
@@ -6071,7 +6428,7 @@
       </w:rPr>
     </w:lvl>
   </w:abstractNum>
-  <w:abstractNum w:abstractNumId="10" w15:restartNumberingAfterBreak="0">
+  <w:abstractNum w:abstractNumId="10">
     <w:nsid w:val="652E64A0"/>
     <w:multiLevelType w:val="multilevel"/>
     <w:tmpl w:val="4DFE68EE"/>
@@ -6220,7 +6577,7 @@
       </w:rPr>
     </w:lvl>
   </w:abstractNum>
-  <w:abstractNum w:abstractNumId="11" w15:restartNumberingAfterBreak="0">
+  <w:abstractNum w:abstractNumId="11">
     <w:nsid w:val="65413169"/>
     <w:multiLevelType w:val="multilevel"/>
     <w:tmpl w:val="732AAD78"/>
@@ -6369,7 +6726,7 @@
       </w:rPr>
     </w:lvl>
   </w:abstractNum>
-  <w:abstractNum w:abstractNumId="12" w15:restartNumberingAfterBreak="0">
+  <w:abstractNum w:abstractNumId="12">
     <w:nsid w:val="65D84FC5"/>
     <w:multiLevelType w:val="multilevel"/>
     <w:tmpl w:val="D89A24B2"/>
@@ -6518,7 +6875,7 @@
       </w:rPr>
     </w:lvl>
   </w:abstractNum>
-  <w:abstractNum w:abstractNumId="13" w15:restartNumberingAfterBreak="0">
+  <w:abstractNum w:abstractNumId="13">
     <w:nsid w:val="6D232434"/>
     <w:multiLevelType w:val="multilevel"/>
     <w:tmpl w:val="0C3CD286"/>
@@ -6667,53 +7024,53 @@
       </w:rPr>
     </w:lvl>
   </w:abstractNum>
-  <w:num w:numId="1" w16cid:durableId="2126583654">
+  <w:num w:numId="1">
     <w:abstractNumId w:val="9"/>
   </w:num>
-  <w:num w:numId="2" w16cid:durableId="1660497442">
+  <w:num w:numId="2">
     <w:abstractNumId w:val="11"/>
   </w:num>
-  <w:num w:numId="3" w16cid:durableId="68816584">
+  <w:num w:numId="3">
     <w:abstractNumId w:val="6"/>
   </w:num>
-  <w:num w:numId="4" w16cid:durableId="1344668822">
+  <w:num w:numId="4">
     <w:abstractNumId w:val="2"/>
   </w:num>
-  <w:num w:numId="5" w16cid:durableId="678393166">
+  <w:num w:numId="5">
     <w:abstractNumId w:val="4"/>
   </w:num>
-  <w:num w:numId="6" w16cid:durableId="122163659">
+  <w:num w:numId="6">
     <w:abstractNumId w:val="10"/>
   </w:num>
-  <w:num w:numId="7" w16cid:durableId="1043208805">
+  <w:num w:numId="7">
     <w:abstractNumId w:val="13"/>
   </w:num>
-  <w:num w:numId="8" w16cid:durableId="612565136">
+  <w:num w:numId="8">
     <w:abstractNumId w:val="0"/>
   </w:num>
-  <w:num w:numId="9" w16cid:durableId="879123279">
+  <w:num w:numId="9">
     <w:abstractNumId w:val="7"/>
   </w:num>
-  <w:num w:numId="10" w16cid:durableId="1100684644">
+  <w:num w:numId="10">
     <w:abstractNumId w:val="12"/>
   </w:num>
-  <w:num w:numId="11" w16cid:durableId="1051079593">
+  <w:num w:numId="11">
     <w:abstractNumId w:val="3"/>
   </w:num>
-  <w:num w:numId="12" w16cid:durableId="699286522">
+  <w:num w:numId="12">
     <w:abstractNumId w:val="5"/>
   </w:num>
-  <w:num w:numId="13" w16cid:durableId="198705955">
+  <w:num w:numId="13">
     <w:abstractNumId w:val="1"/>
   </w:num>
-  <w:num w:numId="14" w16cid:durableId="97795071">
+  <w:num w:numId="14">
     <w:abstractNumId w:val="8"/>
   </w:num>
 </w:numbering>
 </file>
 
 <file path=word/styles.xml><?xml version="1.0" encoding="utf-8"?>
-<w:styles xmlns:mc="http://schemas.openxmlformats.org/markup-compatibility/2006" xmlns:r="http://schemas.openxmlformats.org/officeDocument/2006/relationships" xmlns:w="http://schemas.openxmlformats.org/wordprocessingml/2006/main" xmlns:w14="http://schemas.microsoft.com/office/word/2010/wordml" xmlns:w15="http://schemas.microsoft.com/office/word/2012/wordml" xmlns:w16cex="http://schemas.microsoft.com/office/word/2018/wordml/cex" xmlns:w16cid="http://schemas.microsoft.com/office/word/2016/wordml/cid" xmlns:w16="http://schemas.microsoft.com/office/word/2018/wordml" xmlns:w16sdtdh="http://schemas.microsoft.com/office/word/2020/wordml/sdtdatahash" xmlns:w16se="http://schemas.microsoft.com/office/word/2015/wordml/symex" mc:Ignorable="w14 w15 w16se w16cid w16 w16cex w16sdtdh">
+<w:styles xmlns:mc="http://schemas.openxmlformats.org/markup-compatibility/2006" xmlns:r="http://schemas.openxmlformats.org/officeDocument/2006/relationships" xmlns:w="http://schemas.openxmlformats.org/wordprocessingml/2006/main" xmlns:w14="http://schemas.microsoft.com/office/word/2010/wordml" xmlns:w15="http://schemas.microsoft.com/office/word/2012/wordml" mc:Ignorable="w14 w15">
   <w:docDefaults>
     <w:rPrDefault>
       <w:rPr>
@@ -6731,7 +7088,7 @@
       </w:pPr>
     </w:pPrDefault>
   </w:docDefaults>
-  <w:latentStyles w:defLockedState="0" w:defUIPriority="99" w:defSemiHidden="0" w:defUnhideWhenUsed="0" w:defQFormat="0" w:count="376">
+  <w:latentStyles w:defLockedState="0" w:defUIPriority="99" w:defSemiHidden="0" w:defUnhideWhenUsed="0" w:defQFormat="0" w:count="371">
     <w:lsdException w:name="Normal" w:uiPriority="0" w:qFormat="1"/>
     <w:lsdException w:name="heading 1" w:uiPriority="9" w:qFormat="1"/>
     <w:lsdException w:name="heading 2" w:semiHidden="1" w:uiPriority="9" w:unhideWhenUsed="1" w:qFormat="1"/>
@@ -7103,11 +7460,6 @@
     <w:lsdException w:name="List Table 5 Dark Accent 6" w:uiPriority="50"/>
     <w:lsdException w:name="List Table 6 Colorful Accent 6" w:uiPriority="51"/>
     <w:lsdException w:name="List Table 7 Colorful Accent 6" w:uiPriority="52"/>
-    <w:lsdException w:name="Mention" w:semiHidden="1" w:unhideWhenUsed="1"/>
-    <w:lsdException w:name="Smart Hyperlink" w:semiHidden="1" w:unhideWhenUsed="1"/>
-    <w:lsdException w:name="Hashtag" w:semiHidden="1" w:unhideWhenUsed="1"/>
-    <w:lsdException w:name="Unresolved Mention" w:semiHidden="1" w:unhideWhenUsed="1"/>
-    <w:lsdException w:name="Smart Link" w:semiHidden="1" w:unhideWhenUsed="1"/>
   </w:latentStyles>
   <w:style w:type="paragraph" w:default="1" w:styleId="a">
     <w:name w:val="Normal"/>

</xml_diff>